<commit_message>
Updated Sprint Materials 1 with the notes of the second scrum meeting.
</commit_message>
<xml_diff>
--- a/Scrum Files/Sprint 1/Project 3 Sprint Materials.docx
+++ b/Scrum Files/Sprint 1/Project 3 Sprint Materials.docx
@@ -330,21 +330,7 @@
         <w:rPr>
           <w:color w:val="FF0000"/>
         </w:rPr>
-        <w:t xml:space="preserve">user story points (an estimate of effort involved from the unitless set {1, 2, 3, 5, 8, 13, </w:t>
-      </w:r>
-      <w:proofErr w:type="gramStart"/>
-      <w:r>
-        <w:rPr>
-          <w:color w:val="FF0000"/>
-        </w:rPr>
-        <w:t>21})</w:t>
-      </w:r>
-      <w:proofErr w:type="gramEnd"/>
-      <w:r>
-        <w:rPr>
-          <w:color w:val="FF0000"/>
-        </w:rPr>
-        <w:t xml:space="preserve">, and </w:t>
+        <w:t xml:space="preserve">user story points (an estimate of effort involved from the unitless set {1, 2, 3, 5, 8, 13, 21}), and </w:t>
       </w:r>
     </w:p>
     <w:p>
@@ -361,21 +347,7 @@
         <w:rPr>
           <w:color w:val="FF0000"/>
         </w:rPr>
-        <w:t xml:space="preserve">status {not started, in progress, </w:t>
-      </w:r>
-      <w:proofErr w:type="gramStart"/>
-      <w:r>
-        <w:rPr>
-          <w:color w:val="FF0000"/>
-        </w:rPr>
-        <w:t>completed}.</w:t>
-      </w:r>
-      <w:proofErr w:type="gramEnd"/>
-      <w:r>
-        <w:rPr>
-          <w:color w:val="FF0000"/>
-        </w:rPr>
-        <w:t xml:space="preserve"> </w:t>
+        <w:t xml:space="preserve">status {not started, in progress, completed}. </w:t>
       </w:r>
     </w:p>
     <w:p>
@@ -813,16 +785,8 @@
               <w:rPr>
                 <w:lang w:val="en-US"/>
               </w:rPr>
-              <w:t xml:space="preserve">2 </w:t>
-            </w:r>
-            <w:proofErr w:type="gramStart"/>
-            <w:r>
-              <w:rPr>
-                <w:lang w:val="en-US"/>
-              </w:rPr>
-              <w:t>hour</w:t>
-            </w:r>
-            <w:proofErr w:type="gramEnd"/>
+              <w:t>2 hour</w:t>
+            </w:r>
           </w:p>
         </w:tc>
       </w:tr>
@@ -954,16 +918,8 @@
               <w:rPr>
                 <w:lang w:val="en-US"/>
               </w:rPr>
-              <w:t xml:space="preserve">3 </w:t>
-            </w:r>
-            <w:proofErr w:type="gramStart"/>
-            <w:r>
-              <w:rPr>
-                <w:lang w:val="en-US"/>
-              </w:rPr>
-              <w:t>hour</w:t>
-            </w:r>
-            <w:proofErr w:type="gramEnd"/>
+              <w:t>3 hour</w:t>
+            </w:r>
           </w:p>
         </w:tc>
       </w:tr>
@@ -2210,21 +2166,7 @@
               <w:rPr>
                 <w:lang w:val="en-US"/>
               </w:rPr>
-              <w:t xml:space="preserve">Set up the starter </w:t>
-            </w:r>
-            <w:proofErr w:type="gramStart"/>
-            <w:r>
-              <w:rPr>
-                <w:lang w:val="en-US"/>
-              </w:rPr>
-              <w:t>back end</w:t>
-            </w:r>
-            <w:proofErr w:type="gramEnd"/>
-            <w:r>
-              <w:rPr>
-                <w:lang w:val="en-US"/>
-              </w:rPr>
-              <w:t xml:space="preserve"> code and </w:t>
+              <w:t xml:space="preserve">Set up the starter back end code and </w:t>
             </w:r>
             <w:proofErr w:type="spellStart"/>
             <w:r>
@@ -2367,19 +2309,11 @@
                 <w:lang w:val="en-US"/>
               </w:rPr>
             </w:pPr>
-            <w:proofErr w:type="gramStart"/>
-            <w:r>
-              <w:rPr>
-                <w:lang w:val="en-US"/>
-              </w:rPr>
-              <w:t>Design</w:t>
-            </w:r>
-            <w:proofErr w:type="gramEnd"/>
-            <w:r>
-              <w:rPr>
-                <w:lang w:val="en-US"/>
-              </w:rPr>
-              <w:t xml:space="preserve"> the Landing Page for Self-Service Order</w:t>
+            <w:r>
+              <w:rPr>
+                <w:lang w:val="en-US"/>
+              </w:rPr>
+              <w:t>Design the Landing Page for Self-Service Order</w:t>
             </w:r>
           </w:p>
         </w:tc>
@@ -10093,19 +10027,11 @@
                 <w:lang w:val="en-US"/>
               </w:rPr>
             </w:pPr>
-            <w:proofErr w:type="gramStart"/>
-            <w:r>
-              <w:rPr>
-                <w:lang w:val="en-US"/>
-              </w:rPr>
-              <w:t>Create</w:t>
-            </w:r>
-            <w:proofErr w:type="gramEnd"/>
-            <w:r>
-              <w:rPr>
-                <w:lang w:val="en-US"/>
-              </w:rPr>
-              <w:t xml:space="preserve"> a Reviews Section in the Menu Item Component</w:t>
+            <w:r>
+              <w:rPr>
+                <w:lang w:val="en-US"/>
+              </w:rPr>
+              <w:t>Create a Reviews Section in the Menu Item Component</w:t>
             </w:r>
           </w:p>
         </w:tc>
@@ -15556,19 +15482,11 @@
                 <w:lang w:val="en-US"/>
               </w:rPr>
             </w:pPr>
-            <w:proofErr w:type="gramStart"/>
-            <w:r>
-              <w:rPr>
-                <w:lang w:val="en-US"/>
-              </w:rPr>
-              <w:t>Implement</w:t>
-            </w:r>
-            <w:proofErr w:type="gramEnd"/>
-            <w:r>
-              <w:rPr>
-                <w:lang w:val="en-US"/>
-              </w:rPr>
-              <w:t xml:space="preserve"> Auto-Scroll or Slide Features</w:t>
+            <w:r>
+              <w:rPr>
+                <w:lang w:val="en-US"/>
+              </w:rPr>
+              <w:t>Implement Auto-Scroll or Slide Features</w:t>
             </w:r>
           </w:p>
         </w:tc>
@@ -15964,15 +15882,7 @@
       <w:bookmarkEnd w:id="5"/>
       <w:r>
         <w:lastRenderedPageBreak/>
-        <w:t xml:space="preserve">As the Panda Express Owner, I want </w:t>
-      </w:r>
-      <w:proofErr w:type="gramStart"/>
-      <w:r>
-        <w:t>a Complete</w:t>
-      </w:r>
-      <w:proofErr w:type="gramEnd"/>
-      <w:r>
-        <w:t xml:space="preserve"> Project Design, so that I can view your proposed work for the POS System Improvement</w:t>
+        <w:t>As the Panda Express Owner, I want a Complete Project Design, so that I can view your proposed work for the POS System Improvement</w:t>
       </w:r>
     </w:p>
     <w:p>
@@ -16268,13 +16178,8 @@
           <w:numId w:val="8"/>
         </w:numPr>
       </w:pPr>
-      <w:proofErr w:type="gramStart"/>
-      <w:r>
-        <w:t>Assignees</w:t>
-      </w:r>
-      <w:proofErr w:type="gramEnd"/>
-      <w:r>
-        <w:t>: Aidan Thomas</w:t>
+      <w:r>
+        <w:t>Assignees: Aidan Thomas</w:t>
       </w:r>
     </w:p>
     <w:p>
@@ -16626,13 +16531,8 @@
           <w:numId w:val="9"/>
         </w:numPr>
       </w:pPr>
-      <w:proofErr w:type="gramStart"/>
-      <w:r>
-        <w:t>Assignees</w:t>
-      </w:r>
-      <w:proofErr w:type="gramEnd"/>
-      <w:r>
-        <w:t>: Aidan Thomas</w:t>
+      <w:r>
+        <w:t>Assignees: Aidan Thomas</w:t>
       </w:r>
     </w:p>
     <w:p>
@@ -16676,15 +16576,7 @@
         </w:numPr>
       </w:pPr>
       <w:r>
-        <w:t xml:space="preserve">Set up the starter </w:t>
-      </w:r>
-      <w:proofErr w:type="gramStart"/>
-      <w:r>
-        <w:t>back end</w:t>
-      </w:r>
-      <w:proofErr w:type="gramEnd"/>
-      <w:r>
-        <w:t xml:space="preserve"> code and </w:t>
+        <w:t xml:space="preserve">Set up the starter back end code and </w:t>
       </w:r>
       <w:proofErr w:type="spellStart"/>
       <w:r>
@@ -16702,13 +16594,8 @@
           <w:numId w:val="9"/>
         </w:numPr>
       </w:pPr>
-      <w:proofErr w:type="gramStart"/>
-      <w:r>
-        <w:t>Assignees</w:t>
-      </w:r>
-      <w:proofErr w:type="gramEnd"/>
-      <w:r>
-        <w:t>: Aidan Thomas</w:t>
+      <w:r>
+        <w:t>Assignees: Aidan Thomas</w:t>
       </w:r>
     </w:p>
     <w:p>
@@ -16757,13 +16644,8 @@
           <w:numId w:val="10"/>
         </w:numPr>
       </w:pPr>
-      <w:proofErr w:type="gramStart"/>
-      <w:r>
-        <w:t>Design</w:t>
-      </w:r>
-      <w:proofErr w:type="gramEnd"/>
-      <w:r>
-        <w:t xml:space="preserve"> the Landing Page for Self-Service Order</w:t>
+      <w:r>
+        <w:t>Design the Landing Page for Self-Service Order</w:t>
       </w:r>
     </w:p>
     <w:p>
@@ -17210,15 +17092,7 @@
         </w:numPr>
       </w:pPr>
       <w:r>
-        <w:t xml:space="preserve">Create the </w:t>
-      </w:r>
-      <w:proofErr w:type="gramStart"/>
-      <w:r>
-        <w:t>manager</w:t>
-      </w:r>
-      <w:proofErr w:type="gramEnd"/>
-      <w:r>
-        <w:t xml:space="preserve"> landing page</w:t>
+        <w:t>Create the manager landing page</w:t>
       </w:r>
     </w:p>
     <w:p>
@@ -17573,21 +17447,7 @@
         <w:rPr>
           <w:color w:val="FF0000"/>
         </w:rPr>
-        <w:t xml:space="preserve"> (not number of tasks) and show both the user story points remaining and actual hours spent </w:t>
-      </w:r>
-      <w:proofErr w:type="gramStart"/>
-      <w:r>
-        <w:rPr>
-          <w:color w:val="FF0000"/>
-        </w:rPr>
-        <w:t>over time</w:t>
-      </w:r>
-      <w:proofErr w:type="gramEnd"/>
-      <w:r>
-        <w:rPr>
-          <w:color w:val="FF0000"/>
-        </w:rPr>
-        <w:t xml:space="preserve">. Remember that user story points measure the </w:t>
+        <w:t xml:space="preserve"> (not number of tasks) and show both the user story points remaining and actual hours spent over time. Remember that user story points measure the </w:t>
       </w:r>
       <w:r>
         <w:rPr>
@@ -17600,21 +17460,7 @@
         <w:rPr>
           <w:color w:val="FF0000"/>
         </w:rPr>
-        <w:t xml:space="preserve"> estimated effort. They correlate </w:t>
-      </w:r>
-      <w:proofErr w:type="gramStart"/>
-      <w:r>
-        <w:rPr>
-          <w:color w:val="FF0000"/>
-        </w:rPr>
-        <w:t>to</w:t>
-      </w:r>
-      <w:proofErr w:type="gramEnd"/>
-      <w:r>
-        <w:rPr>
-          <w:color w:val="FF0000"/>
-        </w:rPr>
-        <w:t xml:space="preserve"> time spent (but are not equivalent to actual hours/specific units of time.)</w:t>
+        <w:t xml:space="preserve"> estimated effort. They correlate to time spent (but are not equivalent to actual hours/specific units of time.)</w:t>
       </w:r>
     </w:p>
     <w:p>
@@ -17631,21 +17477,7 @@
         <w:rPr>
           <w:color w:val="FF0000"/>
         </w:rPr>
-        <w:t xml:space="preserve">The initial sprint burn-down chart is created from the sprint backlog. It should be updated after each SCRUM meeting based on team member status and feedback. </w:t>
-      </w:r>
-      <w:proofErr w:type="gramStart"/>
-      <w:r>
-        <w:rPr>
-          <w:color w:val="FF0000"/>
-        </w:rPr>
-        <w:t>Thus</w:t>
-      </w:r>
-      <w:proofErr w:type="gramEnd"/>
-      <w:r>
-        <w:rPr>
-          <w:color w:val="FF0000"/>
-        </w:rPr>
-        <w:t xml:space="preserve"> it should contain at least 5 data points (the start of the sprint, 3 SCRUM meetings, and the end of the sprint).</w:t>
+        <w:t>The initial sprint burn-down chart is created from the sprint backlog. It should be updated after each SCRUM meeting based on team member status and feedback. Thus it should contain at least 5 data points (the start of the sprint, 3 SCRUM meetings, and the end of the sprint).</w:t>
       </w:r>
     </w:p>
     <w:p>
@@ -17759,10 +17591,7 @@
         </w:numPr>
       </w:pPr>
       <w:r>
-        <w:t>Aidan Thomas</w:t>
-      </w:r>
-      <w:r>
-        <w:t xml:space="preserve"> </w:t>
+        <w:t xml:space="preserve">Aidan Thomas </w:t>
       </w:r>
     </w:p>
     <w:p>
@@ -17795,10 +17624,7 @@
         </w:numPr>
       </w:pPr>
       <w:r>
-        <w:t>Daniel Lam He</w:t>
-      </w:r>
-      <w:r>
-        <w:t xml:space="preserve"> </w:t>
+        <w:t xml:space="preserve">Daniel Lam He </w:t>
       </w:r>
     </w:p>
     <w:p>
@@ -18329,15 +18155,7 @@
           </w:tcPr>
           <w:p>
             <w:r>
-              <w:t xml:space="preserve">Set up the starter </w:t>
-            </w:r>
-            <w:proofErr w:type="gramStart"/>
-            <w:r>
-              <w:t>back end</w:t>
-            </w:r>
-            <w:proofErr w:type="gramEnd"/>
-            <w:r>
-              <w:t xml:space="preserve"> code and </w:t>
+              <w:t xml:space="preserve">Set up the starter back end code and </w:t>
             </w:r>
             <w:proofErr w:type="spellStart"/>
             <w:r>
@@ -18532,13 +18350,8 @@
             </w:tcMar>
           </w:tcPr>
           <w:p>
-            <w:proofErr w:type="gramStart"/>
-            <w:r>
-              <w:t>Design</w:t>
-            </w:r>
-            <w:proofErr w:type="gramEnd"/>
-            <w:r>
-              <w:t xml:space="preserve"> the Landing Page for Self-Service Order</w:t>
+            <w:r>
+              <w:t>Design the Landing Page for Self-Service Order</w:t>
             </w:r>
           </w:p>
         </w:tc>
@@ -18783,60 +18596,47 @@
         <w:rPr>
           <w:color w:val="FF0000"/>
         </w:rPr>
-        <w:t xml:space="preserve">Summarize </w:t>
-      </w:r>
-      <w:proofErr w:type="gramStart"/>
-      <w:r>
+        <w:t>Summarize discussion  in paragraph form from the previous meeting (NOT this current meeting).</w:t>
+      </w:r>
+    </w:p>
+    <w:p>
+      <w:r>
+        <w:t>N/A since this is the first scrum meeting.</w:t>
+      </w:r>
+    </w:p>
+    <w:p>
+      <w:r>
+        <w:br w:type="page"/>
+      </w:r>
+    </w:p>
+    <w:p>
+      <w:pPr>
         <w:rPr>
           <w:color w:val="FF0000"/>
         </w:rPr>
-        <w:t>discussion  in</w:t>
-      </w:r>
-      <w:proofErr w:type="gramEnd"/>
-      <w:r>
-        <w:rPr>
-          <w:color w:val="FF0000"/>
-        </w:rPr>
-        <w:t xml:space="preserve"> paragraph form from the previous meeting (NOT this current meeting).</w:t>
-      </w:r>
-    </w:p>
-    <w:p>
-      <w:r>
-        <w:t>N/A since this is the first scrum meeting.</w:t>
-      </w:r>
-    </w:p>
-    <w:p>
-      <w:r>
-        <w:br w:type="page"/>
-      </w:r>
-    </w:p>
-    <w:p>
-      <w:pPr>
-        <w:rPr>
-          <w:color w:val="FF0000"/>
-        </w:rPr>
       </w:pPr>
       <w:r>
         <w:lastRenderedPageBreak/>
-        <w:t xml:space="preserve">SCRUM Meeting 2 for </w:t>
-      </w:r>
-      <w:proofErr w:type="spellStart"/>
-      <w:r>
-        <w:rPr>
-          <w:color w:val="FF0000"/>
-        </w:rPr>
-        <w:t>ProjectName</w:t>
-      </w:r>
-      <w:proofErr w:type="spellEnd"/>
+        <w:t>SCRUM Meeting 2 for</w:t>
+      </w:r>
+      <w:r>
+        <w:t xml:space="preserve"> Project 3</w:t>
+      </w:r>
     </w:p>
     <w:p>
       <w:r>
         <w:t>Prepared by:</w:t>
       </w:r>
+      <w:r>
+        <w:t xml:space="preserve"> Daniel Lam He</w:t>
+      </w:r>
     </w:p>
     <w:p>
       <w:r>
         <w:t>Meeting Date:</w:t>
+      </w:r>
+      <w:r>
+        <w:t xml:space="preserve"> 10/30/2024</w:t>
       </w:r>
     </w:p>
     <w:p>
@@ -18853,52 +18653,63 @@
       <w:pPr>
         <w:numPr>
           <w:ilvl w:val="0"/>
-          <w:numId w:val="6"/>
+          <w:numId w:val="21"/>
         </w:numPr>
       </w:pPr>
-      <w:r>
-        <w:t xml:space="preserve"> </w:t>
+      <w:bookmarkStart w:id="13" w:name="_tp3uvp1zmi44" w:colFirst="0" w:colLast="0"/>
+      <w:bookmarkEnd w:id="13"/>
+      <w:r>
+        <w:t xml:space="preserve">Aidan Thomas </w:t>
       </w:r>
     </w:p>
     <w:p>
       <w:pPr>
         <w:numPr>
           <w:ilvl w:val="0"/>
-          <w:numId w:val="6"/>
+          <w:numId w:val="21"/>
         </w:numPr>
       </w:pPr>
       <w:r>
-        <w:t xml:space="preserve"> </w:t>
+        <w:t>Brianna Bach</w:t>
       </w:r>
     </w:p>
     <w:p>
       <w:pPr>
         <w:numPr>
           <w:ilvl w:val="0"/>
-          <w:numId w:val="6"/>
+          <w:numId w:val="21"/>
         </w:numPr>
       </w:pPr>
       <w:r>
-        <w:t xml:space="preserve"> </w:t>
+        <w:t>Brady O’Connor</w:t>
       </w:r>
     </w:p>
     <w:p>
       <w:pPr>
         <w:numPr>
           <w:ilvl w:val="0"/>
-          <w:numId w:val="6"/>
+          <w:numId w:val="21"/>
         </w:numPr>
       </w:pPr>
       <w:r>
-        <w:t xml:space="preserve"> </w:t>
+        <w:t xml:space="preserve">Daniel Lam He </w:t>
+      </w:r>
+    </w:p>
+    <w:p>
+      <w:pPr>
+        <w:numPr>
+          <w:ilvl w:val="0"/>
+          <w:numId w:val="21"/>
+        </w:numPr>
+      </w:pPr>
+      <w:r>
+        <w:t>Zach Assad</w:t>
       </w:r>
     </w:p>
     <w:p>
       <w:pPr>
         <w:pStyle w:val="Heading2"/>
       </w:pPr>
-      <w:bookmarkStart w:id="13" w:name="_tp3uvp1zmi44" w:colFirst="0" w:colLast="0"/>
-      <w:bookmarkEnd w:id="13"/>
       <w:r>
         <w:t>Meeting Agenda Items</w:t>
       </w:r>
@@ -18911,7 +18722,15 @@
         </w:numPr>
       </w:pPr>
       <w:r>
-        <w:t xml:space="preserve"> </w:t>
+        <w:t xml:space="preserve">Updates of completed tasks for the </w:t>
+      </w:r>
+      <w:proofErr w:type="spellStart"/>
+      <w:r>
+        <w:t>github</w:t>
+      </w:r>
+      <w:proofErr w:type="spellEnd"/>
+      <w:r>
+        <w:t xml:space="preserve"> release</w:t>
       </w:r>
     </w:p>
     <w:p>
@@ -18921,6 +18740,20 @@
           <w:numId w:val="2"/>
         </w:numPr>
       </w:pPr>
+      <w:r>
+        <w:t>Update actual time taken to complete task</w:t>
+      </w:r>
+    </w:p>
+    <w:p>
+      <w:pPr>
+        <w:numPr>
+          <w:ilvl w:val="0"/>
+          <w:numId w:val="2"/>
+        </w:numPr>
+      </w:pPr>
+      <w:r>
+        <w:t>Work needed to be done before the end of next scrum meeting</w:t>
+      </w:r>
     </w:p>
     <w:p>
       <w:pPr>
@@ -18947,6 +18780,9 @@
       <w:r>
         <w:t xml:space="preserve"> </w:t>
       </w:r>
+      <w:r>
+        <w:t>Skeleton completed for Login Page</w:t>
+      </w:r>
     </w:p>
     <w:p>
       <w:pPr>
@@ -18955,6 +18791,31 @@
           <w:numId w:val="7"/>
         </w:numPr>
       </w:pPr>
+      <w:r>
+        <w:t>Menu board skeleton page</w:t>
+      </w:r>
+    </w:p>
+    <w:p>
+      <w:pPr>
+        <w:numPr>
+          <w:ilvl w:val="0"/>
+          <w:numId w:val="7"/>
+        </w:numPr>
+      </w:pPr>
+      <w:r>
+        <w:t>Customer halfway done</w:t>
+      </w:r>
+    </w:p>
+    <w:p>
+      <w:pPr>
+        <w:numPr>
+          <w:ilvl w:val="0"/>
+          <w:numId w:val="7"/>
+        </w:numPr>
+      </w:pPr>
+      <w:r>
+        <w:t>Connection to the database and backend base code</w:t>
+      </w:r>
     </w:p>
     <w:p/>
     <w:p>
@@ -18965,7 +18826,8 @@
     <w:tbl>
       <w:tblPr>
         <w:tblStyle w:val="a1"/>
-        <w:tblW w:w="9360" w:type="dxa"/>
+        <w:tblW w:w="11595" w:type="dxa"/>
+        <w:tblInd w:w="-1135" w:type="dxa"/>
         <w:tblBorders>
           <w:top w:val="single" w:sz="8" w:space="0" w:color="000000"/>
           <w:left w:val="single" w:sz="8" w:space="0" w:color="000000"/>
@@ -18981,6 +18843,7 @@
         <w:gridCol w:w="4920"/>
         <w:gridCol w:w="2205"/>
         <w:gridCol w:w="2235"/>
+        <w:gridCol w:w="2235"/>
       </w:tblGrid>
       <w:tr>
         <w:tc>
@@ -19064,6 +18927,26 @@
             </w:r>
           </w:p>
         </w:tc>
+        <w:tc>
+          <w:tcPr>
+            <w:tcW w:w="2235" w:type="dxa"/>
+          </w:tcPr>
+          <w:p>
+            <w:pPr>
+              <w:widowControl w:val="0"/>
+              <w:spacing w:line="240" w:lineRule="auto"/>
+              <w:rPr>
+                <w:b/>
+              </w:rPr>
+            </w:pPr>
+            <w:r>
+              <w:rPr>
+                <w:b/>
+              </w:rPr>
+              <w:t>TT</w:t>
+            </w:r>
+          </w:p>
+        </w:tc>
       </w:tr>
       <w:tr>
         <w:tc>
@@ -19082,6 +18965,9 @@
               <w:widowControl w:val="0"/>
               <w:spacing w:line="240" w:lineRule="auto"/>
             </w:pPr>
+            <w:r>
+              <w:t>Design and Management Document</w:t>
+            </w:r>
           </w:p>
         </w:tc>
         <w:tc>
@@ -19100,6 +18986,9 @@
               <w:widowControl w:val="0"/>
               <w:spacing w:line="240" w:lineRule="auto"/>
             </w:pPr>
+            <w:r>
+              <w:t>Team</w:t>
+            </w:r>
           </w:p>
         </w:tc>
         <w:tc>
@@ -19118,6 +19007,20 @@
               <w:widowControl w:val="0"/>
               <w:spacing w:line="240" w:lineRule="auto"/>
             </w:pPr>
+            <w:r>
+              <w:t>Yes</w:t>
+            </w:r>
+          </w:p>
+        </w:tc>
+        <w:tc>
+          <w:tcPr>
+            <w:tcW w:w="2235" w:type="dxa"/>
+          </w:tcPr>
+          <w:p>
+            <w:pPr>
+              <w:widowControl w:val="0"/>
+              <w:spacing w:line="240" w:lineRule="auto"/>
+            </w:pPr>
           </w:p>
         </w:tc>
       </w:tr>
@@ -19138,6 +19041,9 @@
               <w:widowControl w:val="0"/>
               <w:spacing w:line="240" w:lineRule="auto"/>
             </w:pPr>
+            <w:r>
+              <w:t>Design the landing Page for Self-Service Order</w:t>
+            </w:r>
           </w:p>
         </w:tc>
         <w:tc>
@@ -19156,6 +19062,9 @@
               <w:widowControl w:val="0"/>
               <w:spacing w:line="240" w:lineRule="auto"/>
             </w:pPr>
+            <w:r>
+              <w:t>Daniel</w:t>
+            </w:r>
           </w:p>
         </w:tc>
         <w:tc>
@@ -19174,6 +19083,418 @@
               <w:widowControl w:val="0"/>
               <w:spacing w:line="240" w:lineRule="auto"/>
             </w:pPr>
+            <w:r>
+              <w:t>yes</w:t>
+            </w:r>
+          </w:p>
+        </w:tc>
+        <w:tc>
+          <w:tcPr>
+            <w:tcW w:w="2235" w:type="dxa"/>
+          </w:tcPr>
+          <w:p>
+            <w:pPr>
+              <w:widowControl w:val="0"/>
+              <w:spacing w:line="240" w:lineRule="auto"/>
+            </w:pPr>
+            <w:r>
+              <w:t>2 h</w:t>
+            </w:r>
+          </w:p>
+        </w:tc>
+      </w:tr>
+      <w:tr>
+        <w:tc>
+          <w:tcPr>
+            <w:tcW w:w="4920" w:type="dxa"/>
+            <w:shd w:val="clear" w:color="auto" w:fill="auto"/>
+            <w:tcMar>
+              <w:top w:w="100" w:type="dxa"/>
+              <w:left w:w="100" w:type="dxa"/>
+              <w:bottom w:w="100" w:type="dxa"/>
+              <w:right w:w="100" w:type="dxa"/>
+            </w:tcMar>
+          </w:tcPr>
+          <w:p>
+            <w:pPr>
+              <w:widowControl w:val="0"/>
+              <w:spacing w:line="240" w:lineRule="auto"/>
+            </w:pPr>
+            <w:r>
+              <w:t>Manager Landing Page</w:t>
+            </w:r>
+          </w:p>
+        </w:tc>
+        <w:tc>
+          <w:tcPr>
+            <w:tcW w:w="2205" w:type="dxa"/>
+            <w:shd w:val="clear" w:color="auto" w:fill="auto"/>
+            <w:tcMar>
+              <w:top w:w="100" w:type="dxa"/>
+              <w:left w:w="100" w:type="dxa"/>
+              <w:bottom w:w="100" w:type="dxa"/>
+              <w:right w:w="100" w:type="dxa"/>
+            </w:tcMar>
+          </w:tcPr>
+          <w:p>
+            <w:pPr>
+              <w:widowControl w:val="0"/>
+              <w:spacing w:line="240" w:lineRule="auto"/>
+            </w:pPr>
+            <w:r>
+              <w:t>Aidan</w:t>
+            </w:r>
+          </w:p>
+        </w:tc>
+        <w:tc>
+          <w:tcPr>
+            <w:tcW w:w="2235" w:type="dxa"/>
+            <w:shd w:val="clear" w:color="auto" w:fill="auto"/>
+            <w:tcMar>
+              <w:top w:w="100" w:type="dxa"/>
+              <w:left w:w="100" w:type="dxa"/>
+              <w:bottom w:w="100" w:type="dxa"/>
+              <w:right w:w="100" w:type="dxa"/>
+            </w:tcMar>
+          </w:tcPr>
+          <w:p>
+            <w:pPr>
+              <w:widowControl w:val="0"/>
+              <w:spacing w:line="240" w:lineRule="auto"/>
+            </w:pPr>
+            <w:r>
+              <w:t>yes</w:t>
+            </w:r>
+          </w:p>
+        </w:tc>
+        <w:tc>
+          <w:tcPr>
+            <w:tcW w:w="2235" w:type="dxa"/>
+          </w:tcPr>
+          <w:p>
+            <w:pPr>
+              <w:widowControl w:val="0"/>
+              <w:spacing w:line="240" w:lineRule="auto"/>
+            </w:pPr>
+            <w:r>
+              <w:t>2 h</w:t>
+            </w:r>
+          </w:p>
+        </w:tc>
+      </w:tr>
+      <w:tr>
+        <w:tc>
+          <w:tcPr>
+            <w:tcW w:w="4920" w:type="dxa"/>
+            <w:shd w:val="clear" w:color="auto" w:fill="auto"/>
+            <w:tcMar>
+              <w:top w:w="100" w:type="dxa"/>
+              <w:left w:w="100" w:type="dxa"/>
+              <w:bottom w:w="100" w:type="dxa"/>
+              <w:right w:w="100" w:type="dxa"/>
+            </w:tcMar>
+          </w:tcPr>
+          <w:p>
+            <w:pPr>
+              <w:widowControl w:val="0"/>
+              <w:spacing w:line="240" w:lineRule="auto"/>
+            </w:pPr>
+            <w:r>
+              <w:t>Create Reusable Menu Item React Component</w:t>
+            </w:r>
+          </w:p>
+        </w:tc>
+        <w:tc>
+          <w:tcPr>
+            <w:tcW w:w="2205" w:type="dxa"/>
+            <w:shd w:val="clear" w:color="auto" w:fill="auto"/>
+            <w:tcMar>
+              <w:top w:w="100" w:type="dxa"/>
+              <w:left w:w="100" w:type="dxa"/>
+              <w:bottom w:w="100" w:type="dxa"/>
+              <w:right w:w="100" w:type="dxa"/>
+            </w:tcMar>
+          </w:tcPr>
+          <w:p>
+            <w:pPr>
+              <w:widowControl w:val="0"/>
+              <w:spacing w:line="240" w:lineRule="auto"/>
+            </w:pPr>
+            <w:r>
+              <w:t>Brady</w:t>
+            </w:r>
+          </w:p>
+        </w:tc>
+        <w:tc>
+          <w:tcPr>
+            <w:tcW w:w="2235" w:type="dxa"/>
+            <w:shd w:val="clear" w:color="auto" w:fill="auto"/>
+            <w:tcMar>
+              <w:top w:w="100" w:type="dxa"/>
+              <w:left w:w="100" w:type="dxa"/>
+              <w:bottom w:w="100" w:type="dxa"/>
+              <w:right w:w="100" w:type="dxa"/>
+            </w:tcMar>
+          </w:tcPr>
+          <w:p>
+            <w:pPr>
+              <w:widowControl w:val="0"/>
+              <w:spacing w:line="240" w:lineRule="auto"/>
+            </w:pPr>
+            <w:r>
+              <w:t>yes</w:t>
+            </w:r>
+          </w:p>
+        </w:tc>
+        <w:tc>
+          <w:tcPr>
+            <w:tcW w:w="2235" w:type="dxa"/>
+          </w:tcPr>
+          <w:p>
+            <w:pPr>
+              <w:widowControl w:val="0"/>
+              <w:spacing w:line="240" w:lineRule="auto"/>
+            </w:pPr>
+            <w:r>
+              <w:t>3 h</w:t>
+            </w:r>
+          </w:p>
+        </w:tc>
+      </w:tr>
+      <w:tr>
+        <w:tc>
+          <w:tcPr>
+            <w:tcW w:w="4920" w:type="dxa"/>
+            <w:shd w:val="clear" w:color="auto" w:fill="auto"/>
+            <w:tcMar>
+              <w:top w:w="100" w:type="dxa"/>
+              <w:left w:w="100" w:type="dxa"/>
+              <w:bottom w:w="100" w:type="dxa"/>
+              <w:right w:w="100" w:type="dxa"/>
+            </w:tcMar>
+          </w:tcPr>
+          <w:p>
+            <w:pPr>
+              <w:widowControl w:val="0"/>
+              <w:spacing w:line="240" w:lineRule="auto"/>
+            </w:pPr>
+            <w:r>
+              <w:t>Create Menu Page</w:t>
+            </w:r>
+          </w:p>
+        </w:tc>
+        <w:tc>
+          <w:tcPr>
+            <w:tcW w:w="2205" w:type="dxa"/>
+            <w:shd w:val="clear" w:color="auto" w:fill="auto"/>
+            <w:tcMar>
+              <w:top w:w="100" w:type="dxa"/>
+              <w:left w:w="100" w:type="dxa"/>
+              <w:bottom w:w="100" w:type="dxa"/>
+              <w:right w:w="100" w:type="dxa"/>
+            </w:tcMar>
+          </w:tcPr>
+          <w:p>
+            <w:pPr>
+              <w:widowControl w:val="0"/>
+              <w:spacing w:line="240" w:lineRule="auto"/>
+            </w:pPr>
+            <w:r>
+              <w:t>Zach</w:t>
+            </w:r>
+          </w:p>
+        </w:tc>
+        <w:tc>
+          <w:tcPr>
+            <w:tcW w:w="2235" w:type="dxa"/>
+            <w:shd w:val="clear" w:color="auto" w:fill="auto"/>
+            <w:tcMar>
+              <w:top w:w="100" w:type="dxa"/>
+              <w:left w:w="100" w:type="dxa"/>
+              <w:bottom w:w="100" w:type="dxa"/>
+              <w:right w:w="100" w:type="dxa"/>
+            </w:tcMar>
+          </w:tcPr>
+          <w:p>
+            <w:pPr>
+              <w:widowControl w:val="0"/>
+              <w:spacing w:line="240" w:lineRule="auto"/>
+            </w:pPr>
+            <w:r>
+              <w:t>yes</w:t>
+            </w:r>
+          </w:p>
+        </w:tc>
+        <w:tc>
+          <w:tcPr>
+            <w:tcW w:w="2235" w:type="dxa"/>
+          </w:tcPr>
+          <w:p>
+            <w:pPr>
+              <w:widowControl w:val="0"/>
+              <w:spacing w:line="240" w:lineRule="auto"/>
+            </w:pPr>
+            <w:r>
+              <w:t>1 h 45 min</w:t>
+            </w:r>
+          </w:p>
+        </w:tc>
+      </w:tr>
+      <w:tr>
+        <w:tc>
+          <w:tcPr>
+            <w:tcW w:w="4920" w:type="dxa"/>
+            <w:shd w:val="clear" w:color="auto" w:fill="auto"/>
+            <w:tcMar>
+              <w:top w:w="100" w:type="dxa"/>
+              <w:left w:w="100" w:type="dxa"/>
+              <w:bottom w:w="100" w:type="dxa"/>
+              <w:right w:w="100" w:type="dxa"/>
+            </w:tcMar>
+          </w:tcPr>
+          <w:p>
+            <w:pPr>
+              <w:widowControl w:val="0"/>
+              <w:spacing w:line="240" w:lineRule="auto"/>
+            </w:pPr>
+            <w:r>
+              <w:t>Create Checkout button</w:t>
+            </w:r>
+          </w:p>
+        </w:tc>
+        <w:tc>
+          <w:tcPr>
+            <w:tcW w:w="2205" w:type="dxa"/>
+            <w:shd w:val="clear" w:color="auto" w:fill="auto"/>
+            <w:tcMar>
+              <w:top w:w="100" w:type="dxa"/>
+              <w:left w:w="100" w:type="dxa"/>
+              <w:bottom w:w="100" w:type="dxa"/>
+              <w:right w:w="100" w:type="dxa"/>
+            </w:tcMar>
+          </w:tcPr>
+          <w:p>
+            <w:pPr>
+              <w:widowControl w:val="0"/>
+              <w:spacing w:line="240" w:lineRule="auto"/>
+            </w:pPr>
+            <w:r>
+              <w:t>Brady</w:t>
+            </w:r>
+          </w:p>
+        </w:tc>
+        <w:tc>
+          <w:tcPr>
+            <w:tcW w:w="2235" w:type="dxa"/>
+            <w:shd w:val="clear" w:color="auto" w:fill="auto"/>
+            <w:tcMar>
+              <w:top w:w="100" w:type="dxa"/>
+              <w:left w:w="100" w:type="dxa"/>
+              <w:bottom w:w="100" w:type="dxa"/>
+              <w:right w:w="100" w:type="dxa"/>
+            </w:tcMar>
+          </w:tcPr>
+          <w:p>
+            <w:pPr>
+              <w:widowControl w:val="0"/>
+              <w:spacing w:line="240" w:lineRule="auto"/>
+            </w:pPr>
+            <w:r>
+              <w:t>yes</w:t>
+            </w:r>
+          </w:p>
+        </w:tc>
+        <w:tc>
+          <w:tcPr>
+            <w:tcW w:w="2235" w:type="dxa"/>
+          </w:tcPr>
+          <w:p>
+            <w:pPr>
+              <w:widowControl w:val="0"/>
+              <w:spacing w:line="240" w:lineRule="auto"/>
+            </w:pPr>
+            <w:r>
+              <w:t>30 min</w:t>
+            </w:r>
+          </w:p>
+        </w:tc>
+      </w:tr>
+      <w:tr>
+        <w:tc>
+          <w:tcPr>
+            <w:tcW w:w="4920" w:type="dxa"/>
+            <w:shd w:val="clear" w:color="auto" w:fill="auto"/>
+            <w:tcMar>
+              <w:top w:w="100" w:type="dxa"/>
+              <w:left w:w="100" w:type="dxa"/>
+              <w:bottom w:w="100" w:type="dxa"/>
+              <w:right w:w="100" w:type="dxa"/>
+            </w:tcMar>
+          </w:tcPr>
+          <w:p>
+            <w:pPr>
+              <w:widowControl w:val="0"/>
+              <w:spacing w:line="240" w:lineRule="auto"/>
+            </w:pPr>
+            <w:r>
+              <w:t>Backend Should Process Menu Item Requests</w:t>
+            </w:r>
+          </w:p>
+        </w:tc>
+        <w:tc>
+          <w:tcPr>
+            <w:tcW w:w="2205" w:type="dxa"/>
+            <w:shd w:val="clear" w:color="auto" w:fill="auto"/>
+            <w:tcMar>
+              <w:top w:w="100" w:type="dxa"/>
+              <w:left w:w="100" w:type="dxa"/>
+              <w:bottom w:w="100" w:type="dxa"/>
+              <w:right w:w="100" w:type="dxa"/>
+            </w:tcMar>
+          </w:tcPr>
+          <w:p>
+            <w:pPr>
+              <w:widowControl w:val="0"/>
+              <w:spacing w:line="240" w:lineRule="auto"/>
+            </w:pPr>
+            <w:r>
+              <w:t>Brianna</w:t>
+            </w:r>
+          </w:p>
+        </w:tc>
+        <w:tc>
+          <w:tcPr>
+            <w:tcW w:w="2235" w:type="dxa"/>
+            <w:shd w:val="clear" w:color="auto" w:fill="auto"/>
+            <w:tcMar>
+              <w:top w:w="100" w:type="dxa"/>
+              <w:left w:w="100" w:type="dxa"/>
+              <w:bottom w:w="100" w:type="dxa"/>
+              <w:right w:w="100" w:type="dxa"/>
+            </w:tcMar>
+          </w:tcPr>
+          <w:p>
+            <w:pPr>
+              <w:widowControl w:val="0"/>
+              <w:spacing w:line="240" w:lineRule="auto"/>
+            </w:pPr>
+            <w:r>
+              <w:t>no</w:t>
+            </w:r>
+          </w:p>
+        </w:tc>
+        <w:tc>
+          <w:tcPr>
+            <w:tcW w:w="2235" w:type="dxa"/>
+          </w:tcPr>
+          <w:p>
+            <w:pPr>
+              <w:widowControl w:val="0"/>
+              <w:spacing w:line="240" w:lineRule="auto"/>
+            </w:pPr>
+            <w:r>
+              <w:t>2h</w:t>
+            </w:r>
           </w:p>
         </w:tc>
       </w:tr>
@@ -19185,6 +19506,7 @@
       <w:bookmarkStart w:id="15" w:name="_yjjqa5pq5qhk" w:colFirst="0" w:colLast="0"/>
       <w:bookmarkEnd w:id="15"/>
       <w:r>
+        <w:lastRenderedPageBreak/>
         <w:t>Before The Next Meeting</w:t>
       </w:r>
     </w:p>
@@ -19203,6 +19525,9 @@
       <w:r>
         <w:t xml:space="preserve"> </w:t>
       </w:r>
+      <w:r>
+        <w:t>Complete the navigation bar for cashiers, customers, and managers</w:t>
+      </w:r>
     </w:p>
     <w:p>
       <w:pPr>
@@ -19211,6 +19536,42 @@
           <w:numId w:val="3"/>
         </w:numPr>
       </w:pPr>
+      <w:r>
+        <w:t>Make menu items dynamic</w:t>
+      </w:r>
+    </w:p>
+    <w:p>
+      <w:pPr>
+        <w:numPr>
+          <w:ilvl w:val="0"/>
+          <w:numId w:val="3"/>
+        </w:numPr>
+      </w:pPr>
+      <w:r>
+        <w:t>Complete the Backend endpoint that processes menu item requests</w:t>
+      </w:r>
+    </w:p>
+    <w:p>
+      <w:pPr>
+        <w:numPr>
+          <w:ilvl w:val="0"/>
+          <w:numId w:val="3"/>
+        </w:numPr>
+      </w:pPr>
+      <w:r>
+        <w:t>Create Cashier specific layout</w:t>
+      </w:r>
+    </w:p>
+    <w:p>
+      <w:pPr>
+        <w:numPr>
+          <w:ilvl w:val="0"/>
+          <w:numId w:val="3"/>
+        </w:numPr>
+      </w:pPr>
+      <w:r>
+        <w:t>Reuse Customer menu item component</w:t>
+      </w:r>
     </w:p>
     <w:p/>
     <w:p>
@@ -19310,6 +19671,9 @@
               <w:widowControl w:val="0"/>
               <w:spacing w:line="240" w:lineRule="auto"/>
             </w:pPr>
+            <w:r>
+              <w:t>Complete the navigation bar for cashiers, customers, and managers</w:t>
+            </w:r>
           </w:p>
         </w:tc>
         <w:tc>
@@ -19328,6 +19692,9 @@
               <w:widowControl w:val="0"/>
               <w:spacing w:line="240" w:lineRule="auto"/>
             </w:pPr>
+            <w:r>
+              <w:t>Zach Assad, Brady O’Connor</w:t>
+            </w:r>
           </w:p>
         </w:tc>
       </w:tr>
@@ -19348,6 +19715,9 @@
               <w:widowControl w:val="0"/>
               <w:spacing w:line="240" w:lineRule="auto"/>
             </w:pPr>
+            <w:r>
+              <w:t>Make menu items dynamic</w:t>
+            </w:r>
           </w:p>
         </w:tc>
         <w:tc>
@@ -19366,6 +19736,176 @@
               <w:widowControl w:val="0"/>
               <w:spacing w:line="240" w:lineRule="auto"/>
             </w:pPr>
+            <w:r>
+              <w:t>Aidan, Zach</w:t>
+            </w:r>
+          </w:p>
+        </w:tc>
+      </w:tr>
+      <w:tr>
+        <w:tc>
+          <w:tcPr>
+            <w:tcW w:w="6960" w:type="dxa"/>
+            <w:shd w:val="clear" w:color="auto" w:fill="auto"/>
+            <w:tcMar>
+              <w:top w:w="100" w:type="dxa"/>
+              <w:left w:w="100" w:type="dxa"/>
+              <w:bottom w:w="100" w:type="dxa"/>
+              <w:right w:w="100" w:type="dxa"/>
+            </w:tcMar>
+          </w:tcPr>
+          <w:p>
+            <w:pPr>
+              <w:widowControl w:val="0"/>
+              <w:spacing w:line="240" w:lineRule="auto"/>
+            </w:pPr>
+            <w:r>
+              <w:t>Complete the</w:t>
+            </w:r>
+            <w:r>
+              <w:t xml:space="preserve"> Backend endpoint that processes menu item requests</w:t>
+            </w:r>
+          </w:p>
+        </w:tc>
+        <w:tc>
+          <w:tcPr>
+            <w:tcW w:w="2400" w:type="dxa"/>
+            <w:shd w:val="clear" w:color="auto" w:fill="auto"/>
+            <w:tcMar>
+              <w:top w:w="100" w:type="dxa"/>
+              <w:left w:w="100" w:type="dxa"/>
+              <w:bottom w:w="100" w:type="dxa"/>
+              <w:right w:w="100" w:type="dxa"/>
+            </w:tcMar>
+          </w:tcPr>
+          <w:p>
+            <w:pPr>
+              <w:widowControl w:val="0"/>
+              <w:spacing w:line="240" w:lineRule="auto"/>
+            </w:pPr>
+            <w:r>
+              <w:t>Brianna</w:t>
+            </w:r>
+          </w:p>
+        </w:tc>
+      </w:tr>
+      <w:tr>
+        <w:tc>
+          <w:tcPr>
+            <w:tcW w:w="6960" w:type="dxa"/>
+            <w:shd w:val="clear" w:color="auto" w:fill="auto"/>
+            <w:tcMar>
+              <w:top w:w="100" w:type="dxa"/>
+              <w:left w:w="100" w:type="dxa"/>
+              <w:bottom w:w="100" w:type="dxa"/>
+              <w:right w:w="100" w:type="dxa"/>
+            </w:tcMar>
+          </w:tcPr>
+          <w:p>
+            <w:r>
+              <w:t>Create Cashier specific layout</w:t>
+            </w:r>
+          </w:p>
+        </w:tc>
+        <w:tc>
+          <w:tcPr>
+            <w:tcW w:w="2400" w:type="dxa"/>
+            <w:shd w:val="clear" w:color="auto" w:fill="auto"/>
+            <w:tcMar>
+              <w:top w:w="100" w:type="dxa"/>
+              <w:left w:w="100" w:type="dxa"/>
+              <w:bottom w:w="100" w:type="dxa"/>
+              <w:right w:w="100" w:type="dxa"/>
+            </w:tcMar>
+          </w:tcPr>
+          <w:p>
+            <w:pPr>
+              <w:widowControl w:val="0"/>
+              <w:spacing w:line="240" w:lineRule="auto"/>
+            </w:pPr>
+            <w:r>
+              <w:t>Aidan, Zach</w:t>
+            </w:r>
+          </w:p>
+        </w:tc>
+      </w:tr>
+      <w:tr>
+        <w:tc>
+          <w:tcPr>
+            <w:tcW w:w="6960" w:type="dxa"/>
+            <w:shd w:val="clear" w:color="auto" w:fill="auto"/>
+            <w:tcMar>
+              <w:top w:w="100" w:type="dxa"/>
+              <w:left w:w="100" w:type="dxa"/>
+              <w:bottom w:w="100" w:type="dxa"/>
+              <w:right w:w="100" w:type="dxa"/>
+            </w:tcMar>
+          </w:tcPr>
+          <w:p>
+            <w:r>
+              <w:t>Reuse Customer menu item component</w:t>
+            </w:r>
+          </w:p>
+        </w:tc>
+        <w:tc>
+          <w:tcPr>
+            <w:tcW w:w="2400" w:type="dxa"/>
+            <w:shd w:val="clear" w:color="auto" w:fill="auto"/>
+            <w:tcMar>
+              <w:top w:w="100" w:type="dxa"/>
+              <w:left w:w="100" w:type="dxa"/>
+              <w:bottom w:w="100" w:type="dxa"/>
+              <w:right w:w="100" w:type="dxa"/>
+            </w:tcMar>
+          </w:tcPr>
+          <w:p>
+            <w:pPr>
+              <w:widowControl w:val="0"/>
+              <w:spacing w:line="240" w:lineRule="auto"/>
+            </w:pPr>
+            <w:r>
+              <w:t>Brady</w:t>
+            </w:r>
+          </w:p>
+        </w:tc>
+      </w:tr>
+      <w:tr>
+        <w:tc>
+          <w:tcPr>
+            <w:tcW w:w="6960" w:type="dxa"/>
+            <w:shd w:val="clear" w:color="auto" w:fill="auto"/>
+            <w:tcMar>
+              <w:top w:w="100" w:type="dxa"/>
+              <w:left w:w="100" w:type="dxa"/>
+              <w:bottom w:w="100" w:type="dxa"/>
+              <w:right w:w="100" w:type="dxa"/>
+            </w:tcMar>
+          </w:tcPr>
+          <w:p>
+            <w:r>
+              <w:t>Make Team Meeting presentation</w:t>
+            </w:r>
+          </w:p>
+        </w:tc>
+        <w:tc>
+          <w:tcPr>
+            <w:tcW w:w="2400" w:type="dxa"/>
+            <w:shd w:val="clear" w:color="auto" w:fill="auto"/>
+            <w:tcMar>
+              <w:top w:w="100" w:type="dxa"/>
+              <w:left w:w="100" w:type="dxa"/>
+              <w:bottom w:w="100" w:type="dxa"/>
+              <w:right w:w="100" w:type="dxa"/>
+            </w:tcMar>
+          </w:tcPr>
+          <w:p>
+            <w:pPr>
+              <w:widowControl w:val="0"/>
+              <w:spacing w:line="240" w:lineRule="auto"/>
+            </w:pPr>
+            <w:r>
+              <w:t>Daniel Lam He</w:t>
+            </w:r>
           </w:p>
         </w:tc>
       </w:tr>
@@ -19381,33 +19921,52 @@
       </w:r>
     </w:p>
     <w:p>
-      <w:pPr>
-        <w:rPr>
-          <w:color w:val="FF0000"/>
-        </w:rPr>
-      </w:pPr>
-      <w:r>
-        <w:rPr>
-          <w:color w:val="FF0000"/>
-        </w:rPr>
-        <w:t xml:space="preserve">Summarize </w:t>
-      </w:r>
-      <w:proofErr w:type="gramStart"/>
-      <w:r>
-        <w:rPr>
-          <w:color w:val="FF0000"/>
-        </w:rPr>
-        <w:t>discussion  in</w:t>
-      </w:r>
-      <w:proofErr w:type="gramEnd"/>
-      <w:r>
-        <w:rPr>
-          <w:color w:val="FF0000"/>
-        </w:rPr>
-        <w:t xml:space="preserve"> paragraph form from the previous meeting (NOT this current meeting).</w:t>
-      </w:r>
-    </w:p>
-    <w:p/>
+      <w:r>
+        <w:t>In our previous meeting, w</w:t>
+      </w:r>
+      <w:r>
+        <w:t xml:space="preserve">e </w:t>
+      </w:r>
+      <w:r>
+        <w:t xml:space="preserve">mentioned </w:t>
+      </w:r>
+      <w:r>
+        <w:t>tasks completed so far in the sprint to update the sprint b</w:t>
+      </w:r>
+      <w:r>
+        <w:t xml:space="preserve">oard. </w:t>
+      </w:r>
+      <w:r>
+        <w:t xml:space="preserve">System Diagram, personas and user stories, product backlog, and creating a </w:t>
+      </w:r>
+      <w:r>
+        <w:t>GitHub</w:t>
+      </w:r>
+      <w:r>
+        <w:t xml:space="preserve"> repository were the completed tasks. </w:t>
+      </w:r>
+      <w:r>
+        <w:t>We also discussed tasks needed</w:t>
+      </w:r>
+      <w:r>
+        <w:t xml:space="preserve"> to be </w:t>
+      </w:r>
+      <w:r>
+        <w:t>completed</w:t>
+      </w:r>
+      <w:r>
+        <w:t xml:space="preserve"> for </w:t>
+      </w:r>
+      <w:r>
+        <w:t>Project</w:t>
+      </w:r>
+      <w:r>
+        <w:t xml:space="preserve"> 3 Design and Management</w:t>
+      </w:r>
+      <w:r>
+        <w:t xml:space="preserve"> and MVP in which the tasks were about the customer user interface.</w:t>
+      </w:r>
+    </w:p>
     <w:p>
       <w:r>
         <w:br w:type="page"/>
@@ -19456,7 +20015,7 @@
       <w:pPr>
         <w:numPr>
           <w:ilvl w:val="0"/>
-          <w:numId w:val="6"/>
+          <w:numId w:val="20"/>
         </w:numPr>
       </w:pPr>
       <w:r>
@@ -19467,7 +20026,7 @@
       <w:pPr>
         <w:numPr>
           <w:ilvl w:val="0"/>
-          <w:numId w:val="6"/>
+          <w:numId w:val="20"/>
         </w:numPr>
       </w:pPr>
       <w:r>
@@ -19478,7 +20037,7 @@
       <w:pPr>
         <w:numPr>
           <w:ilvl w:val="0"/>
-          <w:numId w:val="6"/>
+          <w:numId w:val="20"/>
         </w:numPr>
       </w:pPr>
       <w:r>
@@ -19489,7 +20048,7 @@
       <w:pPr>
         <w:numPr>
           <w:ilvl w:val="0"/>
-          <w:numId w:val="6"/>
+          <w:numId w:val="20"/>
         </w:numPr>
       </w:pPr>
       <w:r>
@@ -19993,21 +20552,7 @@
         <w:rPr>
           <w:color w:val="FF0000"/>
         </w:rPr>
-        <w:t xml:space="preserve">Summarize </w:t>
-      </w:r>
-      <w:proofErr w:type="gramStart"/>
-      <w:r>
-        <w:rPr>
-          <w:color w:val="FF0000"/>
-        </w:rPr>
-        <w:t>discussion  in</w:t>
-      </w:r>
-      <w:proofErr w:type="gramEnd"/>
-      <w:r>
-        <w:rPr>
-          <w:color w:val="FF0000"/>
-        </w:rPr>
-        <w:t xml:space="preserve"> paragraph form from the previous meeting (NOT this current meeting).</w:t>
+        <w:t>Summarize discussion  in paragraph form from the previous meeting (NOT this current meeting).</w:t>
       </w:r>
     </w:p>
     <w:p/>
@@ -21286,6 +21831,119 @@
     </w:lvl>
   </w:abstractNum>
   <w:abstractNum w:abstractNumId="8" w15:restartNumberingAfterBreak="0">
+    <w:nsid w:val="22CD44DA"/>
+    <w:multiLevelType w:val="multilevel"/>
+    <w:tmpl w:val="3AAE71D8"/>
+    <w:lvl w:ilvl="0">
+      <w:start w:val="1"/>
+      <w:numFmt w:val="decimal"/>
+      <w:lvlText w:val="%1."/>
+      <w:lvlJc w:val="left"/>
+      <w:pPr>
+        <w:ind w:left="720" w:hanging="360"/>
+      </w:pPr>
+      <w:rPr>
+        <w:u w:val="none"/>
+      </w:rPr>
+    </w:lvl>
+    <w:lvl w:ilvl="1">
+      <w:start w:val="1"/>
+      <w:numFmt w:val="lowerLetter"/>
+      <w:lvlText w:val="%2."/>
+      <w:lvlJc w:val="left"/>
+      <w:pPr>
+        <w:ind w:left="1440" w:hanging="360"/>
+      </w:pPr>
+      <w:rPr>
+        <w:u w:val="none"/>
+      </w:rPr>
+    </w:lvl>
+    <w:lvl w:ilvl="2">
+      <w:start w:val="1"/>
+      <w:numFmt w:val="lowerRoman"/>
+      <w:lvlText w:val="%3."/>
+      <w:lvlJc w:val="right"/>
+      <w:pPr>
+        <w:ind w:left="2160" w:hanging="360"/>
+      </w:pPr>
+      <w:rPr>
+        <w:u w:val="none"/>
+      </w:rPr>
+    </w:lvl>
+    <w:lvl w:ilvl="3">
+      <w:start w:val="1"/>
+      <w:numFmt w:val="decimal"/>
+      <w:lvlText w:val="%4."/>
+      <w:lvlJc w:val="left"/>
+      <w:pPr>
+        <w:ind w:left="2880" w:hanging="360"/>
+      </w:pPr>
+      <w:rPr>
+        <w:u w:val="none"/>
+      </w:rPr>
+    </w:lvl>
+    <w:lvl w:ilvl="4">
+      <w:start w:val="1"/>
+      <w:numFmt w:val="lowerLetter"/>
+      <w:lvlText w:val="%5."/>
+      <w:lvlJc w:val="left"/>
+      <w:pPr>
+        <w:ind w:left="3600" w:hanging="360"/>
+      </w:pPr>
+      <w:rPr>
+        <w:u w:val="none"/>
+      </w:rPr>
+    </w:lvl>
+    <w:lvl w:ilvl="5">
+      <w:start w:val="1"/>
+      <w:numFmt w:val="lowerRoman"/>
+      <w:lvlText w:val="%6."/>
+      <w:lvlJc w:val="right"/>
+      <w:pPr>
+        <w:ind w:left="4320" w:hanging="360"/>
+      </w:pPr>
+      <w:rPr>
+        <w:u w:val="none"/>
+      </w:rPr>
+    </w:lvl>
+    <w:lvl w:ilvl="6">
+      <w:start w:val="1"/>
+      <w:numFmt w:val="decimal"/>
+      <w:lvlText w:val="%7."/>
+      <w:lvlJc w:val="left"/>
+      <w:pPr>
+        <w:ind w:left="5040" w:hanging="360"/>
+      </w:pPr>
+      <w:rPr>
+        <w:u w:val="none"/>
+      </w:rPr>
+    </w:lvl>
+    <w:lvl w:ilvl="7">
+      <w:start w:val="1"/>
+      <w:numFmt w:val="lowerLetter"/>
+      <w:lvlText w:val="%8."/>
+      <w:lvlJc w:val="left"/>
+      <w:pPr>
+        <w:ind w:left="5760" w:hanging="360"/>
+      </w:pPr>
+      <w:rPr>
+        <w:u w:val="none"/>
+      </w:rPr>
+    </w:lvl>
+    <w:lvl w:ilvl="8">
+      <w:start w:val="1"/>
+      <w:numFmt w:val="lowerRoman"/>
+      <w:lvlText w:val="%9."/>
+      <w:lvlJc w:val="right"/>
+      <w:pPr>
+        <w:ind w:left="6480" w:hanging="360"/>
+      </w:pPr>
+      <w:rPr>
+        <w:u w:val="none"/>
+      </w:rPr>
+    </w:lvl>
+  </w:abstractNum>
+  <w:abstractNum w:abstractNumId="9" w15:restartNumberingAfterBreak="0">
     <w:nsid w:val="2C4E5F4A"/>
     <w:multiLevelType w:val="multilevel"/>
     <w:tmpl w:val="C342764C"/>
@@ -21425,7 +22083,120 @@
       </w:rPr>
     </w:lvl>
   </w:abstractNum>
-  <w:abstractNum w:abstractNumId="9" w15:restartNumberingAfterBreak="0">
+  <w:abstractNum w:abstractNumId="10" w15:restartNumberingAfterBreak="0">
+    <w:nsid w:val="2CCC4DC5"/>
+    <w:multiLevelType w:val="multilevel"/>
+    <w:tmpl w:val="3AAE71D8"/>
+    <w:lvl w:ilvl="0">
+      <w:start w:val="1"/>
+      <w:numFmt w:val="decimal"/>
+      <w:lvlText w:val="%1."/>
+      <w:lvlJc w:val="left"/>
+      <w:pPr>
+        <w:ind w:left="720" w:hanging="360"/>
+      </w:pPr>
+      <w:rPr>
+        <w:u w:val="none"/>
+      </w:rPr>
+    </w:lvl>
+    <w:lvl w:ilvl="1">
+      <w:start w:val="1"/>
+      <w:numFmt w:val="lowerLetter"/>
+      <w:lvlText w:val="%2."/>
+      <w:lvlJc w:val="left"/>
+      <w:pPr>
+        <w:ind w:left="1440" w:hanging="360"/>
+      </w:pPr>
+      <w:rPr>
+        <w:u w:val="none"/>
+      </w:rPr>
+    </w:lvl>
+    <w:lvl w:ilvl="2">
+      <w:start w:val="1"/>
+      <w:numFmt w:val="lowerRoman"/>
+      <w:lvlText w:val="%3."/>
+      <w:lvlJc w:val="right"/>
+      <w:pPr>
+        <w:ind w:left="2160" w:hanging="360"/>
+      </w:pPr>
+      <w:rPr>
+        <w:u w:val="none"/>
+      </w:rPr>
+    </w:lvl>
+    <w:lvl w:ilvl="3">
+      <w:start w:val="1"/>
+      <w:numFmt w:val="decimal"/>
+      <w:lvlText w:val="%4."/>
+      <w:lvlJc w:val="left"/>
+      <w:pPr>
+        <w:ind w:left="2880" w:hanging="360"/>
+      </w:pPr>
+      <w:rPr>
+        <w:u w:val="none"/>
+      </w:rPr>
+    </w:lvl>
+    <w:lvl w:ilvl="4">
+      <w:start w:val="1"/>
+      <w:numFmt w:val="lowerLetter"/>
+      <w:lvlText w:val="%5."/>
+      <w:lvlJc w:val="left"/>
+      <w:pPr>
+        <w:ind w:left="3600" w:hanging="360"/>
+      </w:pPr>
+      <w:rPr>
+        <w:u w:val="none"/>
+      </w:rPr>
+    </w:lvl>
+    <w:lvl w:ilvl="5">
+      <w:start w:val="1"/>
+      <w:numFmt w:val="lowerRoman"/>
+      <w:lvlText w:val="%6."/>
+      <w:lvlJc w:val="right"/>
+      <w:pPr>
+        <w:ind w:left="4320" w:hanging="360"/>
+      </w:pPr>
+      <w:rPr>
+        <w:u w:val="none"/>
+      </w:rPr>
+    </w:lvl>
+    <w:lvl w:ilvl="6">
+      <w:start w:val="1"/>
+      <w:numFmt w:val="decimal"/>
+      <w:lvlText w:val="%7."/>
+      <w:lvlJc w:val="left"/>
+      <w:pPr>
+        <w:ind w:left="5040" w:hanging="360"/>
+      </w:pPr>
+      <w:rPr>
+        <w:u w:val="none"/>
+      </w:rPr>
+    </w:lvl>
+    <w:lvl w:ilvl="7">
+      <w:start w:val="1"/>
+      <w:numFmt w:val="lowerLetter"/>
+      <w:lvlText w:val="%8."/>
+      <w:lvlJc w:val="left"/>
+      <w:pPr>
+        <w:ind w:left="5760" w:hanging="360"/>
+      </w:pPr>
+      <w:rPr>
+        <w:u w:val="none"/>
+      </w:rPr>
+    </w:lvl>
+    <w:lvl w:ilvl="8">
+      <w:start w:val="1"/>
+      <w:numFmt w:val="lowerRoman"/>
+      <w:lvlText w:val="%9."/>
+      <w:lvlJc w:val="right"/>
+      <w:pPr>
+        <w:ind w:left="6480" w:hanging="360"/>
+      </w:pPr>
+      <w:rPr>
+        <w:u w:val="none"/>
+      </w:rPr>
+    </w:lvl>
+  </w:abstractNum>
+  <w:abstractNum w:abstractNumId="11" w15:restartNumberingAfterBreak="0">
     <w:nsid w:val="2CE46C53"/>
     <w:multiLevelType w:val="multilevel"/>
     <w:tmpl w:val="8F74D33E"/>
@@ -21565,7 +22336,7 @@
       </w:rPr>
     </w:lvl>
   </w:abstractNum>
-  <w:abstractNum w:abstractNumId="10" w15:restartNumberingAfterBreak="0">
+  <w:abstractNum w:abstractNumId="12" w15:restartNumberingAfterBreak="0">
     <w:nsid w:val="2FE10AF2"/>
     <w:multiLevelType w:val="multilevel"/>
     <w:tmpl w:val="3AAE71D8"/>
@@ -21678,7 +22449,7 @@
       </w:rPr>
     </w:lvl>
   </w:abstractNum>
-  <w:abstractNum w:abstractNumId="11" w15:restartNumberingAfterBreak="0">
+  <w:abstractNum w:abstractNumId="13" w15:restartNumberingAfterBreak="0">
     <w:nsid w:val="39EA0270"/>
     <w:multiLevelType w:val="multilevel"/>
     <w:tmpl w:val="6A441368"/>
@@ -21818,7 +22589,7 @@
       </w:rPr>
     </w:lvl>
   </w:abstractNum>
-  <w:abstractNum w:abstractNumId="12" w15:restartNumberingAfterBreak="0">
+  <w:abstractNum w:abstractNumId="14" w15:restartNumberingAfterBreak="0">
     <w:nsid w:val="3A71436D"/>
     <w:multiLevelType w:val="multilevel"/>
     <w:tmpl w:val="C6B0E59C"/>
@@ -21931,7 +22702,7 @@
       </w:rPr>
     </w:lvl>
   </w:abstractNum>
-  <w:abstractNum w:abstractNumId="13" w15:restartNumberingAfterBreak="0">
+  <w:abstractNum w:abstractNumId="15" w15:restartNumberingAfterBreak="0">
     <w:nsid w:val="495C0626"/>
     <w:multiLevelType w:val="multilevel"/>
     <w:tmpl w:val="3716D248"/>
@@ -22044,7 +22815,7 @@
       </w:rPr>
     </w:lvl>
   </w:abstractNum>
-  <w:abstractNum w:abstractNumId="14" w15:restartNumberingAfterBreak="0">
+  <w:abstractNum w:abstractNumId="16" w15:restartNumberingAfterBreak="0">
     <w:nsid w:val="4E3179B4"/>
     <w:multiLevelType w:val="multilevel"/>
     <w:tmpl w:val="E95C3542"/>
@@ -22184,7 +22955,7 @@
       </w:rPr>
     </w:lvl>
   </w:abstractNum>
-  <w:abstractNum w:abstractNumId="15" w15:restartNumberingAfterBreak="0">
+  <w:abstractNum w:abstractNumId="17" w15:restartNumberingAfterBreak="0">
     <w:nsid w:val="668E23D9"/>
     <w:multiLevelType w:val="multilevel"/>
     <w:tmpl w:val="E95C3542"/>
@@ -22324,7 +23095,7 @@
       </w:rPr>
     </w:lvl>
   </w:abstractNum>
-  <w:abstractNum w:abstractNumId="16" w15:restartNumberingAfterBreak="0">
+  <w:abstractNum w:abstractNumId="18" w15:restartNumberingAfterBreak="0">
     <w:nsid w:val="6F5E4163"/>
     <w:multiLevelType w:val="multilevel"/>
     <w:tmpl w:val="45B46B6E"/>
@@ -22464,7 +23235,7 @@
       </w:rPr>
     </w:lvl>
   </w:abstractNum>
-  <w:abstractNum w:abstractNumId="17" w15:restartNumberingAfterBreak="0">
+  <w:abstractNum w:abstractNumId="19" w15:restartNumberingAfterBreak="0">
     <w:nsid w:val="740234F6"/>
     <w:multiLevelType w:val="multilevel"/>
     <w:tmpl w:val="8F74D33E"/>
@@ -22604,7 +23375,7 @@
       </w:rPr>
     </w:lvl>
   </w:abstractNum>
-  <w:abstractNum w:abstractNumId="18" w15:restartNumberingAfterBreak="0">
+  <w:abstractNum w:abstractNumId="20" w15:restartNumberingAfterBreak="0">
     <w:nsid w:val="757E4145"/>
     <w:multiLevelType w:val="multilevel"/>
     <w:tmpl w:val="6A441368"/>
@@ -22754,19 +23525,19 @@
     <w:abstractNumId w:val="6"/>
   </w:num>
   <w:num w:numId="4" w16cid:durableId="1575124523">
-    <w:abstractNumId w:val="12"/>
+    <w:abstractNumId w:val="14"/>
   </w:num>
   <w:num w:numId="5" w16cid:durableId="1062095500">
     <w:abstractNumId w:val="4"/>
   </w:num>
   <w:num w:numId="6" w16cid:durableId="586115192">
-    <w:abstractNumId w:val="10"/>
+    <w:abstractNumId w:val="12"/>
   </w:num>
   <w:num w:numId="7" w16cid:durableId="1079521998">
-    <w:abstractNumId w:val="13"/>
+    <w:abstractNumId w:val="15"/>
   </w:num>
   <w:num w:numId="8" w16cid:durableId="2001735974">
-    <w:abstractNumId w:val="11"/>
+    <w:abstractNumId w:val="13"/>
     <w:lvlOverride w:ilvl="0">
       <w:startOverride w:val="1"/>
     </w:lvlOverride>
@@ -22856,7 +23627,7 @@
     </w:lvlOverride>
   </w:num>
   <w:num w:numId="11" w16cid:durableId="1215771564">
-    <w:abstractNumId w:val="8"/>
+    <w:abstractNumId w:val="9"/>
     <w:lvlOverride w:ilvl="0">
       <w:startOverride w:val="1"/>
     </w:lvlOverride>
@@ -22886,7 +23657,7 @@
     </w:lvlOverride>
   </w:num>
   <w:num w:numId="12" w16cid:durableId="1117598910">
-    <w:abstractNumId w:val="16"/>
+    <w:abstractNumId w:val="18"/>
     <w:lvlOverride w:ilvl="0">
       <w:startOverride w:val="1"/>
     </w:lvlOverride>
@@ -22919,22 +23690,28 @@
     <w:abstractNumId w:val="3"/>
   </w:num>
   <w:num w:numId="14" w16cid:durableId="692343637">
-    <w:abstractNumId w:val="18"/>
+    <w:abstractNumId w:val="20"/>
   </w:num>
   <w:num w:numId="15" w16cid:durableId="1856532904">
     <w:abstractNumId w:val="2"/>
   </w:num>
   <w:num w:numId="16" w16cid:durableId="2037778260">
+    <w:abstractNumId w:val="19"/>
+  </w:num>
+  <w:num w:numId="17" w16cid:durableId="1773889609">
+    <w:abstractNumId w:val="11"/>
+  </w:num>
+  <w:num w:numId="18" w16cid:durableId="890923962">
+    <w:abstractNumId w:val="16"/>
+  </w:num>
+  <w:num w:numId="19" w16cid:durableId="1813861716">
     <w:abstractNumId w:val="17"/>
   </w:num>
-  <w:num w:numId="17" w16cid:durableId="1773889609">
-    <w:abstractNumId w:val="9"/>
+  <w:num w:numId="20" w16cid:durableId="442846558">
+    <w:abstractNumId w:val="8"/>
   </w:num>
-  <w:num w:numId="18" w16cid:durableId="890923962">
-    <w:abstractNumId w:val="14"/>
-  </w:num>
-  <w:num w:numId="19" w16cid:durableId="1813861716">
-    <w:abstractNumId w:val="15"/>
+  <w:num w:numId="21" w16cid:durableId="1095901303">
+    <w:abstractNumId w:val="10"/>
   </w:num>
 </w:numbering>
 </file>

</xml_diff>

<commit_message>
Update burn down chart and 3rd scrum meeting.
</commit_message>
<xml_diff>
--- a/Scrum Files/Sprint 1/Project 3 Sprint Materials.docx
+++ b/Scrum Files/Sprint 1/Project 3 Sprint Materials.docx
@@ -297,21 +297,7 @@
         <w:rPr>
           <w:color w:val="FF0000"/>
         </w:rPr>
-        <w:t xml:space="preserve">user story points (an estimate of effort involved from the unitless set {1, 2, 3, 5, 8, 13, </w:t>
-      </w:r>
-      <w:proofErr w:type="gramStart"/>
-      <w:r>
-        <w:rPr>
-          <w:color w:val="FF0000"/>
-        </w:rPr>
-        <w:t>21})</w:t>
-      </w:r>
-      <w:proofErr w:type="gramEnd"/>
-      <w:r>
-        <w:rPr>
-          <w:color w:val="FF0000"/>
-        </w:rPr>
-        <w:t xml:space="preserve">, and </w:t>
+        <w:t xml:space="preserve">user story points (an estimate of effort involved from the unitless set {1, 2, 3, 5, 8, 13, 21}), and </w:t>
       </w:r>
     </w:p>
     <w:p>
@@ -328,21 +314,7 @@
         <w:rPr>
           <w:color w:val="FF0000"/>
         </w:rPr>
-        <w:t xml:space="preserve">status {not started, in progress, </w:t>
-      </w:r>
-      <w:proofErr w:type="gramStart"/>
-      <w:r>
-        <w:rPr>
-          <w:color w:val="FF0000"/>
-        </w:rPr>
-        <w:t>completed}.</w:t>
-      </w:r>
-      <w:proofErr w:type="gramEnd"/>
-      <w:r>
-        <w:rPr>
-          <w:color w:val="FF0000"/>
-        </w:rPr>
-        <w:t xml:space="preserve"> </w:t>
+        <w:t xml:space="preserve">status {not started, in progress, completed}. </w:t>
       </w:r>
     </w:p>
     <w:p>
@@ -780,16 +752,8 @@
               <w:rPr>
                 <w:lang w:val="en-US"/>
               </w:rPr>
-              <w:t xml:space="preserve">2 </w:t>
-            </w:r>
-            <w:proofErr w:type="gramStart"/>
-            <w:r>
-              <w:rPr>
-                <w:lang w:val="en-US"/>
-              </w:rPr>
-              <w:t>hour</w:t>
-            </w:r>
-            <w:proofErr w:type="gramEnd"/>
+              <w:t>2 hour</w:t>
+            </w:r>
           </w:p>
         </w:tc>
       </w:tr>
@@ -921,16 +885,8 @@
               <w:rPr>
                 <w:lang w:val="en-US"/>
               </w:rPr>
-              <w:t xml:space="preserve">3 </w:t>
-            </w:r>
-            <w:proofErr w:type="gramStart"/>
-            <w:r>
-              <w:rPr>
-                <w:lang w:val="en-US"/>
-              </w:rPr>
-              <w:t>hour</w:t>
-            </w:r>
-            <w:proofErr w:type="gramEnd"/>
+              <w:t>3 hour</w:t>
+            </w:r>
           </w:p>
         </w:tc>
       </w:tr>
@@ -2030,21 +1986,7 @@
               <w:rPr>
                 <w:lang w:val="en-US"/>
               </w:rPr>
-              <w:t xml:space="preserve">Set up the starter front end code and </w:t>
-            </w:r>
-            <w:proofErr w:type="spellStart"/>
-            <w:r>
-              <w:rPr>
-                <w:lang w:val="en-US"/>
-              </w:rPr>
-              <w:t>Github</w:t>
-            </w:r>
-            <w:proofErr w:type="spellEnd"/>
-            <w:r>
-              <w:rPr>
-                <w:lang w:val="en-US"/>
-              </w:rPr>
-              <w:t xml:space="preserve"> repository</w:t>
+              <w:t>Set up the starter front end code and Github repository</w:t>
             </w:r>
           </w:p>
         </w:tc>
@@ -2177,35 +2119,7 @@
               <w:rPr>
                 <w:lang w:val="en-US"/>
               </w:rPr>
-              <w:t xml:space="preserve">Set up the starter </w:t>
-            </w:r>
-            <w:proofErr w:type="gramStart"/>
-            <w:r>
-              <w:rPr>
-                <w:lang w:val="en-US"/>
-              </w:rPr>
-              <w:t>back end</w:t>
-            </w:r>
-            <w:proofErr w:type="gramEnd"/>
-            <w:r>
-              <w:rPr>
-                <w:lang w:val="en-US"/>
-              </w:rPr>
-              <w:t xml:space="preserve"> code and </w:t>
-            </w:r>
-            <w:proofErr w:type="spellStart"/>
-            <w:r>
-              <w:rPr>
-                <w:lang w:val="en-US"/>
-              </w:rPr>
-              <w:t>Github</w:t>
-            </w:r>
-            <w:proofErr w:type="spellEnd"/>
-            <w:r>
-              <w:rPr>
-                <w:lang w:val="en-US"/>
-              </w:rPr>
-              <w:t xml:space="preserve"> repository</w:t>
+              <w:t>Set up the starter back end code and Github repository</w:t>
             </w:r>
           </w:p>
         </w:tc>
@@ -2334,19 +2248,11 @@
                 <w:lang w:val="en-US"/>
               </w:rPr>
             </w:pPr>
-            <w:proofErr w:type="gramStart"/>
-            <w:r>
-              <w:rPr>
-                <w:lang w:val="en-US"/>
-              </w:rPr>
-              <w:t>Design</w:t>
-            </w:r>
-            <w:proofErr w:type="gramEnd"/>
-            <w:r>
-              <w:rPr>
-                <w:lang w:val="en-US"/>
-              </w:rPr>
-              <w:t xml:space="preserve"> the Landing Page for Self-Service Order</w:t>
+            <w:r>
+              <w:rPr>
+                <w:lang w:val="en-US"/>
+              </w:rPr>
+              <w:t>Design the Landing Page for Self-Service Order</w:t>
             </w:r>
           </w:p>
         </w:tc>
@@ -10060,19 +9966,11 @@
                 <w:lang w:val="en-US"/>
               </w:rPr>
             </w:pPr>
-            <w:proofErr w:type="gramStart"/>
-            <w:r>
-              <w:rPr>
-                <w:lang w:val="en-US"/>
-              </w:rPr>
-              <w:t>Create</w:t>
-            </w:r>
-            <w:proofErr w:type="gramEnd"/>
-            <w:r>
-              <w:rPr>
-                <w:lang w:val="en-US"/>
-              </w:rPr>
-              <w:t xml:space="preserve"> a Reviews Section in the Menu Item Component</w:t>
+            <w:r>
+              <w:rPr>
+                <w:lang w:val="en-US"/>
+              </w:rPr>
+              <w:t>Create a Reviews Section in the Menu Item Component</w:t>
             </w:r>
           </w:p>
         </w:tc>
@@ -15523,19 +15421,11 @@
                 <w:lang w:val="en-US"/>
               </w:rPr>
             </w:pPr>
-            <w:proofErr w:type="gramStart"/>
-            <w:r>
-              <w:rPr>
-                <w:lang w:val="en-US"/>
-              </w:rPr>
-              <w:t>Implement</w:t>
-            </w:r>
-            <w:proofErr w:type="gramEnd"/>
-            <w:r>
-              <w:rPr>
-                <w:lang w:val="en-US"/>
-              </w:rPr>
-              <w:t xml:space="preserve"> Auto-Scroll or Slide Features</w:t>
+            <w:r>
+              <w:rPr>
+                <w:lang w:val="en-US"/>
+              </w:rPr>
+              <w:t>Implement Auto-Scroll or Slide Features</w:t>
             </w:r>
           </w:p>
         </w:tc>
@@ -15930,15 +15820,7 @@
       <w:bookmarkStart w:id="5" w:name="_dqavqb5uxw9y" w:colFirst="0" w:colLast="0"/>
       <w:bookmarkEnd w:id="5"/>
       <w:r>
-        <w:t xml:space="preserve">As the Panda Express Owner, I want </w:t>
-      </w:r>
-      <w:proofErr w:type="gramStart"/>
-      <w:r>
-        <w:t>a Complete</w:t>
-      </w:r>
-      <w:proofErr w:type="gramEnd"/>
-      <w:r>
-        <w:t xml:space="preserve"> Project Design, so that I can view your proposed work for the POS System Improvement</w:t>
+        <w:t>As the Panda Express Owner, I want a Complete Project Design, so that I can view your proposed work for the POS System Improvement</w:t>
       </w:r>
     </w:p>
     <w:p>
@@ -16235,13 +16117,8 @@
           <w:numId w:val="8"/>
         </w:numPr>
       </w:pPr>
-      <w:proofErr w:type="gramStart"/>
-      <w:r>
-        <w:t>Assignees</w:t>
-      </w:r>
-      <w:proofErr w:type="gramEnd"/>
-      <w:r>
-        <w:t>: Aidan Thomas</w:t>
+      <w:r>
+        <w:t>Assignees: Aidan Thomas</w:t>
       </w:r>
     </w:p>
     <w:p>
@@ -16556,15 +16433,7 @@
     <w:p/>
     <w:p>
       <w:r>
-        <w:t xml:space="preserve">As the developer, I want to start the code in a </w:t>
-      </w:r>
-      <w:proofErr w:type="spellStart"/>
-      <w:r>
-        <w:t>Github</w:t>
-      </w:r>
-      <w:proofErr w:type="spellEnd"/>
-      <w:r>
-        <w:t xml:space="preserve"> repository, so I can make updates to the code.</w:t>
+        <w:t>As the developer, I want to start the code in a Github repository, so I can make updates to the code.</w:t>
       </w:r>
     </w:p>
     <w:p>
@@ -16575,15 +16444,7 @@
         </w:numPr>
       </w:pPr>
       <w:r>
-        <w:t xml:space="preserve">Set up the starter front end code and </w:t>
-      </w:r>
-      <w:proofErr w:type="spellStart"/>
-      <w:r>
-        <w:t>Github</w:t>
-      </w:r>
-      <w:proofErr w:type="spellEnd"/>
-      <w:r>
-        <w:t xml:space="preserve"> repository</w:t>
+        <w:t>Set up the starter front end code and Github repository</w:t>
       </w:r>
     </w:p>
     <w:p>
@@ -16593,13 +16454,8 @@
           <w:numId w:val="9"/>
         </w:numPr>
       </w:pPr>
-      <w:proofErr w:type="gramStart"/>
-      <w:r>
-        <w:t>Assignees</w:t>
-      </w:r>
-      <w:proofErr w:type="gramEnd"/>
-      <w:r>
-        <w:t>: Aidan Thomas</w:t>
+      <w:r>
+        <w:t>Assignees: Aidan Thomas</w:t>
       </w:r>
     </w:p>
     <w:p>
@@ -16643,23 +16499,7 @@
         </w:numPr>
       </w:pPr>
       <w:r>
-        <w:t xml:space="preserve">Set up the starter </w:t>
-      </w:r>
-      <w:proofErr w:type="gramStart"/>
-      <w:r>
-        <w:t>back end</w:t>
-      </w:r>
-      <w:proofErr w:type="gramEnd"/>
-      <w:r>
-        <w:t xml:space="preserve"> code and </w:t>
-      </w:r>
-      <w:proofErr w:type="spellStart"/>
-      <w:r>
-        <w:t>Github</w:t>
-      </w:r>
-      <w:proofErr w:type="spellEnd"/>
-      <w:r>
-        <w:t xml:space="preserve"> repository</w:t>
+        <w:t>Set up the starter back end code and Github repository</w:t>
       </w:r>
     </w:p>
     <w:p>
@@ -16669,13 +16509,8 @@
           <w:numId w:val="9"/>
         </w:numPr>
       </w:pPr>
-      <w:proofErr w:type="gramStart"/>
-      <w:r>
-        <w:t>Assignees</w:t>
-      </w:r>
-      <w:proofErr w:type="gramEnd"/>
-      <w:r>
-        <w:t>: Aidan Thomas</w:t>
+      <w:r>
+        <w:t>Assignees: Aidan Thomas</w:t>
       </w:r>
     </w:p>
     <w:p>
@@ -16711,6 +16546,119 @@
         <w:t>Status: Complete</w:t>
       </w:r>
     </w:p>
+    <w:p>
+      <w:pPr>
+        <w:numPr>
+          <w:ilvl w:val="0"/>
+          <w:numId w:val="9"/>
+        </w:numPr>
+      </w:pPr>
+      <w:r>
+        <w:t>Deploy Backend</w:t>
+      </w:r>
+    </w:p>
+    <w:p>
+      <w:pPr>
+        <w:numPr>
+          <w:ilvl w:val="1"/>
+          <w:numId w:val="9"/>
+        </w:numPr>
+      </w:pPr>
+      <w:r>
+        <w:t>Assignee: Daniel Lam He</w:t>
+      </w:r>
+    </w:p>
+    <w:p>
+      <w:pPr>
+        <w:numPr>
+          <w:ilvl w:val="1"/>
+          <w:numId w:val="9"/>
+        </w:numPr>
+      </w:pPr>
+      <w:r>
+        <w:t>Time estimate: 1 hour</w:t>
+      </w:r>
+    </w:p>
+    <w:p>
+      <w:pPr>
+        <w:numPr>
+          <w:ilvl w:val="1"/>
+          <w:numId w:val="9"/>
+        </w:numPr>
+      </w:pPr>
+      <w:r>
+        <w:t>Time spent: 20 minutes</w:t>
+      </w:r>
+    </w:p>
+    <w:p>
+      <w:pPr>
+        <w:numPr>
+          <w:ilvl w:val="1"/>
+          <w:numId w:val="9"/>
+        </w:numPr>
+      </w:pPr>
+      <w:r>
+        <w:t>Status: Complete</w:t>
+      </w:r>
+    </w:p>
+    <w:p>
+      <w:pPr>
+        <w:numPr>
+          <w:ilvl w:val="0"/>
+          <w:numId w:val="9"/>
+        </w:numPr>
+      </w:pPr>
+      <w:r>
+        <w:t xml:space="preserve">Deploy </w:t>
+      </w:r>
+      <w:r>
+        <w:t>Frontend</w:t>
+      </w:r>
+    </w:p>
+    <w:p>
+      <w:pPr>
+        <w:numPr>
+          <w:ilvl w:val="1"/>
+          <w:numId w:val="9"/>
+        </w:numPr>
+      </w:pPr>
+      <w:r>
+        <w:t>Assignee: Daniel Lam He</w:t>
+      </w:r>
+    </w:p>
+    <w:p>
+      <w:pPr>
+        <w:numPr>
+          <w:ilvl w:val="1"/>
+          <w:numId w:val="9"/>
+        </w:numPr>
+      </w:pPr>
+      <w:r>
+        <w:t>Time estimate: 1 hour</w:t>
+      </w:r>
+    </w:p>
+    <w:p>
+      <w:pPr>
+        <w:numPr>
+          <w:ilvl w:val="1"/>
+          <w:numId w:val="9"/>
+        </w:numPr>
+      </w:pPr>
+      <w:r>
+        <w:t>Time spent: 20 minutes</w:t>
+      </w:r>
+    </w:p>
+    <w:p>
+      <w:pPr>
+        <w:numPr>
+          <w:ilvl w:val="1"/>
+          <w:numId w:val="9"/>
+        </w:numPr>
+      </w:pPr>
+      <w:r>
+        <w:t>Status: Complete</w:t>
+      </w:r>
+    </w:p>
     <w:p/>
     <w:p>
       <w:r>
@@ -16724,13 +16672,8 @@
           <w:numId w:val="10"/>
         </w:numPr>
       </w:pPr>
-      <w:proofErr w:type="gramStart"/>
-      <w:r>
-        <w:t>Design</w:t>
-      </w:r>
-      <w:proofErr w:type="gramEnd"/>
-      <w:r>
-        <w:t xml:space="preserve"> the Landing Page for Self-Service Order</w:t>
+      <w:r>
+        <w:t>Design the Landing Page for Self-Service Order</w:t>
       </w:r>
     </w:p>
     <w:p>
@@ -16763,6 +16706,7 @@
         </w:numPr>
       </w:pPr>
       <w:r>
+        <w:lastRenderedPageBreak/>
         <w:t xml:space="preserve">Time Spent: </w:t>
       </w:r>
       <w:r>
@@ -16827,7 +16771,19 @@
         <w:t>Time Spent:</w:t>
       </w:r>
       <w:r>
-        <w:t xml:space="preserve"> 1.75 h</w:t>
+        <w:t xml:space="preserve"> </w:t>
+      </w:r>
+      <w:r>
+        <w:t>6</w:t>
+      </w:r>
+      <w:r>
+        <w:t>.</w:t>
+      </w:r>
+      <w:r>
+        <w:t>15</w:t>
+      </w:r>
+      <w:r>
+        <w:t xml:space="preserve"> h</w:t>
       </w:r>
     </w:p>
     <w:p>
@@ -16885,7 +16841,6 @@
         </w:numPr>
       </w:pPr>
       <w:r>
-        <w:lastRenderedPageBreak/>
         <w:t>Time Spent:</w:t>
       </w:r>
       <w:r>
@@ -17004,6 +16959,12 @@
       <w:r>
         <w:t>Time Spent:</w:t>
       </w:r>
+      <w:r>
+        <w:t xml:space="preserve"> </w:t>
+      </w:r>
+      <w:r>
+        <w:t>2h</w:t>
+      </w:r>
     </w:p>
     <w:p>
       <w:pPr>
@@ -17013,7 +16974,10 @@
         </w:numPr>
       </w:pPr>
       <w:r>
-        <w:t>Status: To Do</w:t>
+        <w:t xml:space="preserve">Status: </w:t>
+      </w:r>
+      <w:r>
+        <w:t>Complete</w:t>
       </w:r>
     </w:p>
     <w:p>
@@ -17059,6 +17023,21 @@
       <w:r>
         <w:t>Time Spent:</w:t>
       </w:r>
+      <w:r>
+        <w:t xml:space="preserve"> </w:t>
+      </w:r>
+      <w:r>
+        <w:rPr>
+          <w:bCs/>
+        </w:rPr>
+        <w:t>6</w:t>
+      </w:r>
+      <w:r>
+        <w:rPr>
+          <w:bCs/>
+        </w:rPr>
+        <w:t>h</w:t>
+      </w:r>
     </w:p>
     <w:p>
       <w:pPr>
@@ -17068,7 +17047,10 @@
         </w:numPr>
       </w:pPr>
       <w:r>
-        <w:t>Status: To Do</w:t>
+        <w:t xml:space="preserve">Status: </w:t>
+      </w:r>
+      <w:r>
+        <w:t>Complete</w:t>
       </w:r>
     </w:p>
     <w:p/>
@@ -17201,15 +17183,7 @@
         </w:numPr>
       </w:pPr>
       <w:r>
-        <w:t xml:space="preserve">Create the </w:t>
-      </w:r>
-      <w:proofErr w:type="gramStart"/>
-      <w:r>
-        <w:t>manager</w:t>
-      </w:r>
-      <w:proofErr w:type="gramEnd"/>
-      <w:r>
-        <w:t xml:space="preserve"> landing page</w:t>
+        <w:t>Create the manager landing page</w:t>
       </w:r>
     </w:p>
     <w:p>
@@ -17220,6 +17194,7 @@
         </w:numPr>
       </w:pPr>
       <w:r>
+        <w:lastRenderedPageBreak/>
         <w:t>Assignees: Brady, Zach</w:t>
       </w:r>
       <w:r>
@@ -17323,7 +17298,6 @@
         </w:numPr>
       </w:pPr>
       <w:r>
-        <w:lastRenderedPageBreak/>
         <w:t>Status: To Do</w:t>
       </w:r>
     </w:p>
@@ -17370,6 +17344,9 @@
       <w:r>
         <w:t>Time Spent:</w:t>
       </w:r>
+      <w:r>
+        <w:t xml:space="preserve"> 4 h</w:t>
+      </w:r>
     </w:p>
     <w:p>
       <w:pPr>
@@ -17379,7 +17356,10 @@
         </w:numPr>
       </w:pPr>
       <w:r>
-        <w:t>Status: To Do</w:t>
+        <w:t xml:space="preserve">Status: </w:t>
+      </w:r>
+      <w:r>
+        <w:t>Complete</w:t>
       </w:r>
     </w:p>
     <w:p>
@@ -17582,21 +17562,7 @@
         <w:rPr>
           <w:color w:val="FF0000"/>
         </w:rPr>
-        <w:t xml:space="preserve"> (not number of tasks) and show both the user story points remaining and actual hours spent </w:t>
-      </w:r>
-      <w:proofErr w:type="gramStart"/>
-      <w:r>
-        <w:rPr>
-          <w:color w:val="FF0000"/>
-        </w:rPr>
-        <w:t>over time</w:t>
-      </w:r>
-      <w:proofErr w:type="gramEnd"/>
-      <w:r>
-        <w:rPr>
-          <w:color w:val="FF0000"/>
-        </w:rPr>
-        <w:t xml:space="preserve">. Remember that user story points measure the </w:t>
+        <w:t xml:space="preserve"> (not number of tasks) and show both the user story points remaining and actual hours spent over time. Remember that user story points measure the </w:t>
       </w:r>
       <w:r>
         <w:rPr>
@@ -17609,21 +17575,7 @@
         <w:rPr>
           <w:color w:val="FF0000"/>
         </w:rPr>
-        <w:t xml:space="preserve"> estimated effort. They correlate </w:t>
-      </w:r>
-      <w:proofErr w:type="gramStart"/>
-      <w:r>
-        <w:rPr>
-          <w:color w:val="FF0000"/>
-        </w:rPr>
-        <w:t>to</w:t>
-      </w:r>
-      <w:proofErr w:type="gramEnd"/>
-      <w:r>
-        <w:rPr>
-          <w:color w:val="FF0000"/>
-        </w:rPr>
-        <w:t xml:space="preserve"> time spent (but are not equivalent to actual hours/specific units of time.)</w:t>
+        <w:t xml:space="preserve"> estimated effort. They correlate to time spent (but are not equivalent to actual hours/specific units of time.)</w:t>
       </w:r>
     </w:p>
     <w:p>
@@ -17640,21 +17592,8 @@
         <w:rPr>
           <w:color w:val="FF0000"/>
         </w:rPr>
-        <w:t xml:space="preserve">The initial sprint burn-down chart is created from the sprint backlog. It should be updated after each SCRUM meeting based on team member status and feedback. </w:t>
-      </w:r>
-      <w:proofErr w:type="gramStart"/>
-      <w:r>
-        <w:rPr>
-          <w:color w:val="FF0000"/>
-        </w:rPr>
-        <w:t>Thus</w:t>
-      </w:r>
-      <w:proofErr w:type="gramEnd"/>
-      <w:r>
-        <w:rPr>
-          <w:color w:val="FF0000"/>
-        </w:rPr>
-        <w:t xml:space="preserve"> it should contain at least 5 data points (the start of the sprint, 3 SCRUM meetings, and the end of the sprint).</w:t>
+        <w:lastRenderedPageBreak/>
+        <w:t>The initial sprint burn-down chart is created from the sprint backlog. It should be updated after each SCRUM meeting based on team member status and feedback. Thus it should contain at least 5 data points (the start of the sprint, 3 SCRUM meetings, and the end of the sprint).</w:t>
       </w:r>
     </w:p>
     <w:p>
@@ -17683,7 +17622,6 @@
       <w:bookmarkStart w:id="6" w:name="_ymkn8v4ifgoj" w:colFirst="0" w:colLast="0"/>
       <w:bookmarkEnd w:id="6"/>
       <w:r>
-        <w:lastRenderedPageBreak/>
         <w:t>Next Sprint’s SCRUM Meeting Schedule</w:t>
       </w:r>
     </w:p>
@@ -18242,15 +18180,7 @@
           </w:tcPr>
           <w:p>
             <w:r>
-              <w:t xml:space="preserve">Set up the starter front end code and </w:t>
-            </w:r>
-            <w:proofErr w:type="spellStart"/>
-            <w:r>
-              <w:t>Github</w:t>
-            </w:r>
-            <w:proofErr w:type="spellEnd"/>
-            <w:r>
-              <w:t xml:space="preserve"> repository</w:t>
+              <w:t>Set up the starter front end code and Github repository</w:t>
             </w:r>
           </w:p>
           <w:p/>
@@ -18326,23 +18256,7 @@
           </w:tcPr>
           <w:p>
             <w:r>
-              <w:t xml:space="preserve">Set up the starter </w:t>
-            </w:r>
-            <w:proofErr w:type="gramStart"/>
-            <w:r>
-              <w:t>back end</w:t>
-            </w:r>
-            <w:proofErr w:type="gramEnd"/>
-            <w:r>
-              <w:t xml:space="preserve"> code and </w:t>
-            </w:r>
-            <w:proofErr w:type="spellStart"/>
-            <w:r>
-              <w:t>Github</w:t>
-            </w:r>
-            <w:proofErr w:type="spellEnd"/>
-            <w:r>
-              <w:t xml:space="preserve"> repository</w:t>
+              <w:t>Set up the starter back end code and Github repository</w:t>
             </w:r>
           </w:p>
           <w:p/>
@@ -18529,13 +18443,8 @@
             </w:tcMar>
           </w:tcPr>
           <w:p>
-            <w:proofErr w:type="gramStart"/>
-            <w:r>
-              <w:t>Design</w:t>
-            </w:r>
-            <w:proofErr w:type="gramEnd"/>
-            <w:r>
-              <w:t xml:space="preserve"> the Landing Page for Self-Service Order</w:t>
+            <w:r>
+              <w:t>Design the Landing Page for Self-Service Order</w:t>
             </w:r>
           </w:p>
         </w:tc>
@@ -18780,21 +18689,7 @@
         <w:rPr>
           <w:color w:val="FF0000"/>
         </w:rPr>
-        <w:t xml:space="preserve">Summarize </w:t>
-      </w:r>
-      <w:proofErr w:type="gramStart"/>
-      <w:r>
-        <w:rPr>
-          <w:color w:val="FF0000"/>
-        </w:rPr>
-        <w:t>discussion  in</w:t>
-      </w:r>
-      <w:proofErr w:type="gramEnd"/>
-      <w:r>
-        <w:rPr>
-          <w:color w:val="FF0000"/>
-        </w:rPr>
-        <w:t xml:space="preserve"> paragraph form from the previous meeting (NOT this current meeting).</w:t>
+        <w:t>Summarize discussion  in paragraph form from the previous meeting (NOT this current meeting).</w:t>
       </w:r>
     </w:p>
     <w:p>
@@ -18920,15 +18815,7 @@
         </w:numPr>
       </w:pPr>
       <w:r>
-        <w:t xml:space="preserve">Updates of completed tasks for the </w:t>
-      </w:r>
-      <w:proofErr w:type="spellStart"/>
-      <w:r>
-        <w:t>github</w:t>
-      </w:r>
-      <w:proofErr w:type="spellEnd"/>
-      <w:r>
-        <w:t xml:space="preserve"> release</w:t>
+        <w:t>Updates of completed tasks for the github release</w:t>
       </w:r>
     </w:p>
     <w:p>
@@ -18939,15 +18826,7 @@
         </w:numPr>
       </w:pPr>
       <w:r>
-        <w:t xml:space="preserve">Update </w:t>
-      </w:r>
-      <w:proofErr w:type="gramStart"/>
-      <w:r>
-        <w:t>actual</w:t>
-      </w:r>
-      <w:proofErr w:type="gramEnd"/>
-      <w:r>
-        <w:t xml:space="preserve"> time taken to complete task</w:t>
+        <w:t>Update actual time taken to complete task</w:t>
       </w:r>
     </w:p>
     <w:p>
@@ -18958,15 +18837,7 @@
         </w:numPr>
       </w:pPr>
       <w:r>
-        <w:t xml:space="preserve">Work needed to be done before the end of </w:t>
-      </w:r>
-      <w:proofErr w:type="gramStart"/>
-      <w:r>
-        <w:t>next</w:t>
-      </w:r>
-      <w:proofErr w:type="gramEnd"/>
-      <w:r>
-        <w:t xml:space="preserve"> scrum meeting</w:t>
+        <w:t>Work needed to be done before the end of next scrum meeting</w:t>
       </w:r>
     </w:p>
     <w:p>
@@ -20014,15 +19885,7 @@
           </w:tcPr>
           <w:p>
             <w:r>
-              <w:t xml:space="preserve">Create </w:t>
-            </w:r>
-            <w:proofErr w:type="gramStart"/>
-            <w:r>
-              <w:t>Cashier</w:t>
-            </w:r>
-            <w:proofErr w:type="gramEnd"/>
-            <w:r>
-              <w:t xml:space="preserve"> specific layout</w:t>
+              <w:t>Create Cashier specific layout</w:t>
             </w:r>
           </w:p>
         </w:tc>
@@ -20196,25 +20059,26 @@
       </w:pPr>
       <w:r>
         <w:lastRenderedPageBreak/>
-        <w:t xml:space="preserve">SCRUM Meeting 3 for </w:t>
-      </w:r>
-      <w:proofErr w:type="spellStart"/>
-      <w:r>
-        <w:rPr>
-          <w:color w:val="FF0000"/>
-        </w:rPr>
-        <w:t>ProjectName</w:t>
-      </w:r>
-      <w:proofErr w:type="spellEnd"/>
+        <w:t>SCRUM Meeting 3 for</w:t>
+      </w:r>
+      <w:r>
+        <w:t xml:space="preserve"> project 3</w:t>
+      </w:r>
     </w:p>
     <w:p>
       <w:r>
         <w:t>Prepared by:</w:t>
       </w:r>
+      <w:r>
+        <w:t xml:space="preserve"> Daniel Lam He</w:t>
+      </w:r>
     </w:p>
     <w:p>
       <w:r>
         <w:t>Meeting Date:</w:t>
+      </w:r>
+      <w:r>
+        <w:t xml:space="preserve"> 11/04/2024</w:t>
       </w:r>
     </w:p>
     <w:p>
@@ -20231,52 +20095,63 @@
       <w:pPr>
         <w:numPr>
           <w:ilvl w:val="0"/>
-          <w:numId w:val="20"/>
+          <w:numId w:val="22"/>
         </w:numPr>
       </w:pPr>
-      <w:r>
-        <w:t xml:space="preserve"> </w:t>
+      <w:bookmarkStart w:id="18" w:name="_a9w0r4r7ba1y" w:colFirst="0" w:colLast="0"/>
+      <w:bookmarkEnd w:id="18"/>
+      <w:r>
+        <w:t xml:space="preserve">Aidan Thomas </w:t>
       </w:r>
     </w:p>
     <w:p>
       <w:pPr>
         <w:numPr>
           <w:ilvl w:val="0"/>
-          <w:numId w:val="20"/>
+          <w:numId w:val="22"/>
         </w:numPr>
       </w:pPr>
       <w:r>
-        <w:t xml:space="preserve"> </w:t>
+        <w:t>Brianna Bach</w:t>
       </w:r>
     </w:p>
     <w:p>
       <w:pPr>
         <w:numPr>
           <w:ilvl w:val="0"/>
-          <w:numId w:val="20"/>
+          <w:numId w:val="22"/>
         </w:numPr>
       </w:pPr>
       <w:r>
-        <w:t xml:space="preserve"> </w:t>
+        <w:t>Brady O’Connor</w:t>
       </w:r>
     </w:p>
     <w:p>
       <w:pPr>
         <w:numPr>
           <w:ilvl w:val="0"/>
-          <w:numId w:val="20"/>
+          <w:numId w:val="22"/>
         </w:numPr>
       </w:pPr>
       <w:r>
-        <w:t xml:space="preserve"> </w:t>
+        <w:t xml:space="preserve">Daniel Lam He </w:t>
+      </w:r>
+    </w:p>
+    <w:p>
+      <w:pPr>
+        <w:numPr>
+          <w:ilvl w:val="0"/>
+          <w:numId w:val="22"/>
+        </w:numPr>
+      </w:pPr>
+      <w:r>
+        <w:t>Zach Assad</w:t>
       </w:r>
     </w:p>
     <w:p>
       <w:pPr>
         <w:pStyle w:val="Heading2"/>
       </w:pPr>
-      <w:bookmarkStart w:id="18" w:name="_a9w0r4r7ba1y" w:colFirst="0" w:colLast="0"/>
-      <w:bookmarkEnd w:id="18"/>
       <w:r>
         <w:t>Meeting Agenda Items</w:t>
       </w:r>
@@ -20289,7 +20164,7 @@
         </w:numPr>
       </w:pPr>
       <w:r>
-        <w:t xml:space="preserve"> </w:t>
+        <w:t>Completed Items after the MVP</w:t>
       </w:r>
     </w:p>
     <w:p>
@@ -20299,6 +20174,9 @@
           <w:numId w:val="2"/>
         </w:numPr>
       </w:pPr>
+      <w:r>
+        <w:t>Items to be completed before the end of the sprint</w:t>
+      </w:r>
     </w:p>
     <w:p>
       <w:pPr>
@@ -20323,7 +20201,7 @@
         </w:numPr>
       </w:pPr>
       <w:r>
-        <w:t xml:space="preserve"> </w:t>
+        <w:t>Fully functional Menu page for the cashier and customer</w:t>
       </w:r>
     </w:p>
     <w:p>
@@ -20333,6 +20211,9 @@
           <w:numId w:val="7"/>
         </w:numPr>
       </w:pPr>
+      <w:r>
+        <w:t>Backend and Frontend deployed</w:t>
+      </w:r>
     </w:p>
     <w:p/>
     <w:p>
@@ -20342,8 +20223,9 @@
     </w:p>
     <w:tbl>
       <w:tblPr>
-        <w:tblStyle w:val="a3"/>
-        <w:tblW w:w="9360" w:type="dxa"/>
+        <w:tblStyle w:val="a1"/>
+        <w:tblW w:w="11595" w:type="dxa"/>
+        <w:tblInd w:w="-1135" w:type="dxa"/>
         <w:tblBorders>
           <w:top w:val="single" w:sz="8" w:space="0" w:color="000000"/>
           <w:left w:val="single" w:sz="8" w:space="0" w:color="000000"/>
@@ -20359,6 +20241,7 @@
         <w:gridCol w:w="4920"/>
         <w:gridCol w:w="2205"/>
         <w:gridCol w:w="2235"/>
+        <w:gridCol w:w="2235"/>
       </w:tblGrid>
       <w:tr>
         <w:tc>
@@ -20377,12 +20260,14 @@
               <w:widowControl w:val="0"/>
               <w:spacing w:line="240" w:lineRule="auto"/>
               <w:rPr>
-                <w:b/>
-              </w:rPr>
-            </w:pPr>
-            <w:r>
-              <w:rPr>
-                <w:b/>
+                <w:bCs/>
+              </w:rPr>
+            </w:pPr>
+            <w:bookmarkStart w:id="20" w:name="_8k4lrpuccy6q" w:colFirst="0" w:colLast="0"/>
+            <w:bookmarkEnd w:id="20"/>
+            <w:r>
+              <w:rPr>
+                <w:bCs/>
               </w:rPr>
               <w:t>Task Description</w:t>
             </w:r>
@@ -20404,12 +20289,12 @@
               <w:widowControl w:val="0"/>
               <w:spacing w:line="240" w:lineRule="auto"/>
               <w:rPr>
-                <w:b/>
-              </w:rPr>
-            </w:pPr>
-            <w:r>
-              <w:rPr>
-                <w:b/>
+                <w:bCs/>
+              </w:rPr>
+            </w:pPr>
+            <w:r>
+              <w:rPr>
+                <w:bCs/>
               </w:rPr>
               <w:t>Assigned to</w:t>
             </w:r>
@@ -20431,14 +20316,34 @@
               <w:widowControl w:val="0"/>
               <w:spacing w:line="240" w:lineRule="auto"/>
               <w:rPr>
-                <w:b/>
-              </w:rPr>
-            </w:pPr>
-            <w:r>
-              <w:rPr>
-                <w:b/>
+                <w:bCs/>
+              </w:rPr>
+            </w:pPr>
+            <w:r>
+              <w:rPr>
+                <w:bCs/>
               </w:rPr>
               <w:t>Completed? (yes/no)</w:t>
+            </w:r>
+          </w:p>
+        </w:tc>
+        <w:tc>
+          <w:tcPr>
+            <w:tcW w:w="2235" w:type="dxa"/>
+          </w:tcPr>
+          <w:p>
+            <w:pPr>
+              <w:widowControl w:val="0"/>
+              <w:spacing w:line="240" w:lineRule="auto"/>
+              <w:rPr>
+                <w:bCs/>
+              </w:rPr>
+            </w:pPr>
+            <w:r>
+              <w:rPr>
+                <w:bCs/>
+              </w:rPr>
+              <w:t>TT</w:t>
             </w:r>
           </w:p>
         </w:tc>
@@ -20459,7 +20364,16 @@
             <w:pPr>
               <w:widowControl w:val="0"/>
               <w:spacing w:line="240" w:lineRule="auto"/>
-            </w:pPr>
+              <w:rPr>
+                <w:bCs/>
+              </w:rPr>
+            </w:pPr>
+            <w:r>
+              <w:rPr>
+                <w:bCs/>
+              </w:rPr>
+              <w:t>Backend Should Process Menu Item Requests</w:t>
+            </w:r>
           </w:p>
         </w:tc>
         <w:tc>
@@ -20477,7 +20391,16 @@
             <w:pPr>
               <w:widowControl w:val="0"/>
               <w:spacing w:line="240" w:lineRule="auto"/>
-            </w:pPr>
+              <w:rPr>
+                <w:bCs/>
+              </w:rPr>
+            </w:pPr>
+            <w:r>
+              <w:rPr>
+                <w:bCs/>
+              </w:rPr>
+              <w:t>Brianna</w:t>
+            </w:r>
           </w:p>
         </w:tc>
         <w:tc>
@@ -20495,7 +20418,36 @@
             <w:pPr>
               <w:widowControl w:val="0"/>
               <w:spacing w:line="240" w:lineRule="auto"/>
-            </w:pPr>
+              <w:rPr>
+                <w:bCs/>
+              </w:rPr>
+            </w:pPr>
+            <w:r>
+              <w:rPr>
+                <w:bCs/>
+              </w:rPr>
+              <w:t>Yes</w:t>
+            </w:r>
+          </w:p>
+        </w:tc>
+        <w:tc>
+          <w:tcPr>
+            <w:tcW w:w="2235" w:type="dxa"/>
+          </w:tcPr>
+          <w:p>
+            <w:pPr>
+              <w:widowControl w:val="0"/>
+              <w:spacing w:line="240" w:lineRule="auto"/>
+              <w:rPr>
+                <w:bCs/>
+              </w:rPr>
+            </w:pPr>
+            <w:r>
+              <w:rPr>
+                <w:bCs/>
+              </w:rPr>
+              <w:t>4h</w:t>
+            </w:r>
           </w:p>
         </w:tc>
       </w:tr>
@@ -20515,7 +20467,16 @@
             <w:pPr>
               <w:widowControl w:val="0"/>
               <w:spacing w:line="240" w:lineRule="auto"/>
-            </w:pPr>
+              <w:rPr>
+                <w:bCs/>
+              </w:rPr>
+            </w:pPr>
+            <w:r>
+              <w:rPr>
+                <w:bCs/>
+              </w:rPr>
+              <w:t>Add a Navigation Bar for Customers</w:t>
+            </w:r>
           </w:p>
         </w:tc>
         <w:tc>
@@ -20533,7 +20494,16 @@
             <w:pPr>
               <w:widowControl w:val="0"/>
               <w:spacing w:line="240" w:lineRule="auto"/>
-            </w:pPr>
+              <w:rPr>
+                <w:bCs/>
+              </w:rPr>
+            </w:pPr>
+            <w:r>
+              <w:rPr>
+                <w:bCs/>
+              </w:rPr>
+              <w:t>Brianna</w:t>
+            </w:r>
           </w:p>
         </w:tc>
         <w:tc>
@@ -20551,7 +20521,569 @@
             <w:pPr>
               <w:widowControl w:val="0"/>
               <w:spacing w:line="240" w:lineRule="auto"/>
-            </w:pPr>
+              <w:rPr>
+                <w:bCs/>
+              </w:rPr>
+            </w:pPr>
+            <w:r>
+              <w:rPr>
+                <w:bCs/>
+              </w:rPr>
+              <w:t>yes</w:t>
+            </w:r>
+          </w:p>
+        </w:tc>
+        <w:tc>
+          <w:tcPr>
+            <w:tcW w:w="2235" w:type="dxa"/>
+          </w:tcPr>
+          <w:p>
+            <w:pPr>
+              <w:widowControl w:val="0"/>
+              <w:spacing w:line="240" w:lineRule="auto"/>
+              <w:rPr>
+                <w:bCs/>
+              </w:rPr>
+            </w:pPr>
+            <w:r>
+              <w:rPr>
+                <w:bCs/>
+              </w:rPr>
+              <w:t>2h</w:t>
+            </w:r>
+          </w:p>
+        </w:tc>
+      </w:tr>
+      <w:tr>
+        <w:tc>
+          <w:tcPr>
+            <w:tcW w:w="4920" w:type="dxa"/>
+            <w:shd w:val="clear" w:color="auto" w:fill="auto"/>
+            <w:tcMar>
+              <w:top w:w="100" w:type="dxa"/>
+              <w:left w:w="100" w:type="dxa"/>
+              <w:bottom w:w="100" w:type="dxa"/>
+              <w:right w:w="100" w:type="dxa"/>
+            </w:tcMar>
+          </w:tcPr>
+          <w:p>
+            <w:pPr>
+              <w:widowControl w:val="0"/>
+              <w:spacing w:line="240" w:lineRule="auto"/>
+              <w:rPr>
+                <w:bCs/>
+              </w:rPr>
+            </w:pPr>
+            <w:r>
+              <w:rPr>
+                <w:bCs/>
+              </w:rPr>
+              <w:t>Create a Cashier-Specific Layout</w:t>
+            </w:r>
+          </w:p>
+        </w:tc>
+        <w:tc>
+          <w:tcPr>
+            <w:tcW w:w="2205" w:type="dxa"/>
+            <w:shd w:val="clear" w:color="auto" w:fill="auto"/>
+            <w:tcMar>
+              <w:top w:w="100" w:type="dxa"/>
+              <w:left w:w="100" w:type="dxa"/>
+              <w:bottom w:w="100" w:type="dxa"/>
+              <w:right w:w="100" w:type="dxa"/>
+            </w:tcMar>
+          </w:tcPr>
+          <w:p>
+            <w:pPr>
+              <w:widowControl w:val="0"/>
+              <w:spacing w:line="240" w:lineRule="auto"/>
+              <w:rPr>
+                <w:bCs/>
+              </w:rPr>
+            </w:pPr>
+            <w:r>
+              <w:rPr>
+                <w:bCs/>
+              </w:rPr>
+              <w:t>Aidan</w:t>
+            </w:r>
+          </w:p>
+        </w:tc>
+        <w:tc>
+          <w:tcPr>
+            <w:tcW w:w="2235" w:type="dxa"/>
+            <w:shd w:val="clear" w:color="auto" w:fill="auto"/>
+            <w:tcMar>
+              <w:top w:w="100" w:type="dxa"/>
+              <w:left w:w="100" w:type="dxa"/>
+              <w:bottom w:w="100" w:type="dxa"/>
+              <w:right w:w="100" w:type="dxa"/>
+            </w:tcMar>
+          </w:tcPr>
+          <w:p>
+            <w:pPr>
+              <w:widowControl w:val="0"/>
+              <w:spacing w:line="240" w:lineRule="auto"/>
+              <w:rPr>
+                <w:bCs/>
+              </w:rPr>
+            </w:pPr>
+            <w:r>
+              <w:rPr>
+                <w:bCs/>
+              </w:rPr>
+              <w:t>Yes</w:t>
+            </w:r>
+          </w:p>
+        </w:tc>
+        <w:tc>
+          <w:tcPr>
+            <w:tcW w:w="2235" w:type="dxa"/>
+          </w:tcPr>
+          <w:p>
+            <w:pPr>
+              <w:widowControl w:val="0"/>
+              <w:spacing w:line="240" w:lineRule="auto"/>
+              <w:rPr>
+                <w:bCs/>
+              </w:rPr>
+            </w:pPr>
+            <w:r>
+              <w:rPr>
+                <w:bCs/>
+              </w:rPr>
+              <w:t>4h</w:t>
+            </w:r>
+          </w:p>
+        </w:tc>
+      </w:tr>
+      <w:tr>
+        <w:tc>
+          <w:tcPr>
+            <w:tcW w:w="4920" w:type="dxa"/>
+            <w:shd w:val="clear" w:color="auto" w:fill="auto"/>
+            <w:tcMar>
+              <w:top w:w="100" w:type="dxa"/>
+              <w:left w:w="100" w:type="dxa"/>
+              <w:bottom w:w="100" w:type="dxa"/>
+              <w:right w:w="100" w:type="dxa"/>
+            </w:tcMar>
+          </w:tcPr>
+          <w:p>
+            <w:pPr>
+              <w:widowControl w:val="0"/>
+              <w:spacing w:line="240" w:lineRule="auto"/>
+              <w:rPr>
+                <w:bCs/>
+              </w:rPr>
+            </w:pPr>
+            <w:r>
+              <w:rPr>
+                <w:bCs/>
+              </w:rPr>
+              <w:t>Cashier layout buttonized</w:t>
+            </w:r>
+            <w:r>
+              <w:rPr>
+                <w:bCs/>
+              </w:rPr>
+              <w:t xml:space="preserve"> (Menu Page)</w:t>
+            </w:r>
+          </w:p>
+        </w:tc>
+        <w:tc>
+          <w:tcPr>
+            <w:tcW w:w="2205" w:type="dxa"/>
+            <w:shd w:val="clear" w:color="auto" w:fill="auto"/>
+            <w:tcMar>
+              <w:top w:w="100" w:type="dxa"/>
+              <w:left w:w="100" w:type="dxa"/>
+              <w:bottom w:w="100" w:type="dxa"/>
+              <w:right w:w="100" w:type="dxa"/>
+            </w:tcMar>
+          </w:tcPr>
+          <w:p>
+            <w:pPr>
+              <w:widowControl w:val="0"/>
+              <w:spacing w:line="240" w:lineRule="auto"/>
+              <w:rPr>
+                <w:bCs/>
+              </w:rPr>
+            </w:pPr>
+            <w:r>
+              <w:rPr>
+                <w:bCs/>
+              </w:rPr>
+              <w:t xml:space="preserve">Zach </w:t>
+            </w:r>
+          </w:p>
+        </w:tc>
+        <w:tc>
+          <w:tcPr>
+            <w:tcW w:w="2235" w:type="dxa"/>
+            <w:shd w:val="clear" w:color="auto" w:fill="auto"/>
+            <w:tcMar>
+              <w:top w:w="100" w:type="dxa"/>
+              <w:left w:w="100" w:type="dxa"/>
+              <w:bottom w:w="100" w:type="dxa"/>
+              <w:right w:w="100" w:type="dxa"/>
+            </w:tcMar>
+          </w:tcPr>
+          <w:p>
+            <w:pPr>
+              <w:widowControl w:val="0"/>
+              <w:spacing w:line="240" w:lineRule="auto"/>
+              <w:rPr>
+                <w:bCs/>
+              </w:rPr>
+            </w:pPr>
+            <w:r>
+              <w:rPr>
+                <w:bCs/>
+              </w:rPr>
+              <w:t xml:space="preserve">Yes </w:t>
+            </w:r>
+          </w:p>
+        </w:tc>
+        <w:tc>
+          <w:tcPr>
+            <w:tcW w:w="2235" w:type="dxa"/>
+          </w:tcPr>
+          <w:p>
+            <w:pPr>
+              <w:widowControl w:val="0"/>
+              <w:spacing w:line="240" w:lineRule="auto"/>
+              <w:rPr>
+                <w:bCs/>
+              </w:rPr>
+            </w:pPr>
+            <w:r>
+              <w:rPr>
+                <w:bCs/>
+              </w:rPr>
+              <w:t>1h</w:t>
+            </w:r>
+          </w:p>
+        </w:tc>
+      </w:tr>
+      <w:tr>
+        <w:tc>
+          <w:tcPr>
+            <w:tcW w:w="4920" w:type="dxa"/>
+            <w:shd w:val="clear" w:color="auto" w:fill="auto"/>
+            <w:tcMar>
+              <w:top w:w="100" w:type="dxa"/>
+              <w:left w:w="100" w:type="dxa"/>
+              <w:bottom w:w="100" w:type="dxa"/>
+              <w:right w:w="100" w:type="dxa"/>
+            </w:tcMar>
+          </w:tcPr>
+          <w:p>
+            <w:pPr>
+              <w:widowControl w:val="0"/>
+              <w:spacing w:line="240" w:lineRule="auto"/>
+              <w:rPr>
+                <w:bCs/>
+              </w:rPr>
+            </w:pPr>
+            <w:r>
+              <w:rPr>
+                <w:bCs/>
+              </w:rPr>
+              <w:t>Added pictures to the menu sidebar</w:t>
+            </w:r>
+            <w:r>
+              <w:rPr>
+                <w:bCs/>
+              </w:rPr>
+              <w:t xml:space="preserve"> (menu Page)</w:t>
+            </w:r>
+          </w:p>
+        </w:tc>
+        <w:tc>
+          <w:tcPr>
+            <w:tcW w:w="2205" w:type="dxa"/>
+            <w:shd w:val="clear" w:color="auto" w:fill="auto"/>
+            <w:tcMar>
+              <w:top w:w="100" w:type="dxa"/>
+              <w:left w:w="100" w:type="dxa"/>
+              <w:bottom w:w="100" w:type="dxa"/>
+              <w:right w:w="100" w:type="dxa"/>
+            </w:tcMar>
+          </w:tcPr>
+          <w:p>
+            <w:pPr>
+              <w:widowControl w:val="0"/>
+              <w:spacing w:line="240" w:lineRule="auto"/>
+              <w:rPr>
+                <w:bCs/>
+              </w:rPr>
+            </w:pPr>
+            <w:r>
+              <w:rPr>
+                <w:bCs/>
+              </w:rPr>
+              <w:t>Zach</w:t>
+            </w:r>
+          </w:p>
+        </w:tc>
+        <w:tc>
+          <w:tcPr>
+            <w:tcW w:w="2235" w:type="dxa"/>
+            <w:shd w:val="clear" w:color="auto" w:fill="auto"/>
+            <w:tcMar>
+              <w:top w:w="100" w:type="dxa"/>
+              <w:left w:w="100" w:type="dxa"/>
+              <w:bottom w:w="100" w:type="dxa"/>
+              <w:right w:w="100" w:type="dxa"/>
+            </w:tcMar>
+          </w:tcPr>
+          <w:p>
+            <w:pPr>
+              <w:widowControl w:val="0"/>
+              <w:spacing w:line="240" w:lineRule="auto"/>
+              <w:rPr>
+                <w:bCs/>
+              </w:rPr>
+            </w:pPr>
+            <w:r>
+              <w:rPr>
+                <w:bCs/>
+              </w:rPr>
+              <w:t xml:space="preserve">Yes </w:t>
+            </w:r>
+          </w:p>
+        </w:tc>
+        <w:tc>
+          <w:tcPr>
+            <w:tcW w:w="2235" w:type="dxa"/>
+          </w:tcPr>
+          <w:p>
+            <w:pPr>
+              <w:widowControl w:val="0"/>
+              <w:spacing w:line="240" w:lineRule="auto"/>
+              <w:rPr>
+                <w:bCs/>
+              </w:rPr>
+            </w:pPr>
+            <w:r>
+              <w:rPr>
+                <w:bCs/>
+              </w:rPr>
+              <w:t>30 min</w:t>
+            </w:r>
+          </w:p>
+        </w:tc>
+      </w:tr>
+      <w:tr>
+        <w:tc>
+          <w:tcPr>
+            <w:tcW w:w="4920" w:type="dxa"/>
+            <w:shd w:val="clear" w:color="auto" w:fill="auto"/>
+            <w:tcMar>
+              <w:top w:w="100" w:type="dxa"/>
+              <w:left w:w="100" w:type="dxa"/>
+              <w:bottom w:w="100" w:type="dxa"/>
+              <w:right w:w="100" w:type="dxa"/>
+            </w:tcMar>
+          </w:tcPr>
+          <w:p>
+            <w:pPr>
+              <w:widowControl w:val="0"/>
+              <w:spacing w:line="240" w:lineRule="auto"/>
+              <w:rPr>
+                <w:bCs/>
+              </w:rPr>
+            </w:pPr>
+            <w:r>
+              <w:rPr>
+                <w:bCs/>
+              </w:rPr>
+              <w:t>Functional menu buttons and cart</w:t>
+            </w:r>
+            <w:r>
+              <w:rPr>
+                <w:bCs/>
+              </w:rPr>
+              <w:t xml:space="preserve"> (Menu Page)</w:t>
+            </w:r>
+          </w:p>
+        </w:tc>
+        <w:tc>
+          <w:tcPr>
+            <w:tcW w:w="2205" w:type="dxa"/>
+            <w:shd w:val="clear" w:color="auto" w:fill="auto"/>
+            <w:tcMar>
+              <w:top w:w="100" w:type="dxa"/>
+              <w:left w:w="100" w:type="dxa"/>
+              <w:bottom w:w="100" w:type="dxa"/>
+              <w:right w:w="100" w:type="dxa"/>
+            </w:tcMar>
+          </w:tcPr>
+          <w:p>
+            <w:pPr>
+              <w:widowControl w:val="0"/>
+              <w:spacing w:line="240" w:lineRule="auto"/>
+              <w:rPr>
+                <w:bCs/>
+              </w:rPr>
+            </w:pPr>
+            <w:r>
+              <w:rPr>
+                <w:bCs/>
+              </w:rPr>
+              <w:t>Brady</w:t>
+            </w:r>
+          </w:p>
+        </w:tc>
+        <w:tc>
+          <w:tcPr>
+            <w:tcW w:w="2235" w:type="dxa"/>
+            <w:shd w:val="clear" w:color="auto" w:fill="auto"/>
+            <w:tcMar>
+              <w:top w:w="100" w:type="dxa"/>
+              <w:left w:w="100" w:type="dxa"/>
+              <w:bottom w:w="100" w:type="dxa"/>
+              <w:right w:w="100" w:type="dxa"/>
+            </w:tcMar>
+          </w:tcPr>
+          <w:p>
+            <w:pPr>
+              <w:widowControl w:val="0"/>
+              <w:spacing w:line="240" w:lineRule="auto"/>
+              <w:rPr>
+                <w:bCs/>
+              </w:rPr>
+            </w:pPr>
+            <w:r>
+              <w:rPr>
+                <w:bCs/>
+              </w:rPr>
+              <w:t>Yes</w:t>
+            </w:r>
+          </w:p>
+        </w:tc>
+        <w:tc>
+          <w:tcPr>
+            <w:tcW w:w="2235" w:type="dxa"/>
+          </w:tcPr>
+          <w:p>
+            <w:pPr>
+              <w:widowControl w:val="0"/>
+              <w:spacing w:line="240" w:lineRule="auto"/>
+              <w:rPr>
+                <w:bCs/>
+              </w:rPr>
+            </w:pPr>
+            <w:r>
+              <w:rPr>
+                <w:bCs/>
+              </w:rPr>
+              <w:t>3 h</w:t>
+            </w:r>
+          </w:p>
+        </w:tc>
+      </w:tr>
+      <w:tr>
+        <w:tc>
+          <w:tcPr>
+            <w:tcW w:w="4920" w:type="dxa"/>
+            <w:shd w:val="clear" w:color="auto" w:fill="auto"/>
+            <w:tcMar>
+              <w:top w:w="100" w:type="dxa"/>
+              <w:left w:w="100" w:type="dxa"/>
+              <w:bottom w:w="100" w:type="dxa"/>
+              <w:right w:w="100" w:type="dxa"/>
+            </w:tcMar>
+          </w:tcPr>
+          <w:p>
+            <w:pPr>
+              <w:widowControl w:val="0"/>
+              <w:spacing w:line="240" w:lineRule="auto"/>
+              <w:rPr>
+                <w:bCs/>
+              </w:rPr>
+            </w:pPr>
+            <w:r>
+              <w:rPr>
+                <w:bCs/>
+              </w:rPr>
+              <w:t>Deployed the backend and frontend</w:t>
+            </w:r>
+          </w:p>
+        </w:tc>
+        <w:tc>
+          <w:tcPr>
+            <w:tcW w:w="2205" w:type="dxa"/>
+            <w:shd w:val="clear" w:color="auto" w:fill="auto"/>
+            <w:tcMar>
+              <w:top w:w="100" w:type="dxa"/>
+              <w:left w:w="100" w:type="dxa"/>
+              <w:bottom w:w="100" w:type="dxa"/>
+              <w:right w:w="100" w:type="dxa"/>
+            </w:tcMar>
+          </w:tcPr>
+          <w:p>
+            <w:pPr>
+              <w:widowControl w:val="0"/>
+              <w:spacing w:line="240" w:lineRule="auto"/>
+              <w:rPr>
+                <w:bCs/>
+              </w:rPr>
+            </w:pPr>
+            <w:r>
+              <w:rPr>
+                <w:bCs/>
+              </w:rPr>
+              <w:t>Daniel</w:t>
+            </w:r>
+          </w:p>
+        </w:tc>
+        <w:tc>
+          <w:tcPr>
+            <w:tcW w:w="2235" w:type="dxa"/>
+            <w:shd w:val="clear" w:color="auto" w:fill="auto"/>
+            <w:tcMar>
+              <w:top w:w="100" w:type="dxa"/>
+              <w:left w:w="100" w:type="dxa"/>
+              <w:bottom w:w="100" w:type="dxa"/>
+              <w:right w:w="100" w:type="dxa"/>
+            </w:tcMar>
+          </w:tcPr>
+          <w:p>
+            <w:pPr>
+              <w:widowControl w:val="0"/>
+              <w:spacing w:line="240" w:lineRule="auto"/>
+              <w:rPr>
+                <w:bCs/>
+              </w:rPr>
+            </w:pPr>
+            <w:r>
+              <w:rPr>
+                <w:bCs/>
+              </w:rPr>
+              <w:t>Yes</w:t>
+            </w:r>
+          </w:p>
+        </w:tc>
+        <w:tc>
+          <w:tcPr>
+            <w:tcW w:w="2235" w:type="dxa"/>
+          </w:tcPr>
+          <w:p>
+            <w:pPr>
+              <w:widowControl w:val="0"/>
+              <w:spacing w:line="240" w:lineRule="auto"/>
+              <w:rPr>
+                <w:bCs/>
+              </w:rPr>
+            </w:pPr>
+            <w:r>
+              <w:rPr>
+                <w:bCs/>
+              </w:rPr>
+              <w:t>40 min</w:t>
+            </w:r>
           </w:p>
         </w:tc>
       </w:tr>
@@ -20560,9 +21092,8 @@
       <w:pPr>
         <w:pStyle w:val="Heading2"/>
       </w:pPr>
-      <w:bookmarkStart w:id="20" w:name="_8k4lrpuccy6q" w:colFirst="0" w:colLast="0"/>
-      <w:bookmarkEnd w:id="20"/>
-      <w:r>
+      <w:r>
+        <w:lastRenderedPageBreak/>
         <w:t>Before The Next Meeting</w:t>
       </w:r>
     </w:p>
@@ -20581,14 +21112,9 @@
       <w:r>
         <w:t xml:space="preserve"> </w:t>
       </w:r>
-    </w:p>
-    <w:p>
-      <w:pPr>
-        <w:numPr>
-          <w:ilvl w:val="0"/>
-          <w:numId w:val="3"/>
-        </w:numPr>
-      </w:pPr>
+      <w:r>
+        <w:t>Finalize sprint 1 tasks</w:t>
+      </w:r>
     </w:p>
     <w:p/>
     <w:p>
@@ -20687,7 +21213,16 @@
             <w:pPr>
               <w:widowControl w:val="0"/>
               <w:spacing w:line="240" w:lineRule="auto"/>
-            </w:pPr>
+              <w:rPr>
+                <w:bCs/>
+              </w:rPr>
+            </w:pPr>
+            <w:r>
+              <w:rPr>
+                <w:bCs/>
+              </w:rPr>
+              <w:t>Navigation bar working for cashier</w:t>
+            </w:r>
           </w:p>
         </w:tc>
         <w:tc>
@@ -20706,6 +21241,9 @@
               <w:widowControl w:val="0"/>
               <w:spacing w:line="240" w:lineRule="auto"/>
             </w:pPr>
+            <w:r>
+              <w:t>Brianna</w:t>
+            </w:r>
           </w:p>
         </w:tc>
       </w:tr>
@@ -20726,6 +21264,9 @@
               <w:widowControl w:val="0"/>
               <w:spacing w:line="240" w:lineRule="auto"/>
             </w:pPr>
+            <w:r>
+              <w:t>Fetch Menu item Information from backend</w:t>
+            </w:r>
           </w:p>
         </w:tc>
         <w:tc>
@@ -20744,6 +21285,53 @@
               <w:widowControl w:val="0"/>
               <w:spacing w:line="240" w:lineRule="auto"/>
             </w:pPr>
+            <w:r>
+              <w:t>Aidan</w:t>
+            </w:r>
+          </w:p>
+        </w:tc>
+      </w:tr>
+      <w:tr>
+        <w:tc>
+          <w:tcPr>
+            <w:tcW w:w="6960" w:type="dxa"/>
+            <w:shd w:val="clear" w:color="auto" w:fill="auto"/>
+            <w:tcMar>
+              <w:top w:w="100" w:type="dxa"/>
+              <w:left w:w="100" w:type="dxa"/>
+              <w:bottom w:w="100" w:type="dxa"/>
+              <w:right w:w="100" w:type="dxa"/>
+            </w:tcMar>
+          </w:tcPr>
+          <w:p>
+            <w:pPr>
+              <w:widowControl w:val="0"/>
+              <w:spacing w:line="240" w:lineRule="auto"/>
+            </w:pPr>
+            <w:r>
+              <w:t>Add Role-Specific Navigation Bar for Managers</w:t>
+            </w:r>
+          </w:p>
+        </w:tc>
+        <w:tc>
+          <w:tcPr>
+            <w:tcW w:w="2400" w:type="dxa"/>
+            <w:shd w:val="clear" w:color="auto" w:fill="auto"/>
+            <w:tcMar>
+              <w:top w:w="100" w:type="dxa"/>
+              <w:left w:w="100" w:type="dxa"/>
+              <w:bottom w:w="100" w:type="dxa"/>
+              <w:right w:w="100" w:type="dxa"/>
+            </w:tcMar>
+          </w:tcPr>
+          <w:p>
+            <w:pPr>
+              <w:widowControl w:val="0"/>
+              <w:spacing w:line="240" w:lineRule="auto"/>
+            </w:pPr>
+            <w:r>
+              <w:t>Daniel</w:t>
+            </w:r>
           </w:p>
         </w:tc>
       </w:tr>
@@ -20768,43 +21356,11 @@
         <w:rPr>
           <w:color w:val="FF0000"/>
         </w:rPr>
-        <w:t xml:space="preserve">Summarize </w:t>
-      </w:r>
-      <w:proofErr w:type="gramStart"/>
-      <w:r>
-        <w:rPr>
-          <w:color w:val="FF0000"/>
-        </w:rPr>
-        <w:t>discussion  in</w:t>
-      </w:r>
-      <w:proofErr w:type="gramEnd"/>
-      <w:r>
-        <w:rPr>
-          <w:color w:val="FF0000"/>
-        </w:rPr>
-        <w:t xml:space="preserve"> paragraph form from the previous meeting (NOT this current meeting).</w:t>
+        <w:t>Summarize discussion  in paragraph form from the previous meeting (NOT this current meeting).</w:t>
       </w:r>
     </w:p>
     <w:p/>
-    <w:p>
-      <w:r>
-        <w:br w:type="page"/>
-      </w:r>
-    </w:p>
-    <w:p>
-      <w:pPr>
-        <w:rPr>
-          <w:color w:val="FF0000"/>
-        </w:rPr>
-      </w:pPr>
-      <w:r>
-        <w:rPr>
-          <w:color w:val="FF0000"/>
-        </w:rPr>
-        <w:lastRenderedPageBreak/>
-        <w:t>Include additional SCRUM Agendas and Minutes on new pages if necessary (if you have more than 3 SCRUM meetings in a sprint).</w:t>
-      </w:r>
-    </w:p>
+    <w:p/>
     <w:sectPr>
       <w:headerReference w:type="even" r:id="rId9"/>
       <w:headerReference w:type="default" r:id="rId10"/>
@@ -22933,6 +23489,119 @@
     </w:lvl>
   </w:abstractNum>
   <w:abstractNum w:abstractNumId="15" w15:restartNumberingAfterBreak="0">
+    <w:nsid w:val="47CB7933"/>
+    <w:multiLevelType w:val="multilevel"/>
+    <w:tmpl w:val="3AAE71D8"/>
+    <w:lvl w:ilvl="0">
+      <w:start w:val="1"/>
+      <w:numFmt w:val="decimal"/>
+      <w:lvlText w:val="%1."/>
+      <w:lvlJc w:val="left"/>
+      <w:pPr>
+        <w:ind w:left="720" w:hanging="360"/>
+      </w:pPr>
+      <w:rPr>
+        <w:u w:val="none"/>
+      </w:rPr>
+    </w:lvl>
+    <w:lvl w:ilvl="1">
+      <w:start w:val="1"/>
+      <w:numFmt w:val="lowerLetter"/>
+      <w:lvlText w:val="%2."/>
+      <w:lvlJc w:val="left"/>
+      <w:pPr>
+        <w:ind w:left="1440" w:hanging="360"/>
+      </w:pPr>
+      <w:rPr>
+        <w:u w:val="none"/>
+      </w:rPr>
+    </w:lvl>
+    <w:lvl w:ilvl="2">
+      <w:start w:val="1"/>
+      <w:numFmt w:val="lowerRoman"/>
+      <w:lvlText w:val="%3."/>
+      <w:lvlJc w:val="right"/>
+      <w:pPr>
+        <w:ind w:left="2160" w:hanging="360"/>
+      </w:pPr>
+      <w:rPr>
+        <w:u w:val="none"/>
+      </w:rPr>
+    </w:lvl>
+    <w:lvl w:ilvl="3">
+      <w:start w:val="1"/>
+      <w:numFmt w:val="decimal"/>
+      <w:lvlText w:val="%4."/>
+      <w:lvlJc w:val="left"/>
+      <w:pPr>
+        <w:ind w:left="2880" w:hanging="360"/>
+      </w:pPr>
+      <w:rPr>
+        <w:u w:val="none"/>
+      </w:rPr>
+    </w:lvl>
+    <w:lvl w:ilvl="4">
+      <w:start w:val="1"/>
+      <w:numFmt w:val="lowerLetter"/>
+      <w:lvlText w:val="%5."/>
+      <w:lvlJc w:val="left"/>
+      <w:pPr>
+        <w:ind w:left="3600" w:hanging="360"/>
+      </w:pPr>
+      <w:rPr>
+        <w:u w:val="none"/>
+      </w:rPr>
+    </w:lvl>
+    <w:lvl w:ilvl="5">
+      <w:start w:val="1"/>
+      <w:numFmt w:val="lowerRoman"/>
+      <w:lvlText w:val="%6."/>
+      <w:lvlJc w:val="right"/>
+      <w:pPr>
+        <w:ind w:left="4320" w:hanging="360"/>
+      </w:pPr>
+      <w:rPr>
+        <w:u w:val="none"/>
+      </w:rPr>
+    </w:lvl>
+    <w:lvl w:ilvl="6">
+      <w:start w:val="1"/>
+      <w:numFmt w:val="decimal"/>
+      <w:lvlText w:val="%7."/>
+      <w:lvlJc w:val="left"/>
+      <w:pPr>
+        <w:ind w:left="5040" w:hanging="360"/>
+      </w:pPr>
+      <w:rPr>
+        <w:u w:val="none"/>
+      </w:rPr>
+    </w:lvl>
+    <w:lvl w:ilvl="7">
+      <w:start w:val="1"/>
+      <w:numFmt w:val="lowerLetter"/>
+      <w:lvlText w:val="%8."/>
+      <w:lvlJc w:val="left"/>
+      <w:pPr>
+        <w:ind w:left="5760" w:hanging="360"/>
+      </w:pPr>
+      <w:rPr>
+        <w:u w:val="none"/>
+      </w:rPr>
+    </w:lvl>
+    <w:lvl w:ilvl="8">
+      <w:start w:val="1"/>
+      <w:numFmt w:val="lowerRoman"/>
+      <w:lvlText w:val="%9."/>
+      <w:lvlJc w:val="right"/>
+      <w:pPr>
+        <w:ind w:left="6480" w:hanging="360"/>
+      </w:pPr>
+      <w:rPr>
+        <w:u w:val="none"/>
+      </w:rPr>
+    </w:lvl>
+  </w:abstractNum>
+  <w:abstractNum w:abstractNumId="16" w15:restartNumberingAfterBreak="0">
     <w:nsid w:val="495C0626"/>
     <w:multiLevelType w:val="multilevel"/>
     <w:tmpl w:val="3716D248"/>
@@ -23045,7 +23714,7 @@
       </w:rPr>
     </w:lvl>
   </w:abstractNum>
-  <w:abstractNum w:abstractNumId="16" w15:restartNumberingAfterBreak="0">
+  <w:abstractNum w:abstractNumId="17" w15:restartNumberingAfterBreak="0">
     <w:nsid w:val="4E3179B4"/>
     <w:multiLevelType w:val="multilevel"/>
     <w:tmpl w:val="E95C3542"/>
@@ -23185,7 +23854,7 @@
       </w:rPr>
     </w:lvl>
   </w:abstractNum>
-  <w:abstractNum w:abstractNumId="17" w15:restartNumberingAfterBreak="0">
+  <w:abstractNum w:abstractNumId="18" w15:restartNumberingAfterBreak="0">
     <w:nsid w:val="668E23D9"/>
     <w:multiLevelType w:val="multilevel"/>
     <w:tmpl w:val="E95C3542"/>
@@ -23325,7 +23994,7 @@
       </w:rPr>
     </w:lvl>
   </w:abstractNum>
-  <w:abstractNum w:abstractNumId="18" w15:restartNumberingAfterBreak="0">
+  <w:abstractNum w:abstractNumId="19" w15:restartNumberingAfterBreak="0">
     <w:nsid w:val="6F5E4163"/>
     <w:multiLevelType w:val="multilevel"/>
     <w:tmpl w:val="45B46B6E"/>
@@ -23465,7 +24134,7 @@
       </w:rPr>
     </w:lvl>
   </w:abstractNum>
-  <w:abstractNum w:abstractNumId="19" w15:restartNumberingAfterBreak="0">
+  <w:abstractNum w:abstractNumId="20" w15:restartNumberingAfterBreak="0">
     <w:nsid w:val="740234F6"/>
     <w:multiLevelType w:val="multilevel"/>
     <w:tmpl w:val="8F74D33E"/>
@@ -23605,7 +24274,7 @@
       </w:rPr>
     </w:lvl>
   </w:abstractNum>
-  <w:abstractNum w:abstractNumId="20" w15:restartNumberingAfterBreak="0">
+  <w:abstractNum w:abstractNumId="21" w15:restartNumberingAfterBreak="0">
     <w:nsid w:val="757E4145"/>
     <w:multiLevelType w:val="multilevel"/>
     <w:tmpl w:val="6A441368"/>
@@ -23764,7 +24433,7 @@
     <w:abstractNumId w:val="12"/>
   </w:num>
   <w:num w:numId="7" w16cid:durableId="1079521998">
-    <w:abstractNumId w:val="15"/>
+    <w:abstractNumId w:val="16"/>
   </w:num>
   <w:num w:numId="8" w16cid:durableId="2001735974">
     <w:abstractNumId w:val="13"/>
@@ -23887,7 +24556,7 @@
     </w:lvlOverride>
   </w:num>
   <w:num w:numId="12" w16cid:durableId="1117598910">
-    <w:abstractNumId w:val="18"/>
+    <w:abstractNumId w:val="19"/>
     <w:lvlOverride w:ilvl="0">
       <w:startOverride w:val="1"/>
     </w:lvlOverride>
@@ -23920,28 +24589,31 @@
     <w:abstractNumId w:val="3"/>
   </w:num>
   <w:num w:numId="14" w16cid:durableId="692343637">
-    <w:abstractNumId w:val="20"/>
+    <w:abstractNumId w:val="21"/>
   </w:num>
   <w:num w:numId="15" w16cid:durableId="1856532904">
     <w:abstractNumId w:val="2"/>
   </w:num>
   <w:num w:numId="16" w16cid:durableId="2037778260">
-    <w:abstractNumId w:val="19"/>
+    <w:abstractNumId w:val="20"/>
   </w:num>
   <w:num w:numId="17" w16cid:durableId="1773889609">
     <w:abstractNumId w:val="11"/>
   </w:num>
   <w:num w:numId="18" w16cid:durableId="890923962">
-    <w:abstractNumId w:val="16"/>
+    <w:abstractNumId w:val="17"/>
   </w:num>
   <w:num w:numId="19" w16cid:durableId="1813861716">
-    <w:abstractNumId w:val="17"/>
+    <w:abstractNumId w:val="18"/>
   </w:num>
   <w:num w:numId="20" w16cid:durableId="442846558">
     <w:abstractNumId w:val="8"/>
   </w:num>
   <w:num w:numId="21" w16cid:durableId="1095901303">
     <w:abstractNumId w:val="10"/>
+  </w:num>
+  <w:num w:numId="22" w16cid:durableId="1771775238">
+    <w:abstractNumId w:val="15"/>
   </w:num>
 </w:numbering>
 </file>
@@ -24461,7 +25133,6 @@
   <w:style w:type="character" w:default="1" w:styleId="DefaultParagraphFont">
     <w:name w:val="Default Paragraph Font"/>
     <w:uiPriority w:val="1"/>
-    <w:semiHidden/>
     <w:unhideWhenUsed/>
   </w:style>
   <w:style w:type="table" w:default="1" w:styleId="TableNormal">

</xml_diff>

<commit_message>
Update description of product backlog and scrum meeting dates.
</commit_message>
<xml_diff>
--- a/Scrum Files/Sprint 1/Project 3 Sprint Materials.docx
+++ b/Scrum Files/Sprint 1/Project 3 Sprint Materials.docx
@@ -846,8 +846,18 @@
                 <w:color w:val="000000"/>
                 <w:lang w:val="en-US" w:eastAsia="zh-CN"/>
               </w:rPr>
-              <w:t>2 hour</w:t>
-            </w:r>
+              <w:t xml:space="preserve">2 </w:t>
+            </w:r>
+            <w:proofErr w:type="gramStart"/>
+            <w:r>
+              <w:rPr>
+                <w:rFonts w:eastAsia="Times New Roman" w:cs="Calibri"/>
+                <w:color w:val="000000"/>
+                <w:lang w:val="en-US" w:eastAsia="zh-CN"/>
+              </w:rPr>
+              <w:t>hour</w:t>
+            </w:r>
+            <w:proofErr w:type="gramEnd"/>
           </w:p>
         </w:tc>
         <w:tc>
@@ -1044,8 +1054,18 @@
                 <w:color w:val="000000"/>
                 <w:lang w:val="en-US" w:eastAsia="zh-CN"/>
               </w:rPr>
-              <w:t>3 hour</w:t>
-            </w:r>
+              <w:t xml:space="preserve">3 </w:t>
+            </w:r>
+            <w:proofErr w:type="gramStart"/>
+            <w:r>
+              <w:rPr>
+                <w:rFonts w:eastAsia="Times New Roman" w:cs="Calibri"/>
+                <w:color w:val="000000"/>
+                <w:lang w:val="en-US" w:eastAsia="zh-CN"/>
+              </w:rPr>
+              <w:t>hour</w:t>
+            </w:r>
+            <w:proofErr w:type="gramEnd"/>
           </w:p>
         </w:tc>
         <w:tc>
@@ -2456,13 +2476,23 @@
                 <w:lang w:val="en-US" w:eastAsia="zh-CN"/>
               </w:rPr>
             </w:pPr>
-            <w:r>
-              <w:rPr>
-                <w:rFonts w:eastAsia="Times New Roman" w:cs="Calibri"/>
-                <w:color w:val="000000"/>
-                <w:lang w:val="en-US" w:eastAsia="zh-CN"/>
-              </w:rPr>
-              <w:t>Personas and User Stories, system diagram, interface diagram</w:t>
+            <w:proofErr w:type="gramStart"/>
+            <w:r>
+              <w:rPr>
+                <w:rFonts w:eastAsia="Times New Roman" w:cs="Calibri"/>
+                <w:color w:val="000000"/>
+                <w:lang w:val="en-US" w:eastAsia="zh-CN"/>
+              </w:rPr>
+              <w:t>Personas</w:t>
+            </w:r>
+            <w:proofErr w:type="gramEnd"/>
+            <w:r>
+              <w:rPr>
+                <w:rFonts w:eastAsia="Times New Roman" w:cs="Calibri"/>
+                <w:color w:val="000000"/>
+                <w:lang w:val="en-US" w:eastAsia="zh-CN"/>
+              </w:rPr>
+              <w:t xml:space="preserve"> and User Stories, system diagram, interface diagram</w:t>
             </w:r>
           </w:p>
         </w:tc>
@@ -2698,7 +2728,25 @@
                 <w:color w:val="000000"/>
                 <w:lang w:val="en-US" w:eastAsia="zh-CN"/>
               </w:rPr>
-              <w:t>Set up the starter front end code and Github repository</w:t>
+              <w:t xml:space="preserve">Set up the starter front end code and </w:t>
+            </w:r>
+            <w:proofErr w:type="spellStart"/>
+            <w:r>
+              <w:rPr>
+                <w:rFonts w:eastAsia="Times New Roman" w:cs="Calibri"/>
+                <w:color w:val="000000"/>
+                <w:lang w:val="en-US" w:eastAsia="zh-CN"/>
+              </w:rPr>
+              <w:t>Github</w:t>
+            </w:r>
+            <w:proofErr w:type="spellEnd"/>
+            <w:r>
+              <w:rPr>
+                <w:rFonts w:eastAsia="Times New Roman" w:cs="Calibri"/>
+                <w:color w:val="000000"/>
+                <w:lang w:val="en-US" w:eastAsia="zh-CN"/>
+              </w:rPr>
+              <w:t xml:space="preserve"> repository</w:t>
             </w:r>
           </w:p>
         </w:tc>
@@ -2896,7 +2944,43 @@
                 <w:color w:val="000000"/>
                 <w:lang w:val="en-US" w:eastAsia="zh-CN"/>
               </w:rPr>
-              <w:t>Set up the starter back end code and Github repository</w:t>
+              <w:t xml:space="preserve">Set up the starter </w:t>
+            </w:r>
+            <w:proofErr w:type="gramStart"/>
+            <w:r>
+              <w:rPr>
+                <w:rFonts w:eastAsia="Times New Roman" w:cs="Calibri"/>
+                <w:color w:val="000000"/>
+                <w:lang w:val="en-US" w:eastAsia="zh-CN"/>
+              </w:rPr>
+              <w:t>back end</w:t>
+            </w:r>
+            <w:proofErr w:type="gramEnd"/>
+            <w:r>
+              <w:rPr>
+                <w:rFonts w:eastAsia="Times New Roman" w:cs="Calibri"/>
+                <w:color w:val="000000"/>
+                <w:lang w:val="en-US" w:eastAsia="zh-CN"/>
+              </w:rPr>
+              <w:t xml:space="preserve"> code and </w:t>
+            </w:r>
+            <w:proofErr w:type="spellStart"/>
+            <w:r>
+              <w:rPr>
+                <w:rFonts w:eastAsia="Times New Roman" w:cs="Calibri"/>
+                <w:color w:val="000000"/>
+                <w:lang w:val="en-US" w:eastAsia="zh-CN"/>
+              </w:rPr>
+              <w:t>Github</w:t>
+            </w:r>
+            <w:proofErr w:type="spellEnd"/>
+            <w:r>
+              <w:rPr>
+                <w:rFonts w:eastAsia="Times New Roman" w:cs="Calibri"/>
+                <w:color w:val="000000"/>
+                <w:lang w:val="en-US" w:eastAsia="zh-CN"/>
+              </w:rPr>
+              <w:t xml:space="preserve"> repository</w:t>
             </w:r>
           </w:p>
         </w:tc>
@@ -3088,13 +3172,23 @@
                 <w:lang w:val="en-US" w:eastAsia="zh-CN"/>
               </w:rPr>
             </w:pPr>
-            <w:r>
-              <w:rPr>
-                <w:rFonts w:eastAsia="Times New Roman" w:cs="Calibri"/>
-                <w:color w:val="000000"/>
-                <w:lang w:val="en-US" w:eastAsia="zh-CN"/>
-              </w:rPr>
-              <w:t>Design the Landing Page for Self-Service Order</w:t>
+            <w:proofErr w:type="gramStart"/>
+            <w:r>
+              <w:rPr>
+                <w:rFonts w:eastAsia="Times New Roman" w:cs="Calibri"/>
+                <w:color w:val="000000"/>
+                <w:lang w:val="en-US" w:eastAsia="zh-CN"/>
+              </w:rPr>
+              <w:t>Design</w:t>
+            </w:r>
+            <w:proofErr w:type="gramEnd"/>
+            <w:r>
+              <w:rPr>
+                <w:rFonts w:eastAsia="Times New Roman" w:cs="Calibri"/>
+                <w:color w:val="000000"/>
+                <w:lang w:val="en-US" w:eastAsia="zh-CN"/>
+              </w:rPr>
+              <w:t xml:space="preserve"> the Landing Page for Self-Service Order</w:t>
             </w:r>
           </w:p>
         </w:tc>
@@ -3849,7 +3943,43 @@
                 <w:color w:val="000000"/>
                 <w:lang w:val="en-US" w:eastAsia="zh-CN"/>
               </w:rPr>
-              <w:t>Set up the starter back end code and Github repository</w:t>
+              <w:t xml:space="preserve">Set up the starter </w:t>
+            </w:r>
+            <w:proofErr w:type="gramStart"/>
+            <w:r>
+              <w:rPr>
+                <w:rFonts w:eastAsia="Times New Roman" w:cs="Calibri"/>
+                <w:color w:val="000000"/>
+                <w:lang w:val="en-US" w:eastAsia="zh-CN"/>
+              </w:rPr>
+              <w:t>back end</w:t>
+            </w:r>
+            <w:proofErr w:type="gramEnd"/>
+            <w:r>
+              <w:rPr>
+                <w:rFonts w:eastAsia="Times New Roman" w:cs="Calibri"/>
+                <w:color w:val="000000"/>
+                <w:lang w:val="en-US" w:eastAsia="zh-CN"/>
+              </w:rPr>
+              <w:t xml:space="preserve"> code and </w:t>
+            </w:r>
+            <w:proofErr w:type="spellStart"/>
+            <w:r>
+              <w:rPr>
+                <w:rFonts w:eastAsia="Times New Roman" w:cs="Calibri"/>
+                <w:color w:val="000000"/>
+                <w:lang w:val="en-US" w:eastAsia="zh-CN"/>
+              </w:rPr>
+              <w:t>Github</w:t>
+            </w:r>
+            <w:proofErr w:type="spellEnd"/>
+            <w:r>
+              <w:rPr>
+                <w:rFonts w:eastAsia="Times New Roman" w:cs="Calibri"/>
+                <w:color w:val="000000"/>
+                <w:lang w:val="en-US" w:eastAsia="zh-CN"/>
+              </w:rPr>
+              <w:t xml:space="preserve"> repository</w:t>
             </w:r>
           </w:p>
         </w:tc>
@@ -4041,13 +4171,23 @@
                 <w:lang w:val="en-US" w:eastAsia="zh-CN"/>
               </w:rPr>
             </w:pPr>
-            <w:r>
-              <w:rPr>
-                <w:rFonts w:eastAsia="Times New Roman" w:cs="Calibri"/>
-                <w:color w:val="000000"/>
-                <w:lang w:val="en-US" w:eastAsia="zh-CN"/>
-              </w:rPr>
-              <w:t>Design the Landing Page for Self-Service Order</w:t>
+            <w:proofErr w:type="gramStart"/>
+            <w:r>
+              <w:rPr>
+                <w:rFonts w:eastAsia="Times New Roman" w:cs="Calibri"/>
+                <w:color w:val="000000"/>
+                <w:lang w:val="en-US" w:eastAsia="zh-CN"/>
+              </w:rPr>
+              <w:t>Design</w:t>
+            </w:r>
+            <w:proofErr w:type="gramEnd"/>
+            <w:r>
+              <w:rPr>
+                <w:rFonts w:eastAsia="Times New Roman" w:cs="Calibri"/>
+                <w:color w:val="000000"/>
+                <w:lang w:val="en-US" w:eastAsia="zh-CN"/>
+              </w:rPr>
+              <w:t xml:space="preserve"> the Landing Page for Self-Service Order</w:t>
             </w:r>
           </w:p>
         </w:tc>
@@ -5037,7 +5177,43 @@
                 <w:color w:val="000000"/>
                 <w:lang w:val="en-US" w:eastAsia="zh-CN"/>
               </w:rPr>
-              <w:t>Set up the starter back end code and Github repository</w:t>
+              <w:t xml:space="preserve">Set up the starter </w:t>
+            </w:r>
+            <w:proofErr w:type="gramStart"/>
+            <w:r>
+              <w:rPr>
+                <w:rFonts w:eastAsia="Times New Roman" w:cs="Calibri"/>
+                <w:color w:val="000000"/>
+                <w:lang w:val="en-US" w:eastAsia="zh-CN"/>
+              </w:rPr>
+              <w:t>back end</w:t>
+            </w:r>
+            <w:proofErr w:type="gramEnd"/>
+            <w:r>
+              <w:rPr>
+                <w:rFonts w:eastAsia="Times New Roman" w:cs="Calibri"/>
+                <w:color w:val="000000"/>
+                <w:lang w:val="en-US" w:eastAsia="zh-CN"/>
+              </w:rPr>
+              <w:t xml:space="preserve"> code and </w:t>
+            </w:r>
+            <w:proofErr w:type="spellStart"/>
+            <w:r>
+              <w:rPr>
+                <w:rFonts w:eastAsia="Times New Roman" w:cs="Calibri"/>
+                <w:color w:val="000000"/>
+                <w:lang w:val="en-US" w:eastAsia="zh-CN"/>
+              </w:rPr>
+              <w:t>Github</w:t>
+            </w:r>
+            <w:proofErr w:type="spellEnd"/>
+            <w:r>
+              <w:rPr>
+                <w:rFonts w:eastAsia="Times New Roman" w:cs="Calibri"/>
+                <w:color w:val="000000"/>
+                <w:lang w:val="en-US" w:eastAsia="zh-CN"/>
+              </w:rPr>
+              <w:t xml:space="preserve"> repository</w:t>
             </w:r>
           </w:p>
         </w:tc>
@@ -5235,7 +5411,43 @@
                 <w:color w:val="000000"/>
                 <w:lang w:val="en-US" w:eastAsia="zh-CN"/>
               </w:rPr>
-              <w:t>Set up the starter back end code and Github repository</w:t>
+              <w:t xml:space="preserve">Set up the starter </w:t>
+            </w:r>
+            <w:proofErr w:type="gramStart"/>
+            <w:r>
+              <w:rPr>
+                <w:rFonts w:eastAsia="Times New Roman" w:cs="Calibri"/>
+                <w:color w:val="000000"/>
+                <w:lang w:val="en-US" w:eastAsia="zh-CN"/>
+              </w:rPr>
+              <w:t>back end</w:t>
+            </w:r>
+            <w:proofErr w:type="gramEnd"/>
+            <w:r>
+              <w:rPr>
+                <w:rFonts w:eastAsia="Times New Roman" w:cs="Calibri"/>
+                <w:color w:val="000000"/>
+                <w:lang w:val="en-US" w:eastAsia="zh-CN"/>
+              </w:rPr>
+              <w:t xml:space="preserve"> code and </w:t>
+            </w:r>
+            <w:proofErr w:type="spellStart"/>
+            <w:r>
+              <w:rPr>
+                <w:rFonts w:eastAsia="Times New Roman" w:cs="Calibri"/>
+                <w:color w:val="000000"/>
+                <w:lang w:val="en-US" w:eastAsia="zh-CN"/>
+              </w:rPr>
+              <w:t>Github</w:t>
+            </w:r>
+            <w:proofErr w:type="spellEnd"/>
+            <w:r>
+              <w:rPr>
+                <w:rFonts w:eastAsia="Times New Roman" w:cs="Calibri"/>
+                <w:color w:val="000000"/>
+                <w:lang w:val="en-US" w:eastAsia="zh-CN"/>
+              </w:rPr>
+              <w:t xml:space="preserve"> repository</w:t>
             </w:r>
           </w:p>
         </w:tc>
@@ -5433,7 +5645,43 @@
                 <w:color w:val="000000"/>
                 <w:lang w:val="en-US" w:eastAsia="zh-CN"/>
               </w:rPr>
-              <w:t>Set up the starter back end code and Github repository</w:t>
+              <w:t xml:space="preserve">Set up the starter </w:t>
+            </w:r>
+            <w:proofErr w:type="gramStart"/>
+            <w:r>
+              <w:rPr>
+                <w:rFonts w:eastAsia="Times New Roman" w:cs="Calibri"/>
+                <w:color w:val="000000"/>
+                <w:lang w:val="en-US" w:eastAsia="zh-CN"/>
+              </w:rPr>
+              <w:t>back end</w:t>
+            </w:r>
+            <w:proofErr w:type="gramEnd"/>
+            <w:r>
+              <w:rPr>
+                <w:rFonts w:eastAsia="Times New Roman" w:cs="Calibri"/>
+                <w:color w:val="000000"/>
+                <w:lang w:val="en-US" w:eastAsia="zh-CN"/>
+              </w:rPr>
+              <w:t xml:space="preserve"> code and </w:t>
+            </w:r>
+            <w:proofErr w:type="spellStart"/>
+            <w:r>
+              <w:rPr>
+                <w:rFonts w:eastAsia="Times New Roman" w:cs="Calibri"/>
+                <w:color w:val="000000"/>
+                <w:lang w:val="en-US" w:eastAsia="zh-CN"/>
+              </w:rPr>
+              <w:t>Github</w:t>
+            </w:r>
+            <w:proofErr w:type="spellEnd"/>
+            <w:r>
+              <w:rPr>
+                <w:rFonts w:eastAsia="Times New Roman" w:cs="Calibri"/>
+                <w:color w:val="000000"/>
+                <w:lang w:val="en-US" w:eastAsia="zh-CN"/>
+              </w:rPr>
+              <w:t xml:space="preserve"> repository</w:t>
             </w:r>
           </w:p>
         </w:tc>
@@ -5631,7 +5879,43 @@
                 <w:color w:val="000000"/>
                 <w:lang w:val="en-US" w:eastAsia="zh-CN"/>
               </w:rPr>
-              <w:t>Set up the starter back end code and Github repository</w:t>
+              <w:t xml:space="preserve">Set up the starter </w:t>
+            </w:r>
+            <w:proofErr w:type="gramStart"/>
+            <w:r>
+              <w:rPr>
+                <w:rFonts w:eastAsia="Times New Roman" w:cs="Calibri"/>
+                <w:color w:val="000000"/>
+                <w:lang w:val="en-US" w:eastAsia="zh-CN"/>
+              </w:rPr>
+              <w:t>back end</w:t>
+            </w:r>
+            <w:proofErr w:type="gramEnd"/>
+            <w:r>
+              <w:rPr>
+                <w:rFonts w:eastAsia="Times New Roman" w:cs="Calibri"/>
+                <w:color w:val="000000"/>
+                <w:lang w:val="en-US" w:eastAsia="zh-CN"/>
+              </w:rPr>
+              <w:t xml:space="preserve"> code and </w:t>
+            </w:r>
+            <w:proofErr w:type="spellStart"/>
+            <w:r>
+              <w:rPr>
+                <w:rFonts w:eastAsia="Times New Roman" w:cs="Calibri"/>
+                <w:color w:val="000000"/>
+                <w:lang w:val="en-US" w:eastAsia="zh-CN"/>
+              </w:rPr>
+              <w:t>Github</w:t>
+            </w:r>
+            <w:proofErr w:type="spellEnd"/>
+            <w:r>
+              <w:rPr>
+                <w:rFonts w:eastAsia="Times New Roman" w:cs="Calibri"/>
+                <w:color w:val="000000"/>
+                <w:lang w:val="en-US" w:eastAsia="zh-CN"/>
+              </w:rPr>
+              <w:t xml:space="preserve"> repository</w:t>
             </w:r>
           </w:p>
         </w:tc>
@@ -5829,7 +6113,43 @@
                 <w:color w:val="000000"/>
                 <w:lang w:val="en-US" w:eastAsia="zh-CN"/>
               </w:rPr>
-              <w:t>Set up the starter back end code and Github repository</w:t>
+              <w:t xml:space="preserve">Set up the starter </w:t>
+            </w:r>
+            <w:proofErr w:type="gramStart"/>
+            <w:r>
+              <w:rPr>
+                <w:rFonts w:eastAsia="Times New Roman" w:cs="Calibri"/>
+                <w:color w:val="000000"/>
+                <w:lang w:val="en-US" w:eastAsia="zh-CN"/>
+              </w:rPr>
+              <w:t>back end</w:t>
+            </w:r>
+            <w:proofErr w:type="gramEnd"/>
+            <w:r>
+              <w:rPr>
+                <w:rFonts w:eastAsia="Times New Roman" w:cs="Calibri"/>
+                <w:color w:val="000000"/>
+                <w:lang w:val="en-US" w:eastAsia="zh-CN"/>
+              </w:rPr>
+              <w:t xml:space="preserve"> code and </w:t>
+            </w:r>
+            <w:proofErr w:type="spellStart"/>
+            <w:r>
+              <w:rPr>
+                <w:rFonts w:eastAsia="Times New Roman" w:cs="Calibri"/>
+                <w:color w:val="000000"/>
+                <w:lang w:val="en-US" w:eastAsia="zh-CN"/>
+              </w:rPr>
+              <w:t>Github</w:t>
+            </w:r>
+            <w:proofErr w:type="spellEnd"/>
+            <w:r>
+              <w:rPr>
+                <w:rFonts w:eastAsia="Times New Roman" w:cs="Calibri"/>
+                <w:color w:val="000000"/>
+                <w:lang w:val="en-US" w:eastAsia="zh-CN"/>
+              </w:rPr>
+              <w:t xml:space="preserve"> repository</w:t>
             </w:r>
           </w:p>
         </w:tc>
@@ -6027,7 +6347,43 @@
                 <w:color w:val="000000"/>
                 <w:lang w:val="en-US" w:eastAsia="zh-CN"/>
               </w:rPr>
-              <w:t>Set up the starter back end code and Github repository</w:t>
+              <w:t xml:space="preserve">Set up the starter </w:t>
+            </w:r>
+            <w:proofErr w:type="gramStart"/>
+            <w:r>
+              <w:rPr>
+                <w:rFonts w:eastAsia="Times New Roman" w:cs="Calibri"/>
+                <w:color w:val="000000"/>
+                <w:lang w:val="en-US" w:eastAsia="zh-CN"/>
+              </w:rPr>
+              <w:t>back end</w:t>
+            </w:r>
+            <w:proofErr w:type="gramEnd"/>
+            <w:r>
+              <w:rPr>
+                <w:rFonts w:eastAsia="Times New Roman" w:cs="Calibri"/>
+                <w:color w:val="000000"/>
+                <w:lang w:val="en-US" w:eastAsia="zh-CN"/>
+              </w:rPr>
+              <w:t xml:space="preserve"> code and </w:t>
+            </w:r>
+            <w:proofErr w:type="spellStart"/>
+            <w:r>
+              <w:rPr>
+                <w:rFonts w:eastAsia="Times New Roman" w:cs="Calibri"/>
+                <w:color w:val="000000"/>
+                <w:lang w:val="en-US" w:eastAsia="zh-CN"/>
+              </w:rPr>
+              <w:t>Github</w:t>
+            </w:r>
+            <w:proofErr w:type="spellEnd"/>
+            <w:r>
+              <w:rPr>
+                <w:rFonts w:eastAsia="Times New Roman" w:cs="Calibri"/>
+                <w:color w:val="000000"/>
+                <w:lang w:val="en-US" w:eastAsia="zh-CN"/>
+              </w:rPr>
+              <w:t xml:space="preserve"> repository</w:t>
             </w:r>
           </w:p>
         </w:tc>
@@ -6225,7 +6581,43 @@
                 <w:color w:val="000000"/>
                 <w:lang w:val="en-US" w:eastAsia="zh-CN"/>
               </w:rPr>
-              <w:t>Set up the starter back end code and Github repository</w:t>
+              <w:t xml:space="preserve">Set up the starter </w:t>
+            </w:r>
+            <w:proofErr w:type="gramStart"/>
+            <w:r>
+              <w:rPr>
+                <w:rFonts w:eastAsia="Times New Roman" w:cs="Calibri"/>
+                <w:color w:val="000000"/>
+                <w:lang w:val="en-US" w:eastAsia="zh-CN"/>
+              </w:rPr>
+              <w:t>back end</w:t>
+            </w:r>
+            <w:proofErr w:type="gramEnd"/>
+            <w:r>
+              <w:rPr>
+                <w:rFonts w:eastAsia="Times New Roman" w:cs="Calibri"/>
+                <w:color w:val="000000"/>
+                <w:lang w:val="en-US" w:eastAsia="zh-CN"/>
+              </w:rPr>
+              <w:t xml:space="preserve"> code and </w:t>
+            </w:r>
+            <w:proofErr w:type="spellStart"/>
+            <w:r>
+              <w:rPr>
+                <w:rFonts w:eastAsia="Times New Roman" w:cs="Calibri"/>
+                <w:color w:val="000000"/>
+                <w:lang w:val="en-US" w:eastAsia="zh-CN"/>
+              </w:rPr>
+              <w:t>Github</w:t>
+            </w:r>
+            <w:proofErr w:type="spellEnd"/>
+            <w:r>
+              <w:rPr>
+                <w:rFonts w:eastAsia="Times New Roman" w:cs="Calibri"/>
+                <w:color w:val="000000"/>
+                <w:lang w:val="en-US" w:eastAsia="zh-CN"/>
+              </w:rPr>
+              <w:t xml:space="preserve"> repository</w:t>
             </w:r>
           </w:p>
         </w:tc>
@@ -6423,7 +6815,43 @@
                 <w:color w:val="000000"/>
                 <w:lang w:val="en-US" w:eastAsia="zh-CN"/>
               </w:rPr>
-              <w:t>Set up the starter back end code and Github repository</w:t>
+              <w:t xml:space="preserve">Set up the starter </w:t>
+            </w:r>
+            <w:proofErr w:type="gramStart"/>
+            <w:r>
+              <w:rPr>
+                <w:rFonts w:eastAsia="Times New Roman" w:cs="Calibri"/>
+                <w:color w:val="000000"/>
+                <w:lang w:val="en-US" w:eastAsia="zh-CN"/>
+              </w:rPr>
+              <w:t>back end</w:t>
+            </w:r>
+            <w:proofErr w:type="gramEnd"/>
+            <w:r>
+              <w:rPr>
+                <w:rFonts w:eastAsia="Times New Roman" w:cs="Calibri"/>
+                <w:color w:val="000000"/>
+                <w:lang w:val="en-US" w:eastAsia="zh-CN"/>
+              </w:rPr>
+              <w:t xml:space="preserve"> code and </w:t>
+            </w:r>
+            <w:proofErr w:type="spellStart"/>
+            <w:r>
+              <w:rPr>
+                <w:rFonts w:eastAsia="Times New Roman" w:cs="Calibri"/>
+                <w:color w:val="000000"/>
+                <w:lang w:val="en-US" w:eastAsia="zh-CN"/>
+              </w:rPr>
+              <w:t>Github</w:t>
+            </w:r>
+            <w:proofErr w:type="spellEnd"/>
+            <w:r>
+              <w:rPr>
+                <w:rFonts w:eastAsia="Times New Roman" w:cs="Calibri"/>
+                <w:color w:val="000000"/>
+                <w:lang w:val="en-US" w:eastAsia="zh-CN"/>
+              </w:rPr>
+              <w:t xml:space="preserve"> repository</w:t>
             </w:r>
           </w:p>
         </w:tc>
@@ -6622,7 +7050,43 @@
                 <w:color w:val="000000"/>
                 <w:lang w:val="en-US" w:eastAsia="zh-CN"/>
               </w:rPr>
-              <w:t>Set up the starter back end code and Github repository, Backend Login</w:t>
+              <w:t xml:space="preserve">Set up the starter </w:t>
+            </w:r>
+            <w:proofErr w:type="gramStart"/>
+            <w:r>
+              <w:rPr>
+                <w:rFonts w:eastAsia="Times New Roman" w:cs="Calibri"/>
+                <w:color w:val="000000"/>
+                <w:lang w:val="en-US" w:eastAsia="zh-CN"/>
+              </w:rPr>
+              <w:t>back end</w:t>
+            </w:r>
+            <w:proofErr w:type="gramEnd"/>
+            <w:r>
+              <w:rPr>
+                <w:rFonts w:eastAsia="Times New Roman" w:cs="Calibri"/>
+                <w:color w:val="000000"/>
+                <w:lang w:val="en-US" w:eastAsia="zh-CN"/>
+              </w:rPr>
+              <w:t xml:space="preserve"> code and </w:t>
+            </w:r>
+            <w:proofErr w:type="spellStart"/>
+            <w:r>
+              <w:rPr>
+                <w:rFonts w:eastAsia="Times New Roman" w:cs="Calibri"/>
+                <w:color w:val="000000"/>
+                <w:lang w:val="en-US" w:eastAsia="zh-CN"/>
+              </w:rPr>
+              <w:t>Github</w:t>
+            </w:r>
+            <w:proofErr w:type="spellEnd"/>
+            <w:r>
+              <w:rPr>
+                <w:rFonts w:eastAsia="Times New Roman" w:cs="Calibri"/>
+                <w:color w:val="000000"/>
+                <w:lang w:val="en-US" w:eastAsia="zh-CN"/>
+              </w:rPr>
+              <w:t xml:space="preserve"> repository, Backend Login</w:t>
             </w:r>
           </w:p>
         </w:tc>
@@ -6820,7 +7284,43 @@
                 <w:color w:val="000000"/>
                 <w:lang w:val="en-US" w:eastAsia="zh-CN"/>
               </w:rPr>
-              <w:t>Set up the starter back end code and Github repository, Backend Login</w:t>
+              <w:t xml:space="preserve">Set up the starter </w:t>
+            </w:r>
+            <w:proofErr w:type="gramStart"/>
+            <w:r>
+              <w:rPr>
+                <w:rFonts w:eastAsia="Times New Roman" w:cs="Calibri"/>
+                <w:color w:val="000000"/>
+                <w:lang w:val="en-US" w:eastAsia="zh-CN"/>
+              </w:rPr>
+              <w:t>back end</w:t>
+            </w:r>
+            <w:proofErr w:type="gramEnd"/>
+            <w:r>
+              <w:rPr>
+                <w:rFonts w:eastAsia="Times New Roman" w:cs="Calibri"/>
+                <w:color w:val="000000"/>
+                <w:lang w:val="en-US" w:eastAsia="zh-CN"/>
+              </w:rPr>
+              <w:t xml:space="preserve"> code and </w:t>
+            </w:r>
+            <w:proofErr w:type="spellStart"/>
+            <w:r>
+              <w:rPr>
+                <w:rFonts w:eastAsia="Times New Roman" w:cs="Calibri"/>
+                <w:color w:val="000000"/>
+                <w:lang w:val="en-US" w:eastAsia="zh-CN"/>
+              </w:rPr>
+              <w:t>Github</w:t>
+            </w:r>
+            <w:proofErr w:type="spellEnd"/>
+            <w:r>
+              <w:rPr>
+                <w:rFonts w:eastAsia="Times New Roman" w:cs="Calibri"/>
+                <w:color w:val="000000"/>
+                <w:lang w:val="en-US" w:eastAsia="zh-CN"/>
+              </w:rPr>
+              <w:t xml:space="preserve"> repository, Backend Login</w:t>
             </w:r>
           </w:p>
         </w:tc>
@@ -7018,7 +7518,43 @@
                 <w:color w:val="000000"/>
                 <w:lang w:val="en-US" w:eastAsia="zh-CN"/>
               </w:rPr>
-              <w:t>Set up the starter back end code and Github repository, Backend Login</w:t>
+              <w:t xml:space="preserve">Set up the starter </w:t>
+            </w:r>
+            <w:proofErr w:type="gramStart"/>
+            <w:r>
+              <w:rPr>
+                <w:rFonts w:eastAsia="Times New Roman" w:cs="Calibri"/>
+                <w:color w:val="000000"/>
+                <w:lang w:val="en-US" w:eastAsia="zh-CN"/>
+              </w:rPr>
+              <w:t>back end</w:t>
+            </w:r>
+            <w:proofErr w:type="gramEnd"/>
+            <w:r>
+              <w:rPr>
+                <w:rFonts w:eastAsia="Times New Roman" w:cs="Calibri"/>
+                <w:color w:val="000000"/>
+                <w:lang w:val="en-US" w:eastAsia="zh-CN"/>
+              </w:rPr>
+              <w:t xml:space="preserve"> code and </w:t>
+            </w:r>
+            <w:proofErr w:type="spellStart"/>
+            <w:r>
+              <w:rPr>
+                <w:rFonts w:eastAsia="Times New Roman" w:cs="Calibri"/>
+                <w:color w:val="000000"/>
+                <w:lang w:val="en-US" w:eastAsia="zh-CN"/>
+              </w:rPr>
+              <w:t>Github</w:t>
+            </w:r>
+            <w:proofErr w:type="spellEnd"/>
+            <w:r>
+              <w:rPr>
+                <w:rFonts w:eastAsia="Times New Roman" w:cs="Calibri"/>
+                <w:color w:val="000000"/>
+                <w:lang w:val="en-US" w:eastAsia="zh-CN"/>
+              </w:rPr>
+              <w:t xml:space="preserve"> repository, Backend Login</w:t>
             </w:r>
           </w:p>
         </w:tc>
@@ -7216,7 +7752,43 @@
                 <w:color w:val="000000"/>
                 <w:lang w:val="en-US" w:eastAsia="zh-CN"/>
               </w:rPr>
-              <w:t>Set up the starter back end code and Github repository, Backend Login</w:t>
+              <w:t xml:space="preserve">Set up the starter </w:t>
+            </w:r>
+            <w:proofErr w:type="gramStart"/>
+            <w:r>
+              <w:rPr>
+                <w:rFonts w:eastAsia="Times New Roman" w:cs="Calibri"/>
+                <w:color w:val="000000"/>
+                <w:lang w:val="en-US" w:eastAsia="zh-CN"/>
+              </w:rPr>
+              <w:t>back end</w:t>
+            </w:r>
+            <w:proofErr w:type="gramEnd"/>
+            <w:r>
+              <w:rPr>
+                <w:rFonts w:eastAsia="Times New Roman" w:cs="Calibri"/>
+                <w:color w:val="000000"/>
+                <w:lang w:val="en-US" w:eastAsia="zh-CN"/>
+              </w:rPr>
+              <w:t xml:space="preserve"> code and </w:t>
+            </w:r>
+            <w:proofErr w:type="spellStart"/>
+            <w:r>
+              <w:rPr>
+                <w:rFonts w:eastAsia="Times New Roman" w:cs="Calibri"/>
+                <w:color w:val="000000"/>
+                <w:lang w:val="en-US" w:eastAsia="zh-CN"/>
+              </w:rPr>
+              <w:t>Github</w:t>
+            </w:r>
+            <w:proofErr w:type="spellEnd"/>
+            <w:r>
+              <w:rPr>
+                <w:rFonts w:eastAsia="Times New Roman" w:cs="Calibri"/>
+                <w:color w:val="000000"/>
+                <w:lang w:val="en-US" w:eastAsia="zh-CN"/>
+              </w:rPr>
+              <w:t xml:space="preserve"> repository, Backend Login</w:t>
             </w:r>
           </w:p>
         </w:tc>
@@ -7414,7 +7986,43 @@
                 <w:color w:val="000000"/>
                 <w:lang w:val="en-US" w:eastAsia="zh-CN"/>
               </w:rPr>
-              <w:t>Set up the starter back end code and Github repository, Backend Login</w:t>
+              <w:t xml:space="preserve">Set up the starter </w:t>
+            </w:r>
+            <w:proofErr w:type="gramStart"/>
+            <w:r>
+              <w:rPr>
+                <w:rFonts w:eastAsia="Times New Roman" w:cs="Calibri"/>
+                <w:color w:val="000000"/>
+                <w:lang w:val="en-US" w:eastAsia="zh-CN"/>
+              </w:rPr>
+              <w:t>back end</w:t>
+            </w:r>
+            <w:proofErr w:type="gramEnd"/>
+            <w:r>
+              <w:rPr>
+                <w:rFonts w:eastAsia="Times New Roman" w:cs="Calibri"/>
+                <w:color w:val="000000"/>
+                <w:lang w:val="en-US" w:eastAsia="zh-CN"/>
+              </w:rPr>
+              <w:t xml:space="preserve"> code and </w:t>
+            </w:r>
+            <w:proofErr w:type="spellStart"/>
+            <w:r>
+              <w:rPr>
+                <w:rFonts w:eastAsia="Times New Roman" w:cs="Calibri"/>
+                <w:color w:val="000000"/>
+                <w:lang w:val="en-US" w:eastAsia="zh-CN"/>
+              </w:rPr>
+              <w:t>Github</w:t>
+            </w:r>
+            <w:proofErr w:type="spellEnd"/>
+            <w:r>
+              <w:rPr>
+                <w:rFonts w:eastAsia="Times New Roman" w:cs="Calibri"/>
+                <w:color w:val="000000"/>
+                <w:lang w:val="en-US" w:eastAsia="zh-CN"/>
+              </w:rPr>
+              <w:t xml:space="preserve"> repository, Backend Login</w:t>
             </w:r>
           </w:p>
         </w:tc>
@@ -7612,7 +8220,43 @@
                 <w:color w:val="000000"/>
                 <w:lang w:val="en-US" w:eastAsia="zh-CN"/>
               </w:rPr>
-              <w:t>Set up the starter back end code and Github repository, Create an API endpoint that returns the menu item components with its ingredients</w:t>
+              <w:t xml:space="preserve">Set up the starter </w:t>
+            </w:r>
+            <w:proofErr w:type="gramStart"/>
+            <w:r>
+              <w:rPr>
+                <w:rFonts w:eastAsia="Times New Roman" w:cs="Calibri"/>
+                <w:color w:val="000000"/>
+                <w:lang w:val="en-US" w:eastAsia="zh-CN"/>
+              </w:rPr>
+              <w:t>back end</w:t>
+            </w:r>
+            <w:proofErr w:type="gramEnd"/>
+            <w:r>
+              <w:rPr>
+                <w:rFonts w:eastAsia="Times New Roman" w:cs="Calibri"/>
+                <w:color w:val="000000"/>
+                <w:lang w:val="en-US" w:eastAsia="zh-CN"/>
+              </w:rPr>
+              <w:t xml:space="preserve"> code and </w:t>
+            </w:r>
+            <w:proofErr w:type="spellStart"/>
+            <w:r>
+              <w:rPr>
+                <w:rFonts w:eastAsia="Times New Roman" w:cs="Calibri"/>
+                <w:color w:val="000000"/>
+                <w:lang w:val="en-US" w:eastAsia="zh-CN"/>
+              </w:rPr>
+              <w:t>Github</w:t>
+            </w:r>
+            <w:proofErr w:type="spellEnd"/>
+            <w:r>
+              <w:rPr>
+                <w:rFonts w:eastAsia="Times New Roman" w:cs="Calibri"/>
+                <w:color w:val="000000"/>
+                <w:lang w:val="en-US" w:eastAsia="zh-CN"/>
+              </w:rPr>
+              <w:t xml:space="preserve"> repository, Create an API endpoint that returns the menu item components with its ingredients</w:t>
             </w:r>
           </w:p>
         </w:tc>
@@ -7810,7 +8454,43 @@
                 <w:color w:val="000000"/>
                 <w:lang w:val="en-US" w:eastAsia="zh-CN"/>
               </w:rPr>
-              <w:t>Set up the starter back end code and Github repository</w:t>
+              <w:t xml:space="preserve">Set up the starter </w:t>
+            </w:r>
+            <w:proofErr w:type="gramStart"/>
+            <w:r>
+              <w:rPr>
+                <w:rFonts w:eastAsia="Times New Roman" w:cs="Calibri"/>
+                <w:color w:val="000000"/>
+                <w:lang w:val="en-US" w:eastAsia="zh-CN"/>
+              </w:rPr>
+              <w:t>back end</w:t>
+            </w:r>
+            <w:proofErr w:type="gramEnd"/>
+            <w:r>
+              <w:rPr>
+                <w:rFonts w:eastAsia="Times New Roman" w:cs="Calibri"/>
+                <w:color w:val="000000"/>
+                <w:lang w:val="en-US" w:eastAsia="zh-CN"/>
+              </w:rPr>
+              <w:t xml:space="preserve"> code and </w:t>
+            </w:r>
+            <w:proofErr w:type="spellStart"/>
+            <w:r>
+              <w:rPr>
+                <w:rFonts w:eastAsia="Times New Roman" w:cs="Calibri"/>
+                <w:color w:val="000000"/>
+                <w:lang w:val="en-US" w:eastAsia="zh-CN"/>
+              </w:rPr>
+              <w:t>Github</w:t>
+            </w:r>
+            <w:proofErr w:type="spellEnd"/>
+            <w:r>
+              <w:rPr>
+                <w:rFonts w:eastAsia="Times New Roman" w:cs="Calibri"/>
+                <w:color w:val="000000"/>
+                <w:lang w:val="en-US" w:eastAsia="zh-CN"/>
+              </w:rPr>
+              <w:t xml:space="preserve"> repository</w:t>
             </w:r>
           </w:p>
         </w:tc>
@@ -8008,7 +8688,43 @@
                 <w:color w:val="000000"/>
                 <w:lang w:val="en-US" w:eastAsia="zh-CN"/>
               </w:rPr>
-              <w:t>Set up the starter back end code and Github repository</w:t>
+              <w:t xml:space="preserve">Set up the starter </w:t>
+            </w:r>
+            <w:proofErr w:type="gramStart"/>
+            <w:r>
+              <w:rPr>
+                <w:rFonts w:eastAsia="Times New Roman" w:cs="Calibri"/>
+                <w:color w:val="000000"/>
+                <w:lang w:val="en-US" w:eastAsia="zh-CN"/>
+              </w:rPr>
+              <w:t>back end</w:t>
+            </w:r>
+            <w:proofErr w:type="gramEnd"/>
+            <w:r>
+              <w:rPr>
+                <w:rFonts w:eastAsia="Times New Roman" w:cs="Calibri"/>
+                <w:color w:val="000000"/>
+                <w:lang w:val="en-US" w:eastAsia="zh-CN"/>
+              </w:rPr>
+              <w:t xml:space="preserve"> code and </w:t>
+            </w:r>
+            <w:proofErr w:type="spellStart"/>
+            <w:r>
+              <w:rPr>
+                <w:rFonts w:eastAsia="Times New Roman" w:cs="Calibri"/>
+                <w:color w:val="000000"/>
+                <w:lang w:val="en-US" w:eastAsia="zh-CN"/>
+              </w:rPr>
+              <w:t>Github</w:t>
+            </w:r>
+            <w:proofErr w:type="spellEnd"/>
+            <w:r>
+              <w:rPr>
+                <w:rFonts w:eastAsia="Times New Roman" w:cs="Calibri"/>
+                <w:color w:val="000000"/>
+                <w:lang w:val="en-US" w:eastAsia="zh-CN"/>
+              </w:rPr>
+              <w:t xml:space="preserve"> repository</w:t>
             </w:r>
           </w:p>
         </w:tc>
@@ -8206,7 +8922,43 @@
                 <w:color w:val="000000"/>
                 <w:lang w:val="en-US" w:eastAsia="zh-CN"/>
               </w:rPr>
-              <w:t>Set up the starter back end code and Github repository</w:t>
+              <w:t xml:space="preserve">Set up the starter </w:t>
+            </w:r>
+            <w:proofErr w:type="gramStart"/>
+            <w:r>
+              <w:rPr>
+                <w:rFonts w:eastAsia="Times New Roman" w:cs="Calibri"/>
+                <w:color w:val="000000"/>
+                <w:lang w:val="en-US" w:eastAsia="zh-CN"/>
+              </w:rPr>
+              <w:t>back end</w:t>
+            </w:r>
+            <w:proofErr w:type="gramEnd"/>
+            <w:r>
+              <w:rPr>
+                <w:rFonts w:eastAsia="Times New Roman" w:cs="Calibri"/>
+                <w:color w:val="000000"/>
+                <w:lang w:val="en-US" w:eastAsia="zh-CN"/>
+              </w:rPr>
+              <w:t xml:space="preserve"> code and </w:t>
+            </w:r>
+            <w:proofErr w:type="spellStart"/>
+            <w:r>
+              <w:rPr>
+                <w:rFonts w:eastAsia="Times New Roman" w:cs="Calibri"/>
+                <w:color w:val="000000"/>
+                <w:lang w:val="en-US" w:eastAsia="zh-CN"/>
+              </w:rPr>
+              <w:t>Github</w:t>
+            </w:r>
+            <w:proofErr w:type="spellEnd"/>
+            <w:r>
+              <w:rPr>
+                <w:rFonts w:eastAsia="Times New Roman" w:cs="Calibri"/>
+                <w:color w:val="000000"/>
+                <w:lang w:val="en-US" w:eastAsia="zh-CN"/>
+              </w:rPr>
+              <w:t xml:space="preserve"> repository</w:t>
             </w:r>
           </w:p>
         </w:tc>
@@ -8404,7 +9156,43 @@
                 <w:color w:val="000000"/>
                 <w:lang w:val="en-US" w:eastAsia="zh-CN"/>
               </w:rPr>
-              <w:t>Set up the starter back end code and Github repository</w:t>
+              <w:t xml:space="preserve">Set up the starter </w:t>
+            </w:r>
+            <w:proofErr w:type="gramStart"/>
+            <w:r>
+              <w:rPr>
+                <w:rFonts w:eastAsia="Times New Roman" w:cs="Calibri"/>
+                <w:color w:val="000000"/>
+                <w:lang w:val="en-US" w:eastAsia="zh-CN"/>
+              </w:rPr>
+              <w:t>back end</w:t>
+            </w:r>
+            <w:proofErr w:type="gramEnd"/>
+            <w:r>
+              <w:rPr>
+                <w:rFonts w:eastAsia="Times New Roman" w:cs="Calibri"/>
+                <w:color w:val="000000"/>
+                <w:lang w:val="en-US" w:eastAsia="zh-CN"/>
+              </w:rPr>
+              <w:t xml:space="preserve"> code and </w:t>
+            </w:r>
+            <w:proofErr w:type="spellStart"/>
+            <w:r>
+              <w:rPr>
+                <w:rFonts w:eastAsia="Times New Roman" w:cs="Calibri"/>
+                <w:color w:val="000000"/>
+                <w:lang w:val="en-US" w:eastAsia="zh-CN"/>
+              </w:rPr>
+              <w:t>Github</w:t>
+            </w:r>
+            <w:proofErr w:type="spellEnd"/>
+            <w:r>
+              <w:rPr>
+                <w:rFonts w:eastAsia="Times New Roman" w:cs="Calibri"/>
+                <w:color w:val="000000"/>
+                <w:lang w:val="en-US" w:eastAsia="zh-CN"/>
+              </w:rPr>
+              <w:t xml:space="preserve"> repository</w:t>
             </w:r>
           </w:p>
         </w:tc>
@@ -8602,7 +9390,43 @@
                 <w:color w:val="000000"/>
                 <w:lang w:val="en-US" w:eastAsia="zh-CN"/>
               </w:rPr>
-              <w:t>Set up the starter back end code and Github repository, Create Get Inventory API Endpoint</w:t>
+              <w:t xml:space="preserve">Set up the starter </w:t>
+            </w:r>
+            <w:proofErr w:type="gramStart"/>
+            <w:r>
+              <w:rPr>
+                <w:rFonts w:eastAsia="Times New Roman" w:cs="Calibri"/>
+                <w:color w:val="000000"/>
+                <w:lang w:val="en-US" w:eastAsia="zh-CN"/>
+              </w:rPr>
+              <w:t>back end</w:t>
+            </w:r>
+            <w:proofErr w:type="gramEnd"/>
+            <w:r>
+              <w:rPr>
+                <w:rFonts w:eastAsia="Times New Roman" w:cs="Calibri"/>
+                <w:color w:val="000000"/>
+                <w:lang w:val="en-US" w:eastAsia="zh-CN"/>
+              </w:rPr>
+              <w:t xml:space="preserve"> code and </w:t>
+            </w:r>
+            <w:proofErr w:type="spellStart"/>
+            <w:r>
+              <w:rPr>
+                <w:rFonts w:eastAsia="Times New Roman" w:cs="Calibri"/>
+                <w:color w:val="000000"/>
+                <w:lang w:val="en-US" w:eastAsia="zh-CN"/>
+              </w:rPr>
+              <w:t>Github</w:t>
+            </w:r>
+            <w:proofErr w:type="spellEnd"/>
+            <w:r>
+              <w:rPr>
+                <w:rFonts w:eastAsia="Times New Roman" w:cs="Calibri"/>
+                <w:color w:val="000000"/>
+                <w:lang w:val="en-US" w:eastAsia="zh-CN"/>
+              </w:rPr>
+              <w:t xml:space="preserve"> repository, Create Get Inventory API Endpoint</w:t>
             </w:r>
           </w:p>
         </w:tc>
@@ -8800,7 +9624,43 @@
                 <w:color w:val="000000"/>
                 <w:lang w:val="en-US" w:eastAsia="zh-CN"/>
               </w:rPr>
-              <w:t>Set up the starter back end code and Github repository</w:t>
+              <w:t xml:space="preserve">Set up the starter </w:t>
+            </w:r>
+            <w:proofErr w:type="gramStart"/>
+            <w:r>
+              <w:rPr>
+                <w:rFonts w:eastAsia="Times New Roman" w:cs="Calibri"/>
+                <w:color w:val="000000"/>
+                <w:lang w:val="en-US" w:eastAsia="zh-CN"/>
+              </w:rPr>
+              <w:t>back end</w:t>
+            </w:r>
+            <w:proofErr w:type="gramEnd"/>
+            <w:r>
+              <w:rPr>
+                <w:rFonts w:eastAsia="Times New Roman" w:cs="Calibri"/>
+                <w:color w:val="000000"/>
+                <w:lang w:val="en-US" w:eastAsia="zh-CN"/>
+              </w:rPr>
+              <w:t xml:space="preserve"> code and </w:t>
+            </w:r>
+            <w:proofErr w:type="spellStart"/>
+            <w:r>
+              <w:rPr>
+                <w:rFonts w:eastAsia="Times New Roman" w:cs="Calibri"/>
+                <w:color w:val="000000"/>
+                <w:lang w:val="en-US" w:eastAsia="zh-CN"/>
+              </w:rPr>
+              <w:t>Github</w:t>
+            </w:r>
+            <w:proofErr w:type="spellEnd"/>
+            <w:r>
+              <w:rPr>
+                <w:rFonts w:eastAsia="Times New Roman" w:cs="Calibri"/>
+                <w:color w:val="000000"/>
+                <w:lang w:val="en-US" w:eastAsia="zh-CN"/>
+              </w:rPr>
+              <w:t xml:space="preserve"> repository</w:t>
             </w:r>
           </w:p>
         </w:tc>
@@ -8998,7 +9858,43 @@
                 <w:color w:val="000000"/>
                 <w:lang w:val="en-US" w:eastAsia="zh-CN"/>
               </w:rPr>
-              <w:t>Set up the starter back end code and Github repository</w:t>
+              <w:t xml:space="preserve">Set up the starter </w:t>
+            </w:r>
+            <w:proofErr w:type="gramStart"/>
+            <w:r>
+              <w:rPr>
+                <w:rFonts w:eastAsia="Times New Roman" w:cs="Calibri"/>
+                <w:color w:val="000000"/>
+                <w:lang w:val="en-US" w:eastAsia="zh-CN"/>
+              </w:rPr>
+              <w:t>back end</w:t>
+            </w:r>
+            <w:proofErr w:type="gramEnd"/>
+            <w:r>
+              <w:rPr>
+                <w:rFonts w:eastAsia="Times New Roman" w:cs="Calibri"/>
+                <w:color w:val="000000"/>
+                <w:lang w:val="en-US" w:eastAsia="zh-CN"/>
+              </w:rPr>
+              <w:t xml:space="preserve"> code and </w:t>
+            </w:r>
+            <w:proofErr w:type="spellStart"/>
+            <w:r>
+              <w:rPr>
+                <w:rFonts w:eastAsia="Times New Roman" w:cs="Calibri"/>
+                <w:color w:val="000000"/>
+                <w:lang w:val="en-US" w:eastAsia="zh-CN"/>
+              </w:rPr>
+              <w:t>Github</w:t>
+            </w:r>
+            <w:proofErr w:type="spellEnd"/>
+            <w:r>
+              <w:rPr>
+                <w:rFonts w:eastAsia="Times New Roman" w:cs="Calibri"/>
+                <w:color w:val="000000"/>
+                <w:lang w:val="en-US" w:eastAsia="zh-CN"/>
+              </w:rPr>
+              <w:t xml:space="preserve"> repository</w:t>
             </w:r>
           </w:p>
         </w:tc>
@@ -9197,7 +10093,43 @@
                 <w:color w:val="000000"/>
                 <w:lang w:val="en-US" w:eastAsia="zh-CN"/>
               </w:rPr>
-              <w:t>Set up the starter back end code and Github repository, Create Get Inventory API Endpoint, Create Add Inventory API Endpoint, Create Edit Inventory API Endpoint</w:t>
+              <w:t xml:space="preserve">Set up the starter </w:t>
+            </w:r>
+            <w:proofErr w:type="gramStart"/>
+            <w:r>
+              <w:rPr>
+                <w:rFonts w:eastAsia="Times New Roman" w:cs="Calibri"/>
+                <w:color w:val="000000"/>
+                <w:lang w:val="en-US" w:eastAsia="zh-CN"/>
+              </w:rPr>
+              <w:t>back end</w:t>
+            </w:r>
+            <w:proofErr w:type="gramEnd"/>
+            <w:r>
+              <w:rPr>
+                <w:rFonts w:eastAsia="Times New Roman" w:cs="Calibri"/>
+                <w:color w:val="000000"/>
+                <w:lang w:val="en-US" w:eastAsia="zh-CN"/>
+              </w:rPr>
+              <w:t xml:space="preserve"> code and </w:t>
+            </w:r>
+            <w:proofErr w:type="spellStart"/>
+            <w:r>
+              <w:rPr>
+                <w:rFonts w:eastAsia="Times New Roman" w:cs="Calibri"/>
+                <w:color w:val="000000"/>
+                <w:lang w:val="en-US" w:eastAsia="zh-CN"/>
+              </w:rPr>
+              <w:t>Github</w:t>
+            </w:r>
+            <w:proofErr w:type="spellEnd"/>
+            <w:r>
+              <w:rPr>
+                <w:rFonts w:eastAsia="Times New Roman" w:cs="Calibri"/>
+                <w:color w:val="000000"/>
+                <w:lang w:val="en-US" w:eastAsia="zh-CN"/>
+              </w:rPr>
+              <w:t xml:space="preserve"> repository, Create Get Inventory API Endpoint, Create Add Inventory API Endpoint, Create Edit Inventory API Endpoint</w:t>
             </w:r>
           </w:p>
         </w:tc>
@@ -9395,7 +10327,43 @@
                 <w:color w:val="000000"/>
                 <w:lang w:val="en-US" w:eastAsia="zh-CN"/>
               </w:rPr>
-              <w:t>Set up the starter back end code and Github repository</w:t>
+              <w:t xml:space="preserve">Set up the starter </w:t>
+            </w:r>
+            <w:proofErr w:type="gramStart"/>
+            <w:r>
+              <w:rPr>
+                <w:rFonts w:eastAsia="Times New Roman" w:cs="Calibri"/>
+                <w:color w:val="000000"/>
+                <w:lang w:val="en-US" w:eastAsia="zh-CN"/>
+              </w:rPr>
+              <w:t>back end</w:t>
+            </w:r>
+            <w:proofErr w:type="gramEnd"/>
+            <w:r>
+              <w:rPr>
+                <w:rFonts w:eastAsia="Times New Roman" w:cs="Calibri"/>
+                <w:color w:val="000000"/>
+                <w:lang w:val="en-US" w:eastAsia="zh-CN"/>
+              </w:rPr>
+              <w:t xml:space="preserve"> code and </w:t>
+            </w:r>
+            <w:proofErr w:type="spellStart"/>
+            <w:r>
+              <w:rPr>
+                <w:rFonts w:eastAsia="Times New Roman" w:cs="Calibri"/>
+                <w:color w:val="000000"/>
+                <w:lang w:val="en-US" w:eastAsia="zh-CN"/>
+              </w:rPr>
+              <w:t>Github</w:t>
+            </w:r>
+            <w:proofErr w:type="spellEnd"/>
+            <w:r>
+              <w:rPr>
+                <w:rFonts w:eastAsia="Times New Roman" w:cs="Calibri"/>
+                <w:color w:val="000000"/>
+                <w:lang w:val="en-US" w:eastAsia="zh-CN"/>
+              </w:rPr>
+              <w:t xml:space="preserve"> repository</w:t>
             </w:r>
           </w:p>
         </w:tc>
@@ -9593,7 +10561,43 @@
                 <w:color w:val="000000"/>
                 <w:lang w:val="en-US" w:eastAsia="zh-CN"/>
               </w:rPr>
-              <w:t>Set up the starter back end code and Github repository</w:t>
+              <w:t xml:space="preserve">Set up the starter </w:t>
+            </w:r>
+            <w:proofErr w:type="gramStart"/>
+            <w:r>
+              <w:rPr>
+                <w:rFonts w:eastAsia="Times New Roman" w:cs="Calibri"/>
+                <w:color w:val="000000"/>
+                <w:lang w:val="en-US" w:eastAsia="zh-CN"/>
+              </w:rPr>
+              <w:t>back end</w:t>
+            </w:r>
+            <w:proofErr w:type="gramEnd"/>
+            <w:r>
+              <w:rPr>
+                <w:rFonts w:eastAsia="Times New Roman" w:cs="Calibri"/>
+                <w:color w:val="000000"/>
+                <w:lang w:val="en-US" w:eastAsia="zh-CN"/>
+              </w:rPr>
+              <w:t xml:space="preserve"> code and </w:t>
+            </w:r>
+            <w:proofErr w:type="spellStart"/>
+            <w:r>
+              <w:rPr>
+                <w:rFonts w:eastAsia="Times New Roman" w:cs="Calibri"/>
+                <w:color w:val="000000"/>
+                <w:lang w:val="en-US" w:eastAsia="zh-CN"/>
+              </w:rPr>
+              <w:t>Github</w:t>
+            </w:r>
+            <w:proofErr w:type="spellEnd"/>
+            <w:r>
+              <w:rPr>
+                <w:rFonts w:eastAsia="Times New Roman" w:cs="Calibri"/>
+                <w:color w:val="000000"/>
+                <w:lang w:val="en-US" w:eastAsia="zh-CN"/>
+              </w:rPr>
+              <w:t xml:space="preserve"> repository</w:t>
             </w:r>
           </w:p>
         </w:tc>
@@ -9791,7 +10795,43 @@
                 <w:color w:val="000000"/>
                 <w:lang w:val="en-US" w:eastAsia="zh-CN"/>
               </w:rPr>
-              <w:t>Set up the starter back end code and Github repository</w:t>
+              <w:t xml:space="preserve">Set up the starter </w:t>
+            </w:r>
+            <w:proofErr w:type="gramStart"/>
+            <w:r>
+              <w:rPr>
+                <w:rFonts w:eastAsia="Times New Roman" w:cs="Calibri"/>
+                <w:color w:val="000000"/>
+                <w:lang w:val="en-US" w:eastAsia="zh-CN"/>
+              </w:rPr>
+              <w:t>back end</w:t>
+            </w:r>
+            <w:proofErr w:type="gramEnd"/>
+            <w:r>
+              <w:rPr>
+                <w:rFonts w:eastAsia="Times New Roman" w:cs="Calibri"/>
+                <w:color w:val="000000"/>
+                <w:lang w:val="en-US" w:eastAsia="zh-CN"/>
+              </w:rPr>
+              <w:t xml:space="preserve"> code and </w:t>
+            </w:r>
+            <w:proofErr w:type="spellStart"/>
+            <w:r>
+              <w:rPr>
+                <w:rFonts w:eastAsia="Times New Roman" w:cs="Calibri"/>
+                <w:color w:val="000000"/>
+                <w:lang w:val="en-US" w:eastAsia="zh-CN"/>
+              </w:rPr>
+              <w:t>Github</w:t>
+            </w:r>
+            <w:proofErr w:type="spellEnd"/>
+            <w:r>
+              <w:rPr>
+                <w:rFonts w:eastAsia="Times New Roman" w:cs="Calibri"/>
+                <w:color w:val="000000"/>
+                <w:lang w:val="en-US" w:eastAsia="zh-CN"/>
+              </w:rPr>
+              <w:t xml:space="preserve"> repository</w:t>
             </w:r>
           </w:p>
         </w:tc>
@@ -9989,7 +11029,43 @@
                 <w:color w:val="000000"/>
                 <w:lang w:val="en-US" w:eastAsia="zh-CN"/>
               </w:rPr>
-              <w:t>Set up the starter back end code and Github repository</w:t>
+              <w:t xml:space="preserve">Set up the starter </w:t>
+            </w:r>
+            <w:proofErr w:type="gramStart"/>
+            <w:r>
+              <w:rPr>
+                <w:rFonts w:eastAsia="Times New Roman" w:cs="Calibri"/>
+                <w:color w:val="000000"/>
+                <w:lang w:val="en-US" w:eastAsia="zh-CN"/>
+              </w:rPr>
+              <w:t>back end</w:t>
+            </w:r>
+            <w:proofErr w:type="gramEnd"/>
+            <w:r>
+              <w:rPr>
+                <w:rFonts w:eastAsia="Times New Roman" w:cs="Calibri"/>
+                <w:color w:val="000000"/>
+                <w:lang w:val="en-US" w:eastAsia="zh-CN"/>
+              </w:rPr>
+              <w:t xml:space="preserve"> code and </w:t>
+            </w:r>
+            <w:proofErr w:type="spellStart"/>
+            <w:r>
+              <w:rPr>
+                <w:rFonts w:eastAsia="Times New Roman" w:cs="Calibri"/>
+                <w:color w:val="000000"/>
+                <w:lang w:val="en-US" w:eastAsia="zh-CN"/>
+              </w:rPr>
+              <w:t>Github</w:t>
+            </w:r>
+            <w:proofErr w:type="spellEnd"/>
+            <w:r>
+              <w:rPr>
+                <w:rFonts w:eastAsia="Times New Roman" w:cs="Calibri"/>
+                <w:color w:val="000000"/>
+                <w:lang w:val="en-US" w:eastAsia="zh-CN"/>
+              </w:rPr>
+              <w:t xml:space="preserve"> repository</w:t>
             </w:r>
           </w:p>
         </w:tc>
@@ -10187,7 +11263,43 @@
                 <w:color w:val="000000"/>
                 <w:lang w:val="en-US" w:eastAsia="zh-CN"/>
               </w:rPr>
-              <w:t>Set up the starter back end code and Github repository</w:t>
+              <w:t xml:space="preserve">Set up the starter </w:t>
+            </w:r>
+            <w:proofErr w:type="gramStart"/>
+            <w:r>
+              <w:rPr>
+                <w:rFonts w:eastAsia="Times New Roman" w:cs="Calibri"/>
+                <w:color w:val="000000"/>
+                <w:lang w:val="en-US" w:eastAsia="zh-CN"/>
+              </w:rPr>
+              <w:t>back end</w:t>
+            </w:r>
+            <w:proofErr w:type="gramEnd"/>
+            <w:r>
+              <w:rPr>
+                <w:rFonts w:eastAsia="Times New Roman" w:cs="Calibri"/>
+                <w:color w:val="000000"/>
+                <w:lang w:val="en-US" w:eastAsia="zh-CN"/>
+              </w:rPr>
+              <w:t xml:space="preserve"> code and </w:t>
+            </w:r>
+            <w:proofErr w:type="spellStart"/>
+            <w:r>
+              <w:rPr>
+                <w:rFonts w:eastAsia="Times New Roman" w:cs="Calibri"/>
+                <w:color w:val="000000"/>
+                <w:lang w:val="en-US" w:eastAsia="zh-CN"/>
+              </w:rPr>
+              <w:t>Github</w:t>
+            </w:r>
+            <w:proofErr w:type="spellEnd"/>
+            <w:r>
+              <w:rPr>
+                <w:rFonts w:eastAsia="Times New Roman" w:cs="Calibri"/>
+                <w:color w:val="000000"/>
+                <w:lang w:val="en-US" w:eastAsia="zh-CN"/>
+              </w:rPr>
+              <w:t xml:space="preserve"> repository</w:t>
             </w:r>
           </w:p>
         </w:tc>
@@ -10385,7 +11497,43 @@
                 <w:color w:val="000000"/>
                 <w:lang w:val="en-US" w:eastAsia="zh-CN"/>
               </w:rPr>
-              <w:t>Set up the starter back end code and Github repository, Create Delete Inventory API Endpoint</w:t>
+              <w:t xml:space="preserve">Set up the starter </w:t>
+            </w:r>
+            <w:proofErr w:type="gramStart"/>
+            <w:r>
+              <w:rPr>
+                <w:rFonts w:eastAsia="Times New Roman" w:cs="Calibri"/>
+                <w:color w:val="000000"/>
+                <w:lang w:val="en-US" w:eastAsia="zh-CN"/>
+              </w:rPr>
+              <w:t>back end</w:t>
+            </w:r>
+            <w:proofErr w:type="gramEnd"/>
+            <w:r>
+              <w:rPr>
+                <w:rFonts w:eastAsia="Times New Roman" w:cs="Calibri"/>
+                <w:color w:val="000000"/>
+                <w:lang w:val="en-US" w:eastAsia="zh-CN"/>
+              </w:rPr>
+              <w:t xml:space="preserve"> code and </w:t>
+            </w:r>
+            <w:proofErr w:type="spellStart"/>
+            <w:r>
+              <w:rPr>
+                <w:rFonts w:eastAsia="Times New Roman" w:cs="Calibri"/>
+                <w:color w:val="000000"/>
+                <w:lang w:val="en-US" w:eastAsia="zh-CN"/>
+              </w:rPr>
+              <w:t>Github</w:t>
+            </w:r>
+            <w:proofErr w:type="spellEnd"/>
+            <w:r>
+              <w:rPr>
+                <w:rFonts w:eastAsia="Times New Roman" w:cs="Calibri"/>
+                <w:color w:val="000000"/>
+                <w:lang w:val="en-US" w:eastAsia="zh-CN"/>
+              </w:rPr>
+              <w:t xml:space="preserve"> repository, Create Delete Inventory API Endpoint</w:t>
             </w:r>
           </w:p>
         </w:tc>
@@ -10583,7 +11731,43 @@
                 <w:color w:val="000000"/>
                 <w:lang w:val="en-US" w:eastAsia="zh-CN"/>
               </w:rPr>
-              <w:t>Set up the starter back end code and Github repository</w:t>
+              <w:t xml:space="preserve">Set up the starter </w:t>
+            </w:r>
+            <w:proofErr w:type="gramStart"/>
+            <w:r>
+              <w:rPr>
+                <w:rFonts w:eastAsia="Times New Roman" w:cs="Calibri"/>
+                <w:color w:val="000000"/>
+                <w:lang w:val="en-US" w:eastAsia="zh-CN"/>
+              </w:rPr>
+              <w:t>back end</w:t>
+            </w:r>
+            <w:proofErr w:type="gramEnd"/>
+            <w:r>
+              <w:rPr>
+                <w:rFonts w:eastAsia="Times New Roman" w:cs="Calibri"/>
+                <w:color w:val="000000"/>
+                <w:lang w:val="en-US" w:eastAsia="zh-CN"/>
+              </w:rPr>
+              <w:t xml:space="preserve"> code and </w:t>
+            </w:r>
+            <w:proofErr w:type="spellStart"/>
+            <w:r>
+              <w:rPr>
+                <w:rFonts w:eastAsia="Times New Roman" w:cs="Calibri"/>
+                <w:color w:val="000000"/>
+                <w:lang w:val="en-US" w:eastAsia="zh-CN"/>
+              </w:rPr>
+              <w:t>Github</w:t>
+            </w:r>
+            <w:proofErr w:type="spellEnd"/>
+            <w:r>
+              <w:rPr>
+                <w:rFonts w:eastAsia="Times New Roman" w:cs="Calibri"/>
+                <w:color w:val="000000"/>
+                <w:lang w:val="en-US" w:eastAsia="zh-CN"/>
+              </w:rPr>
+              <w:t xml:space="preserve"> repository</w:t>
             </w:r>
           </w:p>
         </w:tc>
@@ -10781,7 +11965,43 @@
                 <w:color w:val="000000"/>
                 <w:lang w:val="en-US" w:eastAsia="zh-CN"/>
               </w:rPr>
-              <w:t>Set up the starter back end code and Github repository, Add Buttons to Trigger Add or Edit Mode</w:t>
+              <w:t xml:space="preserve">Set up the starter </w:t>
+            </w:r>
+            <w:proofErr w:type="gramStart"/>
+            <w:r>
+              <w:rPr>
+                <w:rFonts w:eastAsia="Times New Roman" w:cs="Calibri"/>
+                <w:color w:val="000000"/>
+                <w:lang w:val="en-US" w:eastAsia="zh-CN"/>
+              </w:rPr>
+              <w:t>back end</w:t>
+            </w:r>
+            <w:proofErr w:type="gramEnd"/>
+            <w:r>
+              <w:rPr>
+                <w:rFonts w:eastAsia="Times New Roman" w:cs="Calibri"/>
+                <w:color w:val="000000"/>
+                <w:lang w:val="en-US" w:eastAsia="zh-CN"/>
+              </w:rPr>
+              <w:t xml:space="preserve"> code and </w:t>
+            </w:r>
+            <w:proofErr w:type="spellStart"/>
+            <w:r>
+              <w:rPr>
+                <w:rFonts w:eastAsia="Times New Roman" w:cs="Calibri"/>
+                <w:color w:val="000000"/>
+                <w:lang w:val="en-US" w:eastAsia="zh-CN"/>
+              </w:rPr>
+              <w:t>Github</w:t>
+            </w:r>
+            <w:proofErr w:type="spellEnd"/>
+            <w:r>
+              <w:rPr>
+                <w:rFonts w:eastAsia="Times New Roman" w:cs="Calibri"/>
+                <w:color w:val="000000"/>
+                <w:lang w:val="en-US" w:eastAsia="zh-CN"/>
+              </w:rPr>
+              <w:t xml:space="preserve"> repository, Add Buttons to Trigger Add or Edit Mode</w:t>
             </w:r>
           </w:p>
         </w:tc>
@@ -10979,7 +12199,43 @@
                 <w:color w:val="000000"/>
                 <w:lang w:val="en-US" w:eastAsia="zh-CN"/>
               </w:rPr>
-              <w:t>Set up the starter back end code and Github repository</w:t>
+              <w:t xml:space="preserve">Set up the starter </w:t>
+            </w:r>
+            <w:proofErr w:type="gramStart"/>
+            <w:r>
+              <w:rPr>
+                <w:rFonts w:eastAsia="Times New Roman" w:cs="Calibri"/>
+                <w:color w:val="000000"/>
+                <w:lang w:val="en-US" w:eastAsia="zh-CN"/>
+              </w:rPr>
+              <w:t>back end</w:t>
+            </w:r>
+            <w:proofErr w:type="gramEnd"/>
+            <w:r>
+              <w:rPr>
+                <w:rFonts w:eastAsia="Times New Roman" w:cs="Calibri"/>
+                <w:color w:val="000000"/>
+                <w:lang w:val="en-US" w:eastAsia="zh-CN"/>
+              </w:rPr>
+              <w:t xml:space="preserve"> code and </w:t>
+            </w:r>
+            <w:proofErr w:type="spellStart"/>
+            <w:r>
+              <w:rPr>
+                <w:rFonts w:eastAsia="Times New Roman" w:cs="Calibri"/>
+                <w:color w:val="000000"/>
+                <w:lang w:val="en-US" w:eastAsia="zh-CN"/>
+              </w:rPr>
+              <w:t>Github</w:t>
+            </w:r>
+            <w:proofErr w:type="spellEnd"/>
+            <w:r>
+              <w:rPr>
+                <w:rFonts w:eastAsia="Times New Roman" w:cs="Calibri"/>
+                <w:color w:val="000000"/>
+                <w:lang w:val="en-US" w:eastAsia="zh-CN"/>
+              </w:rPr>
+              <w:t xml:space="preserve"> repository</w:t>
             </w:r>
           </w:p>
         </w:tc>
@@ -11177,7 +12433,43 @@
                 <w:color w:val="000000"/>
                 <w:lang w:val="en-US" w:eastAsia="zh-CN"/>
               </w:rPr>
-              <w:t>Set up the starter back end code and Github repository</w:t>
+              <w:t xml:space="preserve">Set up the starter </w:t>
+            </w:r>
+            <w:proofErr w:type="gramStart"/>
+            <w:r>
+              <w:rPr>
+                <w:rFonts w:eastAsia="Times New Roman" w:cs="Calibri"/>
+                <w:color w:val="000000"/>
+                <w:lang w:val="en-US" w:eastAsia="zh-CN"/>
+              </w:rPr>
+              <w:t>back end</w:t>
+            </w:r>
+            <w:proofErr w:type="gramEnd"/>
+            <w:r>
+              <w:rPr>
+                <w:rFonts w:eastAsia="Times New Roman" w:cs="Calibri"/>
+                <w:color w:val="000000"/>
+                <w:lang w:val="en-US" w:eastAsia="zh-CN"/>
+              </w:rPr>
+              <w:t xml:space="preserve"> code and </w:t>
+            </w:r>
+            <w:proofErr w:type="spellStart"/>
+            <w:r>
+              <w:rPr>
+                <w:rFonts w:eastAsia="Times New Roman" w:cs="Calibri"/>
+                <w:color w:val="000000"/>
+                <w:lang w:val="en-US" w:eastAsia="zh-CN"/>
+              </w:rPr>
+              <w:t>Github</w:t>
+            </w:r>
+            <w:proofErr w:type="spellEnd"/>
+            <w:r>
+              <w:rPr>
+                <w:rFonts w:eastAsia="Times New Roman" w:cs="Calibri"/>
+                <w:color w:val="000000"/>
+                <w:lang w:val="en-US" w:eastAsia="zh-CN"/>
+              </w:rPr>
+              <w:t xml:space="preserve"> repository</w:t>
             </w:r>
           </w:p>
         </w:tc>
@@ -11375,7 +12667,43 @@
                 <w:color w:val="000000"/>
                 <w:lang w:val="en-US" w:eastAsia="zh-CN"/>
               </w:rPr>
-              <w:t>Set up the starter back end code and Github repository</w:t>
+              <w:t xml:space="preserve">Set up the starter </w:t>
+            </w:r>
+            <w:proofErr w:type="gramStart"/>
+            <w:r>
+              <w:rPr>
+                <w:rFonts w:eastAsia="Times New Roman" w:cs="Calibri"/>
+                <w:color w:val="000000"/>
+                <w:lang w:val="en-US" w:eastAsia="zh-CN"/>
+              </w:rPr>
+              <w:t>back end</w:t>
+            </w:r>
+            <w:proofErr w:type="gramEnd"/>
+            <w:r>
+              <w:rPr>
+                <w:rFonts w:eastAsia="Times New Roman" w:cs="Calibri"/>
+                <w:color w:val="000000"/>
+                <w:lang w:val="en-US" w:eastAsia="zh-CN"/>
+              </w:rPr>
+              <w:t xml:space="preserve"> code and </w:t>
+            </w:r>
+            <w:proofErr w:type="spellStart"/>
+            <w:r>
+              <w:rPr>
+                <w:rFonts w:eastAsia="Times New Roman" w:cs="Calibri"/>
+                <w:color w:val="000000"/>
+                <w:lang w:val="en-US" w:eastAsia="zh-CN"/>
+              </w:rPr>
+              <w:t>Github</w:t>
+            </w:r>
+            <w:proofErr w:type="spellEnd"/>
+            <w:r>
+              <w:rPr>
+                <w:rFonts w:eastAsia="Times New Roman" w:cs="Calibri"/>
+                <w:color w:val="000000"/>
+                <w:lang w:val="en-US" w:eastAsia="zh-CN"/>
+              </w:rPr>
+              <w:t xml:space="preserve"> repository</w:t>
             </w:r>
           </w:p>
         </w:tc>
@@ -11573,7 +12901,43 @@
                 <w:color w:val="000000"/>
                 <w:lang w:val="en-US" w:eastAsia="zh-CN"/>
               </w:rPr>
-              <w:t>Set up the starter back end code and Github repository, Create Add Employee API Endpoint, Create Edit Employee API Endpoint</w:t>
+              <w:t xml:space="preserve">Set up the starter </w:t>
+            </w:r>
+            <w:proofErr w:type="gramStart"/>
+            <w:r>
+              <w:rPr>
+                <w:rFonts w:eastAsia="Times New Roman" w:cs="Calibri"/>
+                <w:color w:val="000000"/>
+                <w:lang w:val="en-US" w:eastAsia="zh-CN"/>
+              </w:rPr>
+              <w:t>back end</w:t>
+            </w:r>
+            <w:proofErr w:type="gramEnd"/>
+            <w:r>
+              <w:rPr>
+                <w:rFonts w:eastAsia="Times New Roman" w:cs="Calibri"/>
+                <w:color w:val="000000"/>
+                <w:lang w:val="en-US" w:eastAsia="zh-CN"/>
+              </w:rPr>
+              <w:t xml:space="preserve"> code and </w:t>
+            </w:r>
+            <w:proofErr w:type="spellStart"/>
+            <w:r>
+              <w:rPr>
+                <w:rFonts w:eastAsia="Times New Roman" w:cs="Calibri"/>
+                <w:color w:val="000000"/>
+                <w:lang w:val="en-US" w:eastAsia="zh-CN"/>
+              </w:rPr>
+              <w:t>Github</w:t>
+            </w:r>
+            <w:proofErr w:type="spellEnd"/>
+            <w:r>
+              <w:rPr>
+                <w:rFonts w:eastAsia="Times New Roman" w:cs="Calibri"/>
+                <w:color w:val="000000"/>
+                <w:lang w:val="en-US" w:eastAsia="zh-CN"/>
+              </w:rPr>
+              <w:t xml:space="preserve"> repository, Create Add Employee API Endpoint, Create Edit Employee API Endpoint</w:t>
             </w:r>
           </w:p>
         </w:tc>
@@ -11771,7 +13135,43 @@
                 <w:color w:val="000000"/>
                 <w:lang w:val="en-US" w:eastAsia="zh-CN"/>
               </w:rPr>
-              <w:t>Set up the starter back end code and Github repository</w:t>
+              <w:t xml:space="preserve">Set up the starter </w:t>
+            </w:r>
+            <w:proofErr w:type="gramStart"/>
+            <w:r>
+              <w:rPr>
+                <w:rFonts w:eastAsia="Times New Roman" w:cs="Calibri"/>
+                <w:color w:val="000000"/>
+                <w:lang w:val="en-US" w:eastAsia="zh-CN"/>
+              </w:rPr>
+              <w:t>back end</w:t>
+            </w:r>
+            <w:proofErr w:type="gramEnd"/>
+            <w:r>
+              <w:rPr>
+                <w:rFonts w:eastAsia="Times New Roman" w:cs="Calibri"/>
+                <w:color w:val="000000"/>
+                <w:lang w:val="en-US" w:eastAsia="zh-CN"/>
+              </w:rPr>
+              <w:t xml:space="preserve"> code and </w:t>
+            </w:r>
+            <w:proofErr w:type="spellStart"/>
+            <w:r>
+              <w:rPr>
+                <w:rFonts w:eastAsia="Times New Roman" w:cs="Calibri"/>
+                <w:color w:val="000000"/>
+                <w:lang w:val="en-US" w:eastAsia="zh-CN"/>
+              </w:rPr>
+              <w:t>Github</w:t>
+            </w:r>
+            <w:proofErr w:type="spellEnd"/>
+            <w:r>
+              <w:rPr>
+                <w:rFonts w:eastAsia="Times New Roman" w:cs="Calibri"/>
+                <w:color w:val="000000"/>
+                <w:lang w:val="en-US" w:eastAsia="zh-CN"/>
+              </w:rPr>
+              <w:t xml:space="preserve"> repository</w:t>
             </w:r>
           </w:p>
         </w:tc>
@@ -11969,7 +13369,43 @@
                 <w:color w:val="000000"/>
                 <w:lang w:val="en-US" w:eastAsia="zh-CN"/>
               </w:rPr>
-              <w:t>Set up the starter back end code and Github repository</w:t>
+              <w:t xml:space="preserve">Set up the starter </w:t>
+            </w:r>
+            <w:proofErr w:type="gramStart"/>
+            <w:r>
+              <w:rPr>
+                <w:rFonts w:eastAsia="Times New Roman" w:cs="Calibri"/>
+                <w:color w:val="000000"/>
+                <w:lang w:val="en-US" w:eastAsia="zh-CN"/>
+              </w:rPr>
+              <w:t>back end</w:t>
+            </w:r>
+            <w:proofErr w:type="gramEnd"/>
+            <w:r>
+              <w:rPr>
+                <w:rFonts w:eastAsia="Times New Roman" w:cs="Calibri"/>
+                <w:color w:val="000000"/>
+                <w:lang w:val="en-US" w:eastAsia="zh-CN"/>
+              </w:rPr>
+              <w:t xml:space="preserve"> code and </w:t>
+            </w:r>
+            <w:proofErr w:type="spellStart"/>
+            <w:r>
+              <w:rPr>
+                <w:rFonts w:eastAsia="Times New Roman" w:cs="Calibri"/>
+                <w:color w:val="000000"/>
+                <w:lang w:val="en-US" w:eastAsia="zh-CN"/>
+              </w:rPr>
+              <w:t>Github</w:t>
+            </w:r>
+            <w:proofErr w:type="spellEnd"/>
+            <w:r>
+              <w:rPr>
+                <w:rFonts w:eastAsia="Times New Roman" w:cs="Calibri"/>
+                <w:color w:val="000000"/>
+                <w:lang w:val="en-US" w:eastAsia="zh-CN"/>
+              </w:rPr>
+              <w:t xml:space="preserve"> repository</w:t>
             </w:r>
           </w:p>
         </w:tc>
@@ -12168,7 +13604,43 @@
                 <w:color w:val="000000"/>
                 <w:lang w:val="en-US" w:eastAsia="zh-CN"/>
               </w:rPr>
-              <w:t>Set up the starter back end code and Github repository</w:t>
+              <w:t xml:space="preserve">Set up the starter </w:t>
+            </w:r>
+            <w:proofErr w:type="gramStart"/>
+            <w:r>
+              <w:rPr>
+                <w:rFonts w:eastAsia="Times New Roman" w:cs="Calibri"/>
+                <w:color w:val="000000"/>
+                <w:lang w:val="en-US" w:eastAsia="zh-CN"/>
+              </w:rPr>
+              <w:t>back end</w:t>
+            </w:r>
+            <w:proofErr w:type="gramEnd"/>
+            <w:r>
+              <w:rPr>
+                <w:rFonts w:eastAsia="Times New Roman" w:cs="Calibri"/>
+                <w:color w:val="000000"/>
+                <w:lang w:val="en-US" w:eastAsia="zh-CN"/>
+              </w:rPr>
+              <w:t xml:space="preserve"> code and </w:t>
+            </w:r>
+            <w:proofErr w:type="spellStart"/>
+            <w:r>
+              <w:rPr>
+                <w:rFonts w:eastAsia="Times New Roman" w:cs="Calibri"/>
+                <w:color w:val="000000"/>
+                <w:lang w:val="en-US" w:eastAsia="zh-CN"/>
+              </w:rPr>
+              <w:t>Github</w:t>
+            </w:r>
+            <w:proofErr w:type="spellEnd"/>
+            <w:r>
+              <w:rPr>
+                <w:rFonts w:eastAsia="Times New Roman" w:cs="Calibri"/>
+                <w:color w:val="000000"/>
+                <w:lang w:val="en-US" w:eastAsia="zh-CN"/>
+              </w:rPr>
+              <w:t xml:space="preserve"> repository</w:t>
             </w:r>
           </w:p>
         </w:tc>
@@ -12366,7 +13838,43 @@
                 <w:color w:val="000000"/>
                 <w:lang w:val="en-US" w:eastAsia="zh-CN"/>
               </w:rPr>
-              <w:t>Set up the starter back end code and Github repository, Create Add Menu Item API Endpoint, Create Edit Menu Item API Endpoint</w:t>
+              <w:t xml:space="preserve">Set up the starter </w:t>
+            </w:r>
+            <w:proofErr w:type="gramStart"/>
+            <w:r>
+              <w:rPr>
+                <w:rFonts w:eastAsia="Times New Roman" w:cs="Calibri"/>
+                <w:color w:val="000000"/>
+                <w:lang w:val="en-US" w:eastAsia="zh-CN"/>
+              </w:rPr>
+              <w:t>back end</w:t>
+            </w:r>
+            <w:proofErr w:type="gramEnd"/>
+            <w:r>
+              <w:rPr>
+                <w:rFonts w:eastAsia="Times New Roman" w:cs="Calibri"/>
+                <w:color w:val="000000"/>
+                <w:lang w:val="en-US" w:eastAsia="zh-CN"/>
+              </w:rPr>
+              <w:t xml:space="preserve"> code and </w:t>
+            </w:r>
+            <w:proofErr w:type="spellStart"/>
+            <w:r>
+              <w:rPr>
+                <w:rFonts w:eastAsia="Times New Roman" w:cs="Calibri"/>
+                <w:color w:val="000000"/>
+                <w:lang w:val="en-US" w:eastAsia="zh-CN"/>
+              </w:rPr>
+              <w:t>Github</w:t>
+            </w:r>
+            <w:proofErr w:type="spellEnd"/>
+            <w:r>
+              <w:rPr>
+                <w:rFonts w:eastAsia="Times New Roman" w:cs="Calibri"/>
+                <w:color w:val="000000"/>
+                <w:lang w:val="en-US" w:eastAsia="zh-CN"/>
+              </w:rPr>
+              <w:t xml:space="preserve"> repository, Create Add Menu Item API Endpoint, Create Edit Menu Item API Endpoint</w:t>
             </w:r>
           </w:p>
         </w:tc>
@@ -12564,7 +14072,43 @@
                 <w:color w:val="000000"/>
                 <w:lang w:val="en-US" w:eastAsia="zh-CN"/>
               </w:rPr>
-              <w:t>Set up the starter back end code and Github repository</w:t>
+              <w:t xml:space="preserve">Set up the starter </w:t>
+            </w:r>
+            <w:proofErr w:type="gramStart"/>
+            <w:r>
+              <w:rPr>
+                <w:rFonts w:eastAsia="Times New Roman" w:cs="Calibri"/>
+                <w:color w:val="000000"/>
+                <w:lang w:val="en-US" w:eastAsia="zh-CN"/>
+              </w:rPr>
+              <w:t>back end</w:t>
+            </w:r>
+            <w:proofErr w:type="gramEnd"/>
+            <w:r>
+              <w:rPr>
+                <w:rFonts w:eastAsia="Times New Roman" w:cs="Calibri"/>
+                <w:color w:val="000000"/>
+                <w:lang w:val="en-US" w:eastAsia="zh-CN"/>
+              </w:rPr>
+              <w:t xml:space="preserve"> code and </w:t>
+            </w:r>
+            <w:proofErr w:type="spellStart"/>
+            <w:r>
+              <w:rPr>
+                <w:rFonts w:eastAsia="Times New Roman" w:cs="Calibri"/>
+                <w:color w:val="000000"/>
+                <w:lang w:val="en-US" w:eastAsia="zh-CN"/>
+              </w:rPr>
+              <w:t>Github</w:t>
+            </w:r>
+            <w:proofErr w:type="spellEnd"/>
+            <w:r>
+              <w:rPr>
+                <w:rFonts w:eastAsia="Times New Roman" w:cs="Calibri"/>
+                <w:color w:val="000000"/>
+                <w:lang w:val="en-US" w:eastAsia="zh-CN"/>
+              </w:rPr>
+              <w:t xml:space="preserve"> repository</w:t>
             </w:r>
           </w:p>
         </w:tc>
@@ -12762,7 +14306,43 @@
                 <w:color w:val="000000"/>
                 <w:lang w:val="en-US" w:eastAsia="zh-CN"/>
               </w:rPr>
-              <w:t>Set up the starter back end code and Github repository</w:t>
+              <w:t xml:space="preserve">Set up the starter </w:t>
+            </w:r>
+            <w:proofErr w:type="gramStart"/>
+            <w:r>
+              <w:rPr>
+                <w:rFonts w:eastAsia="Times New Roman" w:cs="Calibri"/>
+                <w:color w:val="000000"/>
+                <w:lang w:val="en-US" w:eastAsia="zh-CN"/>
+              </w:rPr>
+              <w:t>back end</w:t>
+            </w:r>
+            <w:proofErr w:type="gramEnd"/>
+            <w:r>
+              <w:rPr>
+                <w:rFonts w:eastAsia="Times New Roman" w:cs="Calibri"/>
+                <w:color w:val="000000"/>
+                <w:lang w:val="en-US" w:eastAsia="zh-CN"/>
+              </w:rPr>
+              <w:t xml:space="preserve"> code and </w:t>
+            </w:r>
+            <w:proofErr w:type="spellStart"/>
+            <w:r>
+              <w:rPr>
+                <w:rFonts w:eastAsia="Times New Roman" w:cs="Calibri"/>
+                <w:color w:val="000000"/>
+                <w:lang w:val="en-US" w:eastAsia="zh-CN"/>
+              </w:rPr>
+              <w:t>Github</w:t>
+            </w:r>
+            <w:proofErr w:type="spellEnd"/>
+            <w:r>
+              <w:rPr>
+                <w:rFonts w:eastAsia="Times New Roman" w:cs="Calibri"/>
+                <w:color w:val="000000"/>
+                <w:lang w:val="en-US" w:eastAsia="zh-CN"/>
+              </w:rPr>
+              <w:t xml:space="preserve"> repository</w:t>
             </w:r>
           </w:p>
         </w:tc>
@@ -12960,7 +14540,43 @@
                 <w:color w:val="000000"/>
                 <w:lang w:val="en-US" w:eastAsia="zh-CN"/>
               </w:rPr>
-              <w:t>Set up the starter back end code and Github repository</w:t>
+              <w:t xml:space="preserve">Set up the starter </w:t>
+            </w:r>
+            <w:proofErr w:type="gramStart"/>
+            <w:r>
+              <w:rPr>
+                <w:rFonts w:eastAsia="Times New Roman" w:cs="Calibri"/>
+                <w:color w:val="000000"/>
+                <w:lang w:val="en-US" w:eastAsia="zh-CN"/>
+              </w:rPr>
+              <w:t>back end</w:t>
+            </w:r>
+            <w:proofErr w:type="gramEnd"/>
+            <w:r>
+              <w:rPr>
+                <w:rFonts w:eastAsia="Times New Roman" w:cs="Calibri"/>
+                <w:color w:val="000000"/>
+                <w:lang w:val="en-US" w:eastAsia="zh-CN"/>
+              </w:rPr>
+              <w:t xml:space="preserve"> code and </w:t>
+            </w:r>
+            <w:proofErr w:type="spellStart"/>
+            <w:r>
+              <w:rPr>
+                <w:rFonts w:eastAsia="Times New Roman" w:cs="Calibri"/>
+                <w:color w:val="000000"/>
+                <w:lang w:val="en-US" w:eastAsia="zh-CN"/>
+              </w:rPr>
+              <w:t>Github</w:t>
+            </w:r>
+            <w:proofErr w:type="spellEnd"/>
+            <w:r>
+              <w:rPr>
+                <w:rFonts w:eastAsia="Times New Roman" w:cs="Calibri"/>
+                <w:color w:val="000000"/>
+                <w:lang w:val="en-US" w:eastAsia="zh-CN"/>
+              </w:rPr>
+              <w:t xml:space="preserve"> repository</w:t>
             </w:r>
           </w:p>
         </w:tc>
@@ -13158,7 +14774,43 @@
                 <w:color w:val="000000"/>
                 <w:lang w:val="en-US" w:eastAsia="zh-CN"/>
               </w:rPr>
-              <w:t>Set up the starter back end code and Github repository</w:t>
+              <w:t xml:space="preserve">Set up the starter </w:t>
+            </w:r>
+            <w:proofErr w:type="gramStart"/>
+            <w:r>
+              <w:rPr>
+                <w:rFonts w:eastAsia="Times New Roman" w:cs="Calibri"/>
+                <w:color w:val="000000"/>
+                <w:lang w:val="en-US" w:eastAsia="zh-CN"/>
+              </w:rPr>
+              <w:t>back end</w:t>
+            </w:r>
+            <w:proofErr w:type="gramEnd"/>
+            <w:r>
+              <w:rPr>
+                <w:rFonts w:eastAsia="Times New Roman" w:cs="Calibri"/>
+                <w:color w:val="000000"/>
+                <w:lang w:val="en-US" w:eastAsia="zh-CN"/>
+              </w:rPr>
+              <w:t xml:space="preserve"> code and </w:t>
+            </w:r>
+            <w:proofErr w:type="spellStart"/>
+            <w:r>
+              <w:rPr>
+                <w:rFonts w:eastAsia="Times New Roman" w:cs="Calibri"/>
+                <w:color w:val="000000"/>
+                <w:lang w:val="en-US" w:eastAsia="zh-CN"/>
+              </w:rPr>
+              <w:t>Github</w:t>
+            </w:r>
+            <w:proofErr w:type="spellEnd"/>
+            <w:r>
+              <w:rPr>
+                <w:rFonts w:eastAsia="Times New Roman" w:cs="Calibri"/>
+                <w:color w:val="000000"/>
+                <w:lang w:val="en-US" w:eastAsia="zh-CN"/>
+              </w:rPr>
+              <w:t xml:space="preserve"> repository</w:t>
             </w:r>
           </w:p>
         </w:tc>
@@ -13356,7 +15008,43 @@
                 <w:color w:val="000000"/>
                 <w:lang w:val="en-US" w:eastAsia="zh-CN"/>
               </w:rPr>
-              <w:t>Set up the starter back end code and Github repository</w:t>
+              <w:t xml:space="preserve">Set up the starter </w:t>
+            </w:r>
+            <w:proofErr w:type="gramStart"/>
+            <w:r>
+              <w:rPr>
+                <w:rFonts w:eastAsia="Times New Roman" w:cs="Calibri"/>
+                <w:color w:val="000000"/>
+                <w:lang w:val="en-US" w:eastAsia="zh-CN"/>
+              </w:rPr>
+              <w:t>back end</w:t>
+            </w:r>
+            <w:proofErr w:type="gramEnd"/>
+            <w:r>
+              <w:rPr>
+                <w:rFonts w:eastAsia="Times New Roman" w:cs="Calibri"/>
+                <w:color w:val="000000"/>
+                <w:lang w:val="en-US" w:eastAsia="zh-CN"/>
+              </w:rPr>
+              <w:t xml:space="preserve"> code and </w:t>
+            </w:r>
+            <w:proofErr w:type="spellStart"/>
+            <w:r>
+              <w:rPr>
+                <w:rFonts w:eastAsia="Times New Roman" w:cs="Calibri"/>
+                <w:color w:val="000000"/>
+                <w:lang w:val="en-US" w:eastAsia="zh-CN"/>
+              </w:rPr>
+              <w:t>Github</w:t>
+            </w:r>
+            <w:proofErr w:type="spellEnd"/>
+            <w:r>
+              <w:rPr>
+                <w:rFonts w:eastAsia="Times New Roman" w:cs="Calibri"/>
+                <w:color w:val="000000"/>
+                <w:lang w:val="en-US" w:eastAsia="zh-CN"/>
+              </w:rPr>
+              <w:t xml:space="preserve"> repository</w:t>
             </w:r>
           </w:p>
         </w:tc>
@@ -13554,7 +15242,43 @@
                 <w:color w:val="000000"/>
                 <w:lang w:val="en-US" w:eastAsia="zh-CN"/>
               </w:rPr>
-              <w:t>Set up the starter back end code and Github repository, Create Add Item Component API Endpoint, Create Edit Item Component API Endpoint</w:t>
+              <w:t xml:space="preserve">Set up the starter </w:t>
+            </w:r>
+            <w:proofErr w:type="gramStart"/>
+            <w:r>
+              <w:rPr>
+                <w:rFonts w:eastAsia="Times New Roman" w:cs="Calibri"/>
+                <w:color w:val="000000"/>
+                <w:lang w:val="en-US" w:eastAsia="zh-CN"/>
+              </w:rPr>
+              <w:t>back end</w:t>
+            </w:r>
+            <w:proofErr w:type="gramEnd"/>
+            <w:r>
+              <w:rPr>
+                <w:rFonts w:eastAsia="Times New Roman" w:cs="Calibri"/>
+                <w:color w:val="000000"/>
+                <w:lang w:val="en-US" w:eastAsia="zh-CN"/>
+              </w:rPr>
+              <w:t xml:space="preserve"> code and </w:t>
+            </w:r>
+            <w:proofErr w:type="spellStart"/>
+            <w:r>
+              <w:rPr>
+                <w:rFonts w:eastAsia="Times New Roman" w:cs="Calibri"/>
+                <w:color w:val="000000"/>
+                <w:lang w:val="en-US" w:eastAsia="zh-CN"/>
+              </w:rPr>
+              <w:t>Github</w:t>
+            </w:r>
+            <w:proofErr w:type="spellEnd"/>
+            <w:r>
+              <w:rPr>
+                <w:rFonts w:eastAsia="Times New Roman" w:cs="Calibri"/>
+                <w:color w:val="000000"/>
+                <w:lang w:val="en-US" w:eastAsia="zh-CN"/>
+              </w:rPr>
+              <w:t xml:space="preserve"> repository, Create Add Item Component API Endpoint, Create Edit Item Component API Endpoint</w:t>
             </w:r>
           </w:p>
         </w:tc>
@@ -13752,7 +15476,43 @@
                 <w:color w:val="000000"/>
                 <w:lang w:val="en-US" w:eastAsia="zh-CN"/>
               </w:rPr>
-              <w:t>Set up the starter back end code and Github repository</w:t>
+              <w:t xml:space="preserve">Set up the starter </w:t>
+            </w:r>
+            <w:proofErr w:type="gramStart"/>
+            <w:r>
+              <w:rPr>
+                <w:rFonts w:eastAsia="Times New Roman" w:cs="Calibri"/>
+                <w:color w:val="000000"/>
+                <w:lang w:val="en-US" w:eastAsia="zh-CN"/>
+              </w:rPr>
+              <w:t>back end</w:t>
+            </w:r>
+            <w:proofErr w:type="gramEnd"/>
+            <w:r>
+              <w:rPr>
+                <w:rFonts w:eastAsia="Times New Roman" w:cs="Calibri"/>
+                <w:color w:val="000000"/>
+                <w:lang w:val="en-US" w:eastAsia="zh-CN"/>
+              </w:rPr>
+              <w:t xml:space="preserve"> code and </w:t>
+            </w:r>
+            <w:proofErr w:type="spellStart"/>
+            <w:r>
+              <w:rPr>
+                <w:rFonts w:eastAsia="Times New Roman" w:cs="Calibri"/>
+                <w:color w:val="000000"/>
+                <w:lang w:val="en-US" w:eastAsia="zh-CN"/>
+              </w:rPr>
+              <w:t>Github</w:t>
+            </w:r>
+            <w:proofErr w:type="spellEnd"/>
+            <w:r>
+              <w:rPr>
+                <w:rFonts w:eastAsia="Times New Roman" w:cs="Calibri"/>
+                <w:color w:val="000000"/>
+                <w:lang w:val="en-US" w:eastAsia="zh-CN"/>
+              </w:rPr>
+              <w:t xml:space="preserve"> repository</w:t>
             </w:r>
           </w:p>
         </w:tc>
@@ -13950,7 +15710,43 @@
                 <w:color w:val="000000"/>
                 <w:lang w:val="en-US" w:eastAsia="zh-CN"/>
               </w:rPr>
-              <w:t>Set up the starter back end code and Github repository</w:t>
+              <w:t xml:space="preserve">Set up the starter </w:t>
+            </w:r>
+            <w:proofErr w:type="gramStart"/>
+            <w:r>
+              <w:rPr>
+                <w:rFonts w:eastAsia="Times New Roman" w:cs="Calibri"/>
+                <w:color w:val="000000"/>
+                <w:lang w:val="en-US" w:eastAsia="zh-CN"/>
+              </w:rPr>
+              <w:t>back end</w:t>
+            </w:r>
+            <w:proofErr w:type="gramEnd"/>
+            <w:r>
+              <w:rPr>
+                <w:rFonts w:eastAsia="Times New Roman" w:cs="Calibri"/>
+                <w:color w:val="000000"/>
+                <w:lang w:val="en-US" w:eastAsia="zh-CN"/>
+              </w:rPr>
+              <w:t xml:space="preserve"> code and </w:t>
+            </w:r>
+            <w:proofErr w:type="spellStart"/>
+            <w:r>
+              <w:rPr>
+                <w:rFonts w:eastAsia="Times New Roman" w:cs="Calibri"/>
+                <w:color w:val="000000"/>
+                <w:lang w:val="en-US" w:eastAsia="zh-CN"/>
+              </w:rPr>
+              <w:t>Github</w:t>
+            </w:r>
+            <w:proofErr w:type="spellEnd"/>
+            <w:r>
+              <w:rPr>
+                <w:rFonts w:eastAsia="Times New Roman" w:cs="Calibri"/>
+                <w:color w:val="000000"/>
+                <w:lang w:val="en-US" w:eastAsia="zh-CN"/>
+              </w:rPr>
+              <w:t xml:space="preserve"> repository</w:t>
             </w:r>
           </w:p>
         </w:tc>
@@ -14148,7 +15944,43 @@
                 <w:color w:val="000000"/>
                 <w:lang w:val="en-US" w:eastAsia="zh-CN"/>
               </w:rPr>
-              <w:t>Set up the starter back end code and Github repository</w:t>
+              <w:t xml:space="preserve">Set up the starter </w:t>
+            </w:r>
+            <w:proofErr w:type="gramStart"/>
+            <w:r>
+              <w:rPr>
+                <w:rFonts w:eastAsia="Times New Roman" w:cs="Calibri"/>
+                <w:color w:val="000000"/>
+                <w:lang w:val="en-US" w:eastAsia="zh-CN"/>
+              </w:rPr>
+              <w:t>back end</w:t>
+            </w:r>
+            <w:proofErr w:type="gramEnd"/>
+            <w:r>
+              <w:rPr>
+                <w:rFonts w:eastAsia="Times New Roman" w:cs="Calibri"/>
+                <w:color w:val="000000"/>
+                <w:lang w:val="en-US" w:eastAsia="zh-CN"/>
+              </w:rPr>
+              <w:t xml:space="preserve"> code and </w:t>
+            </w:r>
+            <w:proofErr w:type="spellStart"/>
+            <w:r>
+              <w:rPr>
+                <w:rFonts w:eastAsia="Times New Roman" w:cs="Calibri"/>
+                <w:color w:val="000000"/>
+                <w:lang w:val="en-US" w:eastAsia="zh-CN"/>
+              </w:rPr>
+              <w:t>Github</w:t>
+            </w:r>
+            <w:proofErr w:type="spellEnd"/>
+            <w:r>
+              <w:rPr>
+                <w:rFonts w:eastAsia="Times New Roman" w:cs="Calibri"/>
+                <w:color w:val="000000"/>
+                <w:lang w:val="en-US" w:eastAsia="zh-CN"/>
+              </w:rPr>
+              <w:t xml:space="preserve"> repository</w:t>
             </w:r>
           </w:p>
         </w:tc>
@@ -14346,7 +16178,43 @@
                 <w:color w:val="000000"/>
                 <w:lang w:val="en-US" w:eastAsia="zh-CN"/>
               </w:rPr>
-              <w:t>Set up the starter back end code and Github repository, Create Add Item Component API Endpoint, Create Edit Item Component API Endpoint</w:t>
+              <w:t xml:space="preserve">Set up the starter </w:t>
+            </w:r>
+            <w:proofErr w:type="gramStart"/>
+            <w:r>
+              <w:rPr>
+                <w:rFonts w:eastAsia="Times New Roman" w:cs="Calibri"/>
+                <w:color w:val="000000"/>
+                <w:lang w:val="en-US" w:eastAsia="zh-CN"/>
+              </w:rPr>
+              <w:t>back end</w:t>
+            </w:r>
+            <w:proofErr w:type="gramEnd"/>
+            <w:r>
+              <w:rPr>
+                <w:rFonts w:eastAsia="Times New Roman" w:cs="Calibri"/>
+                <w:color w:val="000000"/>
+                <w:lang w:val="en-US" w:eastAsia="zh-CN"/>
+              </w:rPr>
+              <w:t xml:space="preserve"> code and </w:t>
+            </w:r>
+            <w:proofErr w:type="spellStart"/>
+            <w:r>
+              <w:rPr>
+                <w:rFonts w:eastAsia="Times New Roman" w:cs="Calibri"/>
+                <w:color w:val="000000"/>
+                <w:lang w:val="en-US" w:eastAsia="zh-CN"/>
+              </w:rPr>
+              <w:t>Github</w:t>
+            </w:r>
+            <w:proofErr w:type="spellEnd"/>
+            <w:r>
+              <w:rPr>
+                <w:rFonts w:eastAsia="Times New Roman" w:cs="Calibri"/>
+                <w:color w:val="000000"/>
+                <w:lang w:val="en-US" w:eastAsia="zh-CN"/>
+              </w:rPr>
+              <w:t xml:space="preserve"> repository, Create Add Item Component API Endpoint, Create Edit Item Component API Endpoint</w:t>
             </w:r>
           </w:p>
         </w:tc>
@@ -14544,7 +16412,43 @@
                 <w:color w:val="000000"/>
                 <w:lang w:val="en-US" w:eastAsia="zh-CN"/>
               </w:rPr>
-              <w:t>Set up the starter back end code and Github repository</w:t>
+              <w:t xml:space="preserve">Set up the starter </w:t>
+            </w:r>
+            <w:proofErr w:type="gramStart"/>
+            <w:r>
+              <w:rPr>
+                <w:rFonts w:eastAsia="Times New Roman" w:cs="Calibri"/>
+                <w:color w:val="000000"/>
+                <w:lang w:val="en-US" w:eastAsia="zh-CN"/>
+              </w:rPr>
+              <w:t>back end</w:t>
+            </w:r>
+            <w:proofErr w:type="gramEnd"/>
+            <w:r>
+              <w:rPr>
+                <w:rFonts w:eastAsia="Times New Roman" w:cs="Calibri"/>
+                <w:color w:val="000000"/>
+                <w:lang w:val="en-US" w:eastAsia="zh-CN"/>
+              </w:rPr>
+              <w:t xml:space="preserve"> code and </w:t>
+            </w:r>
+            <w:proofErr w:type="spellStart"/>
+            <w:r>
+              <w:rPr>
+                <w:rFonts w:eastAsia="Times New Roman" w:cs="Calibri"/>
+                <w:color w:val="000000"/>
+                <w:lang w:val="en-US" w:eastAsia="zh-CN"/>
+              </w:rPr>
+              <w:t>Github</w:t>
+            </w:r>
+            <w:proofErr w:type="spellEnd"/>
+            <w:r>
+              <w:rPr>
+                <w:rFonts w:eastAsia="Times New Roman" w:cs="Calibri"/>
+                <w:color w:val="000000"/>
+                <w:lang w:val="en-US" w:eastAsia="zh-CN"/>
+              </w:rPr>
+              <w:t xml:space="preserve"> repository</w:t>
             </w:r>
           </w:p>
         </w:tc>
@@ -14575,13 +16479,23 @@
                 <w:lang w:val="en-US" w:eastAsia="zh-CN"/>
               </w:rPr>
             </w:pPr>
-            <w:r>
-              <w:rPr>
-                <w:rFonts w:eastAsia="Times New Roman" w:cs="Calibri"/>
-                <w:color w:val="000000"/>
-                <w:lang w:val="en-US" w:eastAsia="zh-CN"/>
-              </w:rPr>
-              <w:t>Create a Reviews Section in the Menu Item Component</w:t>
+            <w:proofErr w:type="gramStart"/>
+            <w:r>
+              <w:rPr>
+                <w:rFonts w:eastAsia="Times New Roman" w:cs="Calibri"/>
+                <w:color w:val="000000"/>
+                <w:lang w:val="en-US" w:eastAsia="zh-CN"/>
+              </w:rPr>
+              <w:t>Create</w:t>
+            </w:r>
+            <w:proofErr w:type="gramEnd"/>
+            <w:r>
+              <w:rPr>
+                <w:rFonts w:eastAsia="Times New Roman" w:cs="Calibri"/>
+                <w:color w:val="000000"/>
+                <w:lang w:val="en-US" w:eastAsia="zh-CN"/>
+              </w:rPr>
+              <w:t xml:space="preserve"> a Reviews Section in the Menu Item Component</w:t>
             </w:r>
           </w:p>
         </w:tc>
@@ -14742,7 +16656,43 @@
                 <w:color w:val="000000"/>
                 <w:lang w:val="en-US" w:eastAsia="zh-CN"/>
               </w:rPr>
-              <w:t>Set up the starter back end code and Github repository</w:t>
+              <w:t xml:space="preserve">Set up the starter </w:t>
+            </w:r>
+            <w:proofErr w:type="gramStart"/>
+            <w:r>
+              <w:rPr>
+                <w:rFonts w:eastAsia="Times New Roman" w:cs="Calibri"/>
+                <w:color w:val="000000"/>
+                <w:lang w:val="en-US" w:eastAsia="zh-CN"/>
+              </w:rPr>
+              <w:t>back end</w:t>
+            </w:r>
+            <w:proofErr w:type="gramEnd"/>
+            <w:r>
+              <w:rPr>
+                <w:rFonts w:eastAsia="Times New Roman" w:cs="Calibri"/>
+                <w:color w:val="000000"/>
+                <w:lang w:val="en-US" w:eastAsia="zh-CN"/>
+              </w:rPr>
+              <w:t xml:space="preserve"> code and </w:t>
+            </w:r>
+            <w:proofErr w:type="spellStart"/>
+            <w:r>
+              <w:rPr>
+                <w:rFonts w:eastAsia="Times New Roman" w:cs="Calibri"/>
+                <w:color w:val="000000"/>
+                <w:lang w:val="en-US" w:eastAsia="zh-CN"/>
+              </w:rPr>
+              <w:t>Github</w:t>
+            </w:r>
+            <w:proofErr w:type="spellEnd"/>
+            <w:r>
+              <w:rPr>
+                <w:rFonts w:eastAsia="Times New Roman" w:cs="Calibri"/>
+                <w:color w:val="000000"/>
+                <w:lang w:val="en-US" w:eastAsia="zh-CN"/>
+              </w:rPr>
+              <w:t xml:space="preserve"> repository</w:t>
             </w:r>
           </w:p>
         </w:tc>
@@ -14940,7 +16890,43 @@
                 <w:color w:val="000000"/>
                 <w:lang w:val="en-US" w:eastAsia="zh-CN"/>
               </w:rPr>
-              <w:t>Set up the starter back end code and Github repository</w:t>
+              <w:t xml:space="preserve">Set up the starter </w:t>
+            </w:r>
+            <w:proofErr w:type="gramStart"/>
+            <w:r>
+              <w:rPr>
+                <w:rFonts w:eastAsia="Times New Roman" w:cs="Calibri"/>
+                <w:color w:val="000000"/>
+                <w:lang w:val="en-US" w:eastAsia="zh-CN"/>
+              </w:rPr>
+              <w:t>back end</w:t>
+            </w:r>
+            <w:proofErr w:type="gramEnd"/>
+            <w:r>
+              <w:rPr>
+                <w:rFonts w:eastAsia="Times New Roman" w:cs="Calibri"/>
+                <w:color w:val="000000"/>
+                <w:lang w:val="en-US" w:eastAsia="zh-CN"/>
+              </w:rPr>
+              <w:t xml:space="preserve"> code and </w:t>
+            </w:r>
+            <w:proofErr w:type="spellStart"/>
+            <w:r>
+              <w:rPr>
+                <w:rFonts w:eastAsia="Times New Roman" w:cs="Calibri"/>
+                <w:color w:val="000000"/>
+                <w:lang w:val="en-US" w:eastAsia="zh-CN"/>
+              </w:rPr>
+              <w:t>Github</w:t>
+            </w:r>
+            <w:proofErr w:type="spellEnd"/>
+            <w:r>
+              <w:rPr>
+                <w:rFonts w:eastAsia="Times New Roman" w:cs="Calibri"/>
+                <w:color w:val="000000"/>
+                <w:lang w:val="en-US" w:eastAsia="zh-CN"/>
+              </w:rPr>
+              <w:t xml:space="preserve"> repository</w:t>
             </w:r>
           </w:p>
         </w:tc>
@@ -15139,7 +17125,43 @@
                 <w:color w:val="000000"/>
                 <w:lang w:val="en-US" w:eastAsia="zh-CN"/>
               </w:rPr>
-              <w:t>Set up the starter back end code and Github repository</w:t>
+              <w:t xml:space="preserve">Set up the starter </w:t>
+            </w:r>
+            <w:proofErr w:type="gramStart"/>
+            <w:r>
+              <w:rPr>
+                <w:rFonts w:eastAsia="Times New Roman" w:cs="Calibri"/>
+                <w:color w:val="000000"/>
+                <w:lang w:val="en-US" w:eastAsia="zh-CN"/>
+              </w:rPr>
+              <w:t>back end</w:t>
+            </w:r>
+            <w:proofErr w:type="gramEnd"/>
+            <w:r>
+              <w:rPr>
+                <w:rFonts w:eastAsia="Times New Roman" w:cs="Calibri"/>
+                <w:color w:val="000000"/>
+                <w:lang w:val="en-US" w:eastAsia="zh-CN"/>
+              </w:rPr>
+              <w:t xml:space="preserve"> code and </w:t>
+            </w:r>
+            <w:proofErr w:type="spellStart"/>
+            <w:r>
+              <w:rPr>
+                <w:rFonts w:eastAsia="Times New Roman" w:cs="Calibri"/>
+                <w:color w:val="000000"/>
+                <w:lang w:val="en-US" w:eastAsia="zh-CN"/>
+              </w:rPr>
+              <w:t>Github</w:t>
+            </w:r>
+            <w:proofErr w:type="spellEnd"/>
+            <w:r>
+              <w:rPr>
+                <w:rFonts w:eastAsia="Times New Roman" w:cs="Calibri"/>
+                <w:color w:val="000000"/>
+                <w:lang w:val="en-US" w:eastAsia="zh-CN"/>
+              </w:rPr>
+              <w:t xml:space="preserve"> repository</w:t>
             </w:r>
           </w:p>
         </w:tc>
@@ -15337,7 +17359,43 @@
                 <w:color w:val="000000"/>
                 <w:lang w:val="en-US" w:eastAsia="zh-CN"/>
               </w:rPr>
-              <w:t>Set up the starter back end code and Github repository</w:t>
+              <w:t xml:space="preserve">Set up the starter </w:t>
+            </w:r>
+            <w:proofErr w:type="gramStart"/>
+            <w:r>
+              <w:rPr>
+                <w:rFonts w:eastAsia="Times New Roman" w:cs="Calibri"/>
+                <w:color w:val="000000"/>
+                <w:lang w:val="en-US" w:eastAsia="zh-CN"/>
+              </w:rPr>
+              <w:t>back end</w:t>
+            </w:r>
+            <w:proofErr w:type="gramEnd"/>
+            <w:r>
+              <w:rPr>
+                <w:rFonts w:eastAsia="Times New Roman" w:cs="Calibri"/>
+                <w:color w:val="000000"/>
+                <w:lang w:val="en-US" w:eastAsia="zh-CN"/>
+              </w:rPr>
+              <w:t xml:space="preserve"> code and </w:t>
+            </w:r>
+            <w:proofErr w:type="spellStart"/>
+            <w:r>
+              <w:rPr>
+                <w:rFonts w:eastAsia="Times New Roman" w:cs="Calibri"/>
+                <w:color w:val="000000"/>
+                <w:lang w:val="en-US" w:eastAsia="zh-CN"/>
+              </w:rPr>
+              <w:t>Github</w:t>
+            </w:r>
+            <w:proofErr w:type="spellEnd"/>
+            <w:r>
+              <w:rPr>
+                <w:rFonts w:eastAsia="Times New Roman" w:cs="Calibri"/>
+                <w:color w:val="000000"/>
+                <w:lang w:val="en-US" w:eastAsia="zh-CN"/>
+              </w:rPr>
+              <w:t xml:space="preserve"> repository</w:t>
             </w:r>
           </w:p>
         </w:tc>
@@ -15535,7 +17593,43 @@
                 <w:color w:val="000000"/>
                 <w:lang w:val="en-US" w:eastAsia="zh-CN"/>
               </w:rPr>
-              <w:t>Set up the starter back end code and Github repository</w:t>
+              <w:t xml:space="preserve">Set up the starter </w:t>
+            </w:r>
+            <w:proofErr w:type="gramStart"/>
+            <w:r>
+              <w:rPr>
+                <w:rFonts w:eastAsia="Times New Roman" w:cs="Calibri"/>
+                <w:color w:val="000000"/>
+                <w:lang w:val="en-US" w:eastAsia="zh-CN"/>
+              </w:rPr>
+              <w:t>back end</w:t>
+            </w:r>
+            <w:proofErr w:type="gramEnd"/>
+            <w:r>
+              <w:rPr>
+                <w:rFonts w:eastAsia="Times New Roman" w:cs="Calibri"/>
+                <w:color w:val="000000"/>
+                <w:lang w:val="en-US" w:eastAsia="zh-CN"/>
+              </w:rPr>
+              <w:t xml:space="preserve"> code and </w:t>
+            </w:r>
+            <w:proofErr w:type="spellStart"/>
+            <w:r>
+              <w:rPr>
+                <w:rFonts w:eastAsia="Times New Roman" w:cs="Calibri"/>
+                <w:color w:val="000000"/>
+                <w:lang w:val="en-US" w:eastAsia="zh-CN"/>
+              </w:rPr>
+              <w:t>Github</w:t>
+            </w:r>
+            <w:proofErr w:type="spellEnd"/>
+            <w:r>
+              <w:rPr>
+                <w:rFonts w:eastAsia="Times New Roman" w:cs="Calibri"/>
+                <w:color w:val="000000"/>
+                <w:lang w:val="en-US" w:eastAsia="zh-CN"/>
+              </w:rPr>
+              <w:t xml:space="preserve"> repository</w:t>
             </w:r>
           </w:p>
         </w:tc>
@@ -15733,7 +17827,43 @@
                 <w:color w:val="000000"/>
                 <w:lang w:val="en-US" w:eastAsia="zh-CN"/>
               </w:rPr>
-              <w:t>Set up the starter back end code and Github repository, Implement Backend API for Review Submission</w:t>
+              <w:t xml:space="preserve">Set up the starter </w:t>
+            </w:r>
+            <w:proofErr w:type="gramStart"/>
+            <w:r>
+              <w:rPr>
+                <w:rFonts w:eastAsia="Times New Roman" w:cs="Calibri"/>
+                <w:color w:val="000000"/>
+                <w:lang w:val="en-US" w:eastAsia="zh-CN"/>
+              </w:rPr>
+              <w:t>back end</w:t>
+            </w:r>
+            <w:proofErr w:type="gramEnd"/>
+            <w:r>
+              <w:rPr>
+                <w:rFonts w:eastAsia="Times New Roman" w:cs="Calibri"/>
+                <w:color w:val="000000"/>
+                <w:lang w:val="en-US" w:eastAsia="zh-CN"/>
+              </w:rPr>
+              <w:t xml:space="preserve"> code and </w:t>
+            </w:r>
+            <w:proofErr w:type="spellStart"/>
+            <w:r>
+              <w:rPr>
+                <w:rFonts w:eastAsia="Times New Roman" w:cs="Calibri"/>
+                <w:color w:val="000000"/>
+                <w:lang w:val="en-US" w:eastAsia="zh-CN"/>
+              </w:rPr>
+              <w:t>Github</w:t>
+            </w:r>
+            <w:proofErr w:type="spellEnd"/>
+            <w:r>
+              <w:rPr>
+                <w:rFonts w:eastAsia="Times New Roman" w:cs="Calibri"/>
+                <w:color w:val="000000"/>
+                <w:lang w:val="en-US" w:eastAsia="zh-CN"/>
+              </w:rPr>
+              <w:t xml:space="preserve"> repository, Implement Backend API for Review Submission</w:t>
             </w:r>
           </w:p>
         </w:tc>
@@ -15931,7 +18061,43 @@
                 <w:color w:val="000000"/>
                 <w:lang w:val="en-US" w:eastAsia="zh-CN"/>
               </w:rPr>
-              <w:t>Set up the starter back end code and Github repository</w:t>
+              <w:t xml:space="preserve">Set up the starter </w:t>
+            </w:r>
+            <w:proofErr w:type="gramStart"/>
+            <w:r>
+              <w:rPr>
+                <w:rFonts w:eastAsia="Times New Roman" w:cs="Calibri"/>
+                <w:color w:val="000000"/>
+                <w:lang w:val="en-US" w:eastAsia="zh-CN"/>
+              </w:rPr>
+              <w:t>back end</w:t>
+            </w:r>
+            <w:proofErr w:type="gramEnd"/>
+            <w:r>
+              <w:rPr>
+                <w:rFonts w:eastAsia="Times New Roman" w:cs="Calibri"/>
+                <w:color w:val="000000"/>
+                <w:lang w:val="en-US" w:eastAsia="zh-CN"/>
+              </w:rPr>
+              <w:t xml:space="preserve"> code and </w:t>
+            </w:r>
+            <w:proofErr w:type="spellStart"/>
+            <w:r>
+              <w:rPr>
+                <w:rFonts w:eastAsia="Times New Roman" w:cs="Calibri"/>
+                <w:color w:val="000000"/>
+                <w:lang w:val="en-US" w:eastAsia="zh-CN"/>
+              </w:rPr>
+              <w:t>Github</w:t>
+            </w:r>
+            <w:proofErr w:type="spellEnd"/>
+            <w:r>
+              <w:rPr>
+                <w:rFonts w:eastAsia="Times New Roman" w:cs="Calibri"/>
+                <w:color w:val="000000"/>
+                <w:lang w:val="en-US" w:eastAsia="zh-CN"/>
+              </w:rPr>
+              <w:t xml:space="preserve"> repository</w:t>
             </w:r>
           </w:p>
         </w:tc>
@@ -16129,7 +18295,43 @@
                 <w:color w:val="000000"/>
                 <w:lang w:val="en-US" w:eastAsia="zh-CN"/>
               </w:rPr>
-              <w:t>Set up the starter back end code and Github repository</w:t>
+              <w:t xml:space="preserve">Set up the starter </w:t>
+            </w:r>
+            <w:proofErr w:type="gramStart"/>
+            <w:r>
+              <w:rPr>
+                <w:rFonts w:eastAsia="Times New Roman" w:cs="Calibri"/>
+                <w:color w:val="000000"/>
+                <w:lang w:val="en-US" w:eastAsia="zh-CN"/>
+              </w:rPr>
+              <w:t>back end</w:t>
+            </w:r>
+            <w:proofErr w:type="gramEnd"/>
+            <w:r>
+              <w:rPr>
+                <w:rFonts w:eastAsia="Times New Roman" w:cs="Calibri"/>
+                <w:color w:val="000000"/>
+                <w:lang w:val="en-US" w:eastAsia="zh-CN"/>
+              </w:rPr>
+              <w:t xml:space="preserve"> code and </w:t>
+            </w:r>
+            <w:proofErr w:type="spellStart"/>
+            <w:r>
+              <w:rPr>
+                <w:rFonts w:eastAsia="Times New Roman" w:cs="Calibri"/>
+                <w:color w:val="000000"/>
+                <w:lang w:val="en-US" w:eastAsia="zh-CN"/>
+              </w:rPr>
+              <w:t>Github</w:t>
+            </w:r>
+            <w:proofErr w:type="spellEnd"/>
+            <w:r>
+              <w:rPr>
+                <w:rFonts w:eastAsia="Times New Roman" w:cs="Calibri"/>
+                <w:color w:val="000000"/>
+                <w:lang w:val="en-US" w:eastAsia="zh-CN"/>
+              </w:rPr>
+              <w:t xml:space="preserve"> repository</w:t>
             </w:r>
           </w:p>
         </w:tc>
@@ -16327,7 +18529,43 @@
                 <w:color w:val="000000"/>
                 <w:lang w:val="en-US" w:eastAsia="zh-CN"/>
               </w:rPr>
-              <w:t>Set up the starter back end code and Github repository</w:t>
+              <w:t xml:space="preserve">Set up the starter </w:t>
+            </w:r>
+            <w:proofErr w:type="gramStart"/>
+            <w:r>
+              <w:rPr>
+                <w:rFonts w:eastAsia="Times New Roman" w:cs="Calibri"/>
+                <w:color w:val="000000"/>
+                <w:lang w:val="en-US" w:eastAsia="zh-CN"/>
+              </w:rPr>
+              <w:t>back end</w:t>
+            </w:r>
+            <w:proofErr w:type="gramEnd"/>
+            <w:r>
+              <w:rPr>
+                <w:rFonts w:eastAsia="Times New Roman" w:cs="Calibri"/>
+                <w:color w:val="000000"/>
+                <w:lang w:val="en-US" w:eastAsia="zh-CN"/>
+              </w:rPr>
+              <w:t xml:space="preserve"> code and </w:t>
+            </w:r>
+            <w:proofErr w:type="spellStart"/>
+            <w:r>
+              <w:rPr>
+                <w:rFonts w:eastAsia="Times New Roman" w:cs="Calibri"/>
+                <w:color w:val="000000"/>
+                <w:lang w:val="en-US" w:eastAsia="zh-CN"/>
+              </w:rPr>
+              <w:t>Github</w:t>
+            </w:r>
+            <w:proofErr w:type="spellEnd"/>
+            <w:r>
+              <w:rPr>
+                <w:rFonts w:eastAsia="Times New Roman" w:cs="Calibri"/>
+                <w:color w:val="000000"/>
+                <w:lang w:val="en-US" w:eastAsia="zh-CN"/>
+              </w:rPr>
+              <w:t xml:space="preserve"> repository</w:t>
             </w:r>
           </w:p>
         </w:tc>
@@ -16525,7 +18763,43 @@
                 <w:color w:val="000000"/>
                 <w:lang w:val="en-US" w:eastAsia="zh-CN"/>
               </w:rPr>
-              <w:t>Set up the starter back end code and Github repository</w:t>
+              <w:t xml:space="preserve">Set up the starter </w:t>
+            </w:r>
+            <w:proofErr w:type="gramStart"/>
+            <w:r>
+              <w:rPr>
+                <w:rFonts w:eastAsia="Times New Roman" w:cs="Calibri"/>
+                <w:color w:val="000000"/>
+                <w:lang w:val="en-US" w:eastAsia="zh-CN"/>
+              </w:rPr>
+              <w:t>back end</w:t>
+            </w:r>
+            <w:proofErr w:type="gramEnd"/>
+            <w:r>
+              <w:rPr>
+                <w:rFonts w:eastAsia="Times New Roman" w:cs="Calibri"/>
+                <w:color w:val="000000"/>
+                <w:lang w:val="en-US" w:eastAsia="zh-CN"/>
+              </w:rPr>
+              <w:t xml:space="preserve"> code and </w:t>
+            </w:r>
+            <w:proofErr w:type="spellStart"/>
+            <w:r>
+              <w:rPr>
+                <w:rFonts w:eastAsia="Times New Roman" w:cs="Calibri"/>
+                <w:color w:val="000000"/>
+                <w:lang w:val="en-US" w:eastAsia="zh-CN"/>
+              </w:rPr>
+              <w:t>Github</w:t>
+            </w:r>
+            <w:proofErr w:type="spellEnd"/>
+            <w:r>
+              <w:rPr>
+                <w:rFonts w:eastAsia="Times New Roman" w:cs="Calibri"/>
+                <w:color w:val="000000"/>
+                <w:lang w:val="en-US" w:eastAsia="zh-CN"/>
+              </w:rPr>
+              <w:t xml:space="preserve"> repository</w:t>
             </w:r>
           </w:p>
         </w:tc>
@@ -16723,7 +18997,43 @@
                 <w:color w:val="000000"/>
                 <w:lang w:val="en-US" w:eastAsia="zh-CN"/>
               </w:rPr>
-              <w:t>Set up the starter back end code and Github repository</w:t>
+              <w:t xml:space="preserve">Set up the starter </w:t>
+            </w:r>
+            <w:proofErr w:type="gramStart"/>
+            <w:r>
+              <w:rPr>
+                <w:rFonts w:eastAsia="Times New Roman" w:cs="Calibri"/>
+                <w:color w:val="000000"/>
+                <w:lang w:val="en-US" w:eastAsia="zh-CN"/>
+              </w:rPr>
+              <w:t>back end</w:t>
+            </w:r>
+            <w:proofErr w:type="gramEnd"/>
+            <w:r>
+              <w:rPr>
+                <w:rFonts w:eastAsia="Times New Roman" w:cs="Calibri"/>
+                <w:color w:val="000000"/>
+                <w:lang w:val="en-US" w:eastAsia="zh-CN"/>
+              </w:rPr>
+              <w:t xml:space="preserve"> code and </w:t>
+            </w:r>
+            <w:proofErr w:type="spellStart"/>
+            <w:r>
+              <w:rPr>
+                <w:rFonts w:eastAsia="Times New Roman" w:cs="Calibri"/>
+                <w:color w:val="000000"/>
+                <w:lang w:val="en-US" w:eastAsia="zh-CN"/>
+              </w:rPr>
+              <w:t>Github</w:t>
+            </w:r>
+            <w:proofErr w:type="spellEnd"/>
+            <w:r>
+              <w:rPr>
+                <w:rFonts w:eastAsia="Times New Roman" w:cs="Calibri"/>
+                <w:color w:val="000000"/>
+                <w:lang w:val="en-US" w:eastAsia="zh-CN"/>
+              </w:rPr>
+              <w:t xml:space="preserve"> repository</w:t>
             </w:r>
           </w:p>
         </w:tc>
@@ -16921,7 +19231,43 @@
                 <w:color w:val="000000"/>
                 <w:lang w:val="en-US" w:eastAsia="zh-CN"/>
               </w:rPr>
-              <w:t>Set up the starter back end code and Github repository</w:t>
+              <w:t xml:space="preserve">Set up the starter </w:t>
+            </w:r>
+            <w:proofErr w:type="gramStart"/>
+            <w:r>
+              <w:rPr>
+                <w:rFonts w:eastAsia="Times New Roman" w:cs="Calibri"/>
+                <w:color w:val="000000"/>
+                <w:lang w:val="en-US" w:eastAsia="zh-CN"/>
+              </w:rPr>
+              <w:t>back end</w:t>
+            </w:r>
+            <w:proofErr w:type="gramEnd"/>
+            <w:r>
+              <w:rPr>
+                <w:rFonts w:eastAsia="Times New Roman" w:cs="Calibri"/>
+                <w:color w:val="000000"/>
+                <w:lang w:val="en-US" w:eastAsia="zh-CN"/>
+              </w:rPr>
+              <w:t xml:space="preserve"> code and </w:t>
+            </w:r>
+            <w:proofErr w:type="spellStart"/>
+            <w:r>
+              <w:rPr>
+                <w:rFonts w:eastAsia="Times New Roman" w:cs="Calibri"/>
+                <w:color w:val="000000"/>
+                <w:lang w:val="en-US" w:eastAsia="zh-CN"/>
+              </w:rPr>
+              <w:t>Github</w:t>
+            </w:r>
+            <w:proofErr w:type="spellEnd"/>
+            <w:r>
+              <w:rPr>
+                <w:rFonts w:eastAsia="Times New Roman" w:cs="Calibri"/>
+                <w:color w:val="000000"/>
+                <w:lang w:val="en-US" w:eastAsia="zh-CN"/>
+              </w:rPr>
+              <w:t xml:space="preserve"> repository</w:t>
             </w:r>
           </w:p>
         </w:tc>
@@ -17119,7 +19465,43 @@
                 <w:color w:val="000000"/>
                 <w:lang w:val="en-US" w:eastAsia="zh-CN"/>
               </w:rPr>
-              <w:t>Set up the starter back end code and Github repository</w:t>
+              <w:t xml:space="preserve">Set up the starter </w:t>
+            </w:r>
+            <w:proofErr w:type="gramStart"/>
+            <w:r>
+              <w:rPr>
+                <w:rFonts w:eastAsia="Times New Roman" w:cs="Calibri"/>
+                <w:color w:val="000000"/>
+                <w:lang w:val="en-US" w:eastAsia="zh-CN"/>
+              </w:rPr>
+              <w:t>back end</w:t>
+            </w:r>
+            <w:proofErr w:type="gramEnd"/>
+            <w:r>
+              <w:rPr>
+                <w:rFonts w:eastAsia="Times New Roman" w:cs="Calibri"/>
+                <w:color w:val="000000"/>
+                <w:lang w:val="en-US" w:eastAsia="zh-CN"/>
+              </w:rPr>
+              <w:t xml:space="preserve"> code and </w:t>
+            </w:r>
+            <w:proofErr w:type="spellStart"/>
+            <w:r>
+              <w:rPr>
+                <w:rFonts w:eastAsia="Times New Roman" w:cs="Calibri"/>
+                <w:color w:val="000000"/>
+                <w:lang w:val="en-US" w:eastAsia="zh-CN"/>
+              </w:rPr>
+              <w:t>Github</w:t>
+            </w:r>
+            <w:proofErr w:type="spellEnd"/>
+            <w:r>
+              <w:rPr>
+                <w:rFonts w:eastAsia="Times New Roman" w:cs="Calibri"/>
+                <w:color w:val="000000"/>
+                <w:lang w:val="en-US" w:eastAsia="zh-CN"/>
+              </w:rPr>
+              <w:t xml:space="preserve"> repository</w:t>
             </w:r>
           </w:p>
         </w:tc>
@@ -17317,7 +19699,43 @@
                 <w:color w:val="000000"/>
                 <w:lang w:val="en-US" w:eastAsia="zh-CN"/>
               </w:rPr>
-              <w:t>Set up the starter back end code and Github repository</w:t>
+              <w:t xml:space="preserve">Set up the starter </w:t>
+            </w:r>
+            <w:proofErr w:type="gramStart"/>
+            <w:r>
+              <w:rPr>
+                <w:rFonts w:eastAsia="Times New Roman" w:cs="Calibri"/>
+                <w:color w:val="000000"/>
+                <w:lang w:val="en-US" w:eastAsia="zh-CN"/>
+              </w:rPr>
+              <w:t>back end</w:t>
+            </w:r>
+            <w:proofErr w:type="gramEnd"/>
+            <w:r>
+              <w:rPr>
+                <w:rFonts w:eastAsia="Times New Roman" w:cs="Calibri"/>
+                <w:color w:val="000000"/>
+                <w:lang w:val="en-US" w:eastAsia="zh-CN"/>
+              </w:rPr>
+              <w:t xml:space="preserve"> code and </w:t>
+            </w:r>
+            <w:proofErr w:type="spellStart"/>
+            <w:r>
+              <w:rPr>
+                <w:rFonts w:eastAsia="Times New Roman" w:cs="Calibri"/>
+                <w:color w:val="000000"/>
+                <w:lang w:val="en-US" w:eastAsia="zh-CN"/>
+              </w:rPr>
+              <w:t>Github</w:t>
+            </w:r>
+            <w:proofErr w:type="spellEnd"/>
+            <w:r>
+              <w:rPr>
+                <w:rFonts w:eastAsia="Times New Roman" w:cs="Calibri"/>
+                <w:color w:val="000000"/>
+                <w:lang w:val="en-US" w:eastAsia="zh-CN"/>
+              </w:rPr>
+              <w:t xml:space="preserve"> repository</w:t>
             </w:r>
           </w:p>
         </w:tc>
@@ -17515,7 +19933,43 @@
                 <w:color w:val="000000"/>
                 <w:lang w:val="en-US" w:eastAsia="zh-CN"/>
               </w:rPr>
-              <w:t>Set up the starter back end code and Github repository</w:t>
+              <w:t xml:space="preserve">Set up the starter </w:t>
+            </w:r>
+            <w:proofErr w:type="gramStart"/>
+            <w:r>
+              <w:rPr>
+                <w:rFonts w:eastAsia="Times New Roman" w:cs="Calibri"/>
+                <w:color w:val="000000"/>
+                <w:lang w:val="en-US" w:eastAsia="zh-CN"/>
+              </w:rPr>
+              <w:t>back end</w:t>
+            </w:r>
+            <w:proofErr w:type="gramEnd"/>
+            <w:r>
+              <w:rPr>
+                <w:rFonts w:eastAsia="Times New Roman" w:cs="Calibri"/>
+                <w:color w:val="000000"/>
+                <w:lang w:val="en-US" w:eastAsia="zh-CN"/>
+              </w:rPr>
+              <w:t xml:space="preserve"> code and </w:t>
+            </w:r>
+            <w:proofErr w:type="spellStart"/>
+            <w:r>
+              <w:rPr>
+                <w:rFonts w:eastAsia="Times New Roman" w:cs="Calibri"/>
+                <w:color w:val="000000"/>
+                <w:lang w:val="en-US" w:eastAsia="zh-CN"/>
+              </w:rPr>
+              <w:t>Github</w:t>
+            </w:r>
+            <w:proofErr w:type="spellEnd"/>
+            <w:r>
+              <w:rPr>
+                <w:rFonts w:eastAsia="Times New Roman" w:cs="Calibri"/>
+                <w:color w:val="000000"/>
+                <w:lang w:val="en-US" w:eastAsia="zh-CN"/>
+              </w:rPr>
+              <w:t xml:space="preserve"> repository</w:t>
             </w:r>
           </w:p>
         </w:tc>
@@ -17713,7 +20167,43 @@
                 <w:color w:val="000000"/>
                 <w:lang w:val="en-US" w:eastAsia="zh-CN"/>
               </w:rPr>
-              <w:t>Set up the starter back end code and Github repository</w:t>
+              <w:t xml:space="preserve">Set up the starter </w:t>
+            </w:r>
+            <w:proofErr w:type="gramStart"/>
+            <w:r>
+              <w:rPr>
+                <w:rFonts w:eastAsia="Times New Roman" w:cs="Calibri"/>
+                <w:color w:val="000000"/>
+                <w:lang w:val="en-US" w:eastAsia="zh-CN"/>
+              </w:rPr>
+              <w:t>back end</w:t>
+            </w:r>
+            <w:proofErr w:type="gramEnd"/>
+            <w:r>
+              <w:rPr>
+                <w:rFonts w:eastAsia="Times New Roman" w:cs="Calibri"/>
+                <w:color w:val="000000"/>
+                <w:lang w:val="en-US" w:eastAsia="zh-CN"/>
+              </w:rPr>
+              <w:t xml:space="preserve"> code and </w:t>
+            </w:r>
+            <w:proofErr w:type="spellStart"/>
+            <w:r>
+              <w:rPr>
+                <w:rFonts w:eastAsia="Times New Roman" w:cs="Calibri"/>
+                <w:color w:val="000000"/>
+                <w:lang w:val="en-US" w:eastAsia="zh-CN"/>
+              </w:rPr>
+              <w:t>Github</w:t>
+            </w:r>
+            <w:proofErr w:type="spellEnd"/>
+            <w:r>
+              <w:rPr>
+                <w:rFonts w:eastAsia="Times New Roman" w:cs="Calibri"/>
+                <w:color w:val="000000"/>
+                <w:lang w:val="en-US" w:eastAsia="zh-CN"/>
+              </w:rPr>
+              <w:t xml:space="preserve"> repository</w:t>
             </w:r>
           </w:p>
         </w:tc>
@@ -17911,7 +20401,43 @@
                 <w:color w:val="000000"/>
                 <w:lang w:val="en-US" w:eastAsia="zh-CN"/>
               </w:rPr>
-              <w:t>Set up the starter back end code and Github repository</w:t>
+              <w:t xml:space="preserve">Set up the starter </w:t>
+            </w:r>
+            <w:proofErr w:type="gramStart"/>
+            <w:r>
+              <w:rPr>
+                <w:rFonts w:eastAsia="Times New Roman" w:cs="Calibri"/>
+                <w:color w:val="000000"/>
+                <w:lang w:val="en-US" w:eastAsia="zh-CN"/>
+              </w:rPr>
+              <w:t>back end</w:t>
+            </w:r>
+            <w:proofErr w:type="gramEnd"/>
+            <w:r>
+              <w:rPr>
+                <w:rFonts w:eastAsia="Times New Roman" w:cs="Calibri"/>
+                <w:color w:val="000000"/>
+                <w:lang w:val="en-US" w:eastAsia="zh-CN"/>
+              </w:rPr>
+              <w:t xml:space="preserve"> code and </w:t>
+            </w:r>
+            <w:proofErr w:type="spellStart"/>
+            <w:r>
+              <w:rPr>
+                <w:rFonts w:eastAsia="Times New Roman" w:cs="Calibri"/>
+                <w:color w:val="000000"/>
+                <w:lang w:val="en-US" w:eastAsia="zh-CN"/>
+              </w:rPr>
+              <w:t>Github</w:t>
+            </w:r>
+            <w:proofErr w:type="spellEnd"/>
+            <w:r>
+              <w:rPr>
+                <w:rFonts w:eastAsia="Times New Roman" w:cs="Calibri"/>
+                <w:color w:val="000000"/>
+                <w:lang w:val="en-US" w:eastAsia="zh-CN"/>
+              </w:rPr>
+              <w:t xml:space="preserve"> repository</w:t>
             </w:r>
           </w:p>
         </w:tc>
@@ -18109,7 +20635,43 @@
                 <w:color w:val="000000"/>
                 <w:lang w:val="en-US" w:eastAsia="zh-CN"/>
               </w:rPr>
-              <w:t>Set up the starter back end code and Github repository</w:t>
+              <w:t xml:space="preserve">Set up the starter </w:t>
+            </w:r>
+            <w:proofErr w:type="gramStart"/>
+            <w:r>
+              <w:rPr>
+                <w:rFonts w:eastAsia="Times New Roman" w:cs="Calibri"/>
+                <w:color w:val="000000"/>
+                <w:lang w:val="en-US" w:eastAsia="zh-CN"/>
+              </w:rPr>
+              <w:t>back end</w:t>
+            </w:r>
+            <w:proofErr w:type="gramEnd"/>
+            <w:r>
+              <w:rPr>
+                <w:rFonts w:eastAsia="Times New Roman" w:cs="Calibri"/>
+                <w:color w:val="000000"/>
+                <w:lang w:val="en-US" w:eastAsia="zh-CN"/>
+              </w:rPr>
+              <w:t xml:space="preserve"> code and </w:t>
+            </w:r>
+            <w:proofErr w:type="spellStart"/>
+            <w:r>
+              <w:rPr>
+                <w:rFonts w:eastAsia="Times New Roman" w:cs="Calibri"/>
+                <w:color w:val="000000"/>
+                <w:lang w:val="en-US" w:eastAsia="zh-CN"/>
+              </w:rPr>
+              <w:t>Github</w:t>
+            </w:r>
+            <w:proofErr w:type="spellEnd"/>
+            <w:r>
+              <w:rPr>
+                <w:rFonts w:eastAsia="Times New Roman" w:cs="Calibri"/>
+                <w:color w:val="000000"/>
+                <w:lang w:val="en-US" w:eastAsia="zh-CN"/>
+              </w:rPr>
+              <w:t xml:space="preserve"> repository</w:t>
             </w:r>
           </w:p>
         </w:tc>
@@ -18307,7 +20869,43 @@
                 <w:color w:val="000000"/>
                 <w:lang w:val="en-US" w:eastAsia="zh-CN"/>
               </w:rPr>
-              <w:t>Set up the starter back end code and Github repository</w:t>
+              <w:t xml:space="preserve">Set up the starter </w:t>
+            </w:r>
+            <w:proofErr w:type="gramStart"/>
+            <w:r>
+              <w:rPr>
+                <w:rFonts w:eastAsia="Times New Roman" w:cs="Calibri"/>
+                <w:color w:val="000000"/>
+                <w:lang w:val="en-US" w:eastAsia="zh-CN"/>
+              </w:rPr>
+              <w:t>back end</w:t>
+            </w:r>
+            <w:proofErr w:type="gramEnd"/>
+            <w:r>
+              <w:rPr>
+                <w:rFonts w:eastAsia="Times New Roman" w:cs="Calibri"/>
+                <w:color w:val="000000"/>
+                <w:lang w:val="en-US" w:eastAsia="zh-CN"/>
+              </w:rPr>
+              <w:t xml:space="preserve"> code and </w:t>
+            </w:r>
+            <w:proofErr w:type="spellStart"/>
+            <w:r>
+              <w:rPr>
+                <w:rFonts w:eastAsia="Times New Roman" w:cs="Calibri"/>
+                <w:color w:val="000000"/>
+                <w:lang w:val="en-US" w:eastAsia="zh-CN"/>
+              </w:rPr>
+              <w:t>Github</w:t>
+            </w:r>
+            <w:proofErr w:type="spellEnd"/>
+            <w:r>
+              <w:rPr>
+                <w:rFonts w:eastAsia="Times New Roman" w:cs="Calibri"/>
+                <w:color w:val="000000"/>
+                <w:lang w:val="en-US" w:eastAsia="zh-CN"/>
+              </w:rPr>
+              <w:t xml:space="preserve"> repository</w:t>
             </w:r>
           </w:p>
         </w:tc>
@@ -18505,7 +21103,43 @@
                 <w:color w:val="000000"/>
                 <w:lang w:val="en-US" w:eastAsia="zh-CN"/>
               </w:rPr>
-              <w:t>Set up the starter back end code and Github repository</w:t>
+              <w:t xml:space="preserve">Set up the starter </w:t>
+            </w:r>
+            <w:proofErr w:type="gramStart"/>
+            <w:r>
+              <w:rPr>
+                <w:rFonts w:eastAsia="Times New Roman" w:cs="Calibri"/>
+                <w:color w:val="000000"/>
+                <w:lang w:val="en-US" w:eastAsia="zh-CN"/>
+              </w:rPr>
+              <w:t>back end</w:t>
+            </w:r>
+            <w:proofErr w:type="gramEnd"/>
+            <w:r>
+              <w:rPr>
+                <w:rFonts w:eastAsia="Times New Roman" w:cs="Calibri"/>
+                <w:color w:val="000000"/>
+                <w:lang w:val="en-US" w:eastAsia="zh-CN"/>
+              </w:rPr>
+              <w:t xml:space="preserve"> code and </w:t>
+            </w:r>
+            <w:proofErr w:type="spellStart"/>
+            <w:r>
+              <w:rPr>
+                <w:rFonts w:eastAsia="Times New Roman" w:cs="Calibri"/>
+                <w:color w:val="000000"/>
+                <w:lang w:val="en-US" w:eastAsia="zh-CN"/>
+              </w:rPr>
+              <w:t>Github</w:t>
+            </w:r>
+            <w:proofErr w:type="spellEnd"/>
+            <w:r>
+              <w:rPr>
+                <w:rFonts w:eastAsia="Times New Roman" w:cs="Calibri"/>
+                <w:color w:val="000000"/>
+                <w:lang w:val="en-US" w:eastAsia="zh-CN"/>
+              </w:rPr>
+              <w:t xml:space="preserve"> repository</w:t>
             </w:r>
           </w:p>
         </w:tc>
@@ -18703,7 +21337,43 @@
                 <w:color w:val="000000"/>
                 <w:lang w:val="en-US" w:eastAsia="zh-CN"/>
               </w:rPr>
-              <w:t>Set up the starter back end code and Github repository</w:t>
+              <w:t xml:space="preserve">Set up the starter </w:t>
+            </w:r>
+            <w:proofErr w:type="gramStart"/>
+            <w:r>
+              <w:rPr>
+                <w:rFonts w:eastAsia="Times New Roman" w:cs="Calibri"/>
+                <w:color w:val="000000"/>
+                <w:lang w:val="en-US" w:eastAsia="zh-CN"/>
+              </w:rPr>
+              <w:t>back end</w:t>
+            </w:r>
+            <w:proofErr w:type="gramEnd"/>
+            <w:r>
+              <w:rPr>
+                <w:rFonts w:eastAsia="Times New Roman" w:cs="Calibri"/>
+                <w:color w:val="000000"/>
+                <w:lang w:val="en-US" w:eastAsia="zh-CN"/>
+              </w:rPr>
+              <w:t xml:space="preserve"> code and </w:t>
+            </w:r>
+            <w:proofErr w:type="spellStart"/>
+            <w:r>
+              <w:rPr>
+                <w:rFonts w:eastAsia="Times New Roman" w:cs="Calibri"/>
+                <w:color w:val="000000"/>
+                <w:lang w:val="en-US" w:eastAsia="zh-CN"/>
+              </w:rPr>
+              <w:t>Github</w:t>
+            </w:r>
+            <w:proofErr w:type="spellEnd"/>
+            <w:r>
+              <w:rPr>
+                <w:rFonts w:eastAsia="Times New Roman" w:cs="Calibri"/>
+                <w:color w:val="000000"/>
+                <w:lang w:val="en-US" w:eastAsia="zh-CN"/>
+              </w:rPr>
+              <w:t xml:space="preserve"> repository</w:t>
             </w:r>
           </w:p>
         </w:tc>
@@ -18902,7 +21572,43 @@
                 <w:color w:val="000000"/>
                 <w:lang w:val="en-US" w:eastAsia="zh-CN"/>
               </w:rPr>
-              <w:t>Set up the starter back end code and Github repository</w:t>
+              <w:t xml:space="preserve">Set up the starter </w:t>
+            </w:r>
+            <w:proofErr w:type="gramStart"/>
+            <w:r>
+              <w:rPr>
+                <w:rFonts w:eastAsia="Times New Roman" w:cs="Calibri"/>
+                <w:color w:val="000000"/>
+                <w:lang w:val="en-US" w:eastAsia="zh-CN"/>
+              </w:rPr>
+              <w:t>back end</w:t>
+            </w:r>
+            <w:proofErr w:type="gramEnd"/>
+            <w:r>
+              <w:rPr>
+                <w:rFonts w:eastAsia="Times New Roman" w:cs="Calibri"/>
+                <w:color w:val="000000"/>
+                <w:lang w:val="en-US" w:eastAsia="zh-CN"/>
+              </w:rPr>
+              <w:t xml:space="preserve"> code and </w:t>
+            </w:r>
+            <w:proofErr w:type="spellStart"/>
+            <w:r>
+              <w:rPr>
+                <w:rFonts w:eastAsia="Times New Roman" w:cs="Calibri"/>
+                <w:color w:val="000000"/>
+                <w:lang w:val="en-US" w:eastAsia="zh-CN"/>
+              </w:rPr>
+              <w:t>Github</w:t>
+            </w:r>
+            <w:proofErr w:type="spellEnd"/>
+            <w:r>
+              <w:rPr>
+                <w:rFonts w:eastAsia="Times New Roman" w:cs="Calibri"/>
+                <w:color w:val="000000"/>
+                <w:lang w:val="en-US" w:eastAsia="zh-CN"/>
+              </w:rPr>
+              <w:t xml:space="preserve"> repository</w:t>
             </w:r>
           </w:p>
         </w:tc>
@@ -19100,7 +21806,43 @@
                 <w:color w:val="000000"/>
                 <w:lang w:val="en-US" w:eastAsia="zh-CN"/>
               </w:rPr>
-              <w:t>Set up the starter back end code and Github repository</w:t>
+              <w:t xml:space="preserve">Set up the starter </w:t>
+            </w:r>
+            <w:proofErr w:type="gramStart"/>
+            <w:r>
+              <w:rPr>
+                <w:rFonts w:eastAsia="Times New Roman" w:cs="Calibri"/>
+                <w:color w:val="000000"/>
+                <w:lang w:val="en-US" w:eastAsia="zh-CN"/>
+              </w:rPr>
+              <w:t>back end</w:t>
+            </w:r>
+            <w:proofErr w:type="gramEnd"/>
+            <w:r>
+              <w:rPr>
+                <w:rFonts w:eastAsia="Times New Roman" w:cs="Calibri"/>
+                <w:color w:val="000000"/>
+                <w:lang w:val="en-US" w:eastAsia="zh-CN"/>
+              </w:rPr>
+              <w:t xml:space="preserve"> code and </w:t>
+            </w:r>
+            <w:proofErr w:type="spellStart"/>
+            <w:r>
+              <w:rPr>
+                <w:rFonts w:eastAsia="Times New Roman" w:cs="Calibri"/>
+                <w:color w:val="000000"/>
+                <w:lang w:val="en-US" w:eastAsia="zh-CN"/>
+              </w:rPr>
+              <w:t>Github</w:t>
+            </w:r>
+            <w:proofErr w:type="spellEnd"/>
+            <w:r>
+              <w:rPr>
+                <w:rFonts w:eastAsia="Times New Roman" w:cs="Calibri"/>
+                <w:color w:val="000000"/>
+                <w:lang w:val="en-US" w:eastAsia="zh-CN"/>
+              </w:rPr>
+              <w:t xml:space="preserve"> repository</w:t>
             </w:r>
           </w:p>
         </w:tc>
@@ -19298,7 +22040,43 @@
                 <w:color w:val="000000"/>
                 <w:lang w:val="en-US" w:eastAsia="zh-CN"/>
               </w:rPr>
-              <w:t>Set up the starter back end code and Github repository</w:t>
+              <w:t xml:space="preserve">Set up the starter </w:t>
+            </w:r>
+            <w:proofErr w:type="gramStart"/>
+            <w:r>
+              <w:rPr>
+                <w:rFonts w:eastAsia="Times New Roman" w:cs="Calibri"/>
+                <w:color w:val="000000"/>
+                <w:lang w:val="en-US" w:eastAsia="zh-CN"/>
+              </w:rPr>
+              <w:t>back end</w:t>
+            </w:r>
+            <w:proofErr w:type="gramEnd"/>
+            <w:r>
+              <w:rPr>
+                <w:rFonts w:eastAsia="Times New Roman" w:cs="Calibri"/>
+                <w:color w:val="000000"/>
+                <w:lang w:val="en-US" w:eastAsia="zh-CN"/>
+              </w:rPr>
+              <w:t xml:space="preserve"> code and </w:t>
+            </w:r>
+            <w:proofErr w:type="spellStart"/>
+            <w:r>
+              <w:rPr>
+                <w:rFonts w:eastAsia="Times New Roman" w:cs="Calibri"/>
+                <w:color w:val="000000"/>
+                <w:lang w:val="en-US" w:eastAsia="zh-CN"/>
+              </w:rPr>
+              <w:t>Github</w:t>
+            </w:r>
+            <w:proofErr w:type="spellEnd"/>
+            <w:r>
+              <w:rPr>
+                <w:rFonts w:eastAsia="Times New Roman" w:cs="Calibri"/>
+                <w:color w:val="000000"/>
+                <w:lang w:val="en-US" w:eastAsia="zh-CN"/>
+              </w:rPr>
+              <w:t xml:space="preserve"> repository</w:t>
             </w:r>
           </w:p>
         </w:tc>
@@ -19496,7 +22274,43 @@
                 <w:color w:val="000000"/>
                 <w:lang w:val="en-US" w:eastAsia="zh-CN"/>
               </w:rPr>
-              <w:t>Set up the starter back end code and Github repository</w:t>
+              <w:t xml:space="preserve">Set up the starter </w:t>
+            </w:r>
+            <w:proofErr w:type="gramStart"/>
+            <w:r>
+              <w:rPr>
+                <w:rFonts w:eastAsia="Times New Roman" w:cs="Calibri"/>
+                <w:color w:val="000000"/>
+                <w:lang w:val="en-US" w:eastAsia="zh-CN"/>
+              </w:rPr>
+              <w:t>back end</w:t>
+            </w:r>
+            <w:proofErr w:type="gramEnd"/>
+            <w:r>
+              <w:rPr>
+                <w:rFonts w:eastAsia="Times New Roman" w:cs="Calibri"/>
+                <w:color w:val="000000"/>
+                <w:lang w:val="en-US" w:eastAsia="zh-CN"/>
+              </w:rPr>
+              <w:t xml:space="preserve"> code and </w:t>
+            </w:r>
+            <w:proofErr w:type="spellStart"/>
+            <w:r>
+              <w:rPr>
+                <w:rFonts w:eastAsia="Times New Roman" w:cs="Calibri"/>
+                <w:color w:val="000000"/>
+                <w:lang w:val="en-US" w:eastAsia="zh-CN"/>
+              </w:rPr>
+              <w:t>Github</w:t>
+            </w:r>
+            <w:proofErr w:type="spellEnd"/>
+            <w:r>
+              <w:rPr>
+                <w:rFonts w:eastAsia="Times New Roman" w:cs="Calibri"/>
+                <w:color w:val="000000"/>
+                <w:lang w:val="en-US" w:eastAsia="zh-CN"/>
+              </w:rPr>
+              <w:t xml:space="preserve"> repository</w:t>
             </w:r>
           </w:p>
         </w:tc>
@@ -19694,7 +22508,43 @@
                 <w:color w:val="000000"/>
                 <w:lang w:val="en-US" w:eastAsia="zh-CN"/>
               </w:rPr>
-              <w:t>Set up the starter back end code and Github repository</w:t>
+              <w:t xml:space="preserve">Set up the starter </w:t>
+            </w:r>
+            <w:proofErr w:type="gramStart"/>
+            <w:r>
+              <w:rPr>
+                <w:rFonts w:eastAsia="Times New Roman" w:cs="Calibri"/>
+                <w:color w:val="000000"/>
+                <w:lang w:val="en-US" w:eastAsia="zh-CN"/>
+              </w:rPr>
+              <w:t>back end</w:t>
+            </w:r>
+            <w:proofErr w:type="gramEnd"/>
+            <w:r>
+              <w:rPr>
+                <w:rFonts w:eastAsia="Times New Roman" w:cs="Calibri"/>
+                <w:color w:val="000000"/>
+                <w:lang w:val="en-US" w:eastAsia="zh-CN"/>
+              </w:rPr>
+              <w:t xml:space="preserve"> code and </w:t>
+            </w:r>
+            <w:proofErr w:type="spellStart"/>
+            <w:r>
+              <w:rPr>
+                <w:rFonts w:eastAsia="Times New Roman" w:cs="Calibri"/>
+                <w:color w:val="000000"/>
+                <w:lang w:val="en-US" w:eastAsia="zh-CN"/>
+              </w:rPr>
+              <w:t>Github</w:t>
+            </w:r>
+            <w:proofErr w:type="spellEnd"/>
+            <w:r>
+              <w:rPr>
+                <w:rFonts w:eastAsia="Times New Roman" w:cs="Calibri"/>
+                <w:color w:val="000000"/>
+                <w:lang w:val="en-US" w:eastAsia="zh-CN"/>
+              </w:rPr>
+              <w:t xml:space="preserve"> repository</w:t>
             </w:r>
           </w:p>
         </w:tc>
@@ -19892,7 +22742,43 @@
                 <w:color w:val="000000"/>
                 <w:lang w:val="en-US" w:eastAsia="zh-CN"/>
               </w:rPr>
-              <w:t>Set up the starter back end code and Github repository</w:t>
+              <w:t xml:space="preserve">Set up the starter </w:t>
+            </w:r>
+            <w:proofErr w:type="gramStart"/>
+            <w:r>
+              <w:rPr>
+                <w:rFonts w:eastAsia="Times New Roman" w:cs="Calibri"/>
+                <w:color w:val="000000"/>
+                <w:lang w:val="en-US" w:eastAsia="zh-CN"/>
+              </w:rPr>
+              <w:t>back end</w:t>
+            </w:r>
+            <w:proofErr w:type="gramEnd"/>
+            <w:r>
+              <w:rPr>
+                <w:rFonts w:eastAsia="Times New Roman" w:cs="Calibri"/>
+                <w:color w:val="000000"/>
+                <w:lang w:val="en-US" w:eastAsia="zh-CN"/>
+              </w:rPr>
+              <w:t xml:space="preserve"> code and </w:t>
+            </w:r>
+            <w:proofErr w:type="spellStart"/>
+            <w:r>
+              <w:rPr>
+                <w:rFonts w:eastAsia="Times New Roman" w:cs="Calibri"/>
+                <w:color w:val="000000"/>
+                <w:lang w:val="en-US" w:eastAsia="zh-CN"/>
+              </w:rPr>
+              <w:t>Github</w:t>
+            </w:r>
+            <w:proofErr w:type="spellEnd"/>
+            <w:r>
+              <w:rPr>
+                <w:rFonts w:eastAsia="Times New Roman" w:cs="Calibri"/>
+                <w:color w:val="000000"/>
+                <w:lang w:val="en-US" w:eastAsia="zh-CN"/>
+              </w:rPr>
+              <w:t xml:space="preserve"> repository</w:t>
             </w:r>
           </w:p>
         </w:tc>
@@ -20090,7 +22976,43 @@
                 <w:color w:val="000000"/>
                 <w:lang w:val="en-US" w:eastAsia="zh-CN"/>
               </w:rPr>
-              <w:t>Set up the starter back end code and Github repository</w:t>
+              <w:t xml:space="preserve">Set up the starter </w:t>
+            </w:r>
+            <w:proofErr w:type="gramStart"/>
+            <w:r>
+              <w:rPr>
+                <w:rFonts w:eastAsia="Times New Roman" w:cs="Calibri"/>
+                <w:color w:val="000000"/>
+                <w:lang w:val="en-US" w:eastAsia="zh-CN"/>
+              </w:rPr>
+              <w:t>back end</w:t>
+            </w:r>
+            <w:proofErr w:type="gramEnd"/>
+            <w:r>
+              <w:rPr>
+                <w:rFonts w:eastAsia="Times New Roman" w:cs="Calibri"/>
+                <w:color w:val="000000"/>
+                <w:lang w:val="en-US" w:eastAsia="zh-CN"/>
+              </w:rPr>
+              <w:t xml:space="preserve"> code and </w:t>
+            </w:r>
+            <w:proofErr w:type="spellStart"/>
+            <w:r>
+              <w:rPr>
+                <w:rFonts w:eastAsia="Times New Roman" w:cs="Calibri"/>
+                <w:color w:val="000000"/>
+                <w:lang w:val="en-US" w:eastAsia="zh-CN"/>
+              </w:rPr>
+              <w:t>Github</w:t>
+            </w:r>
+            <w:proofErr w:type="spellEnd"/>
+            <w:r>
+              <w:rPr>
+                <w:rFonts w:eastAsia="Times New Roman" w:cs="Calibri"/>
+                <w:color w:val="000000"/>
+                <w:lang w:val="en-US" w:eastAsia="zh-CN"/>
+              </w:rPr>
+              <w:t xml:space="preserve"> repository</w:t>
             </w:r>
           </w:p>
         </w:tc>
@@ -20288,7 +23210,43 @@
                 <w:color w:val="000000"/>
                 <w:lang w:val="en-US" w:eastAsia="zh-CN"/>
               </w:rPr>
-              <w:t>Set up the starter back end code and Github repository</w:t>
+              <w:t xml:space="preserve">Set up the starter </w:t>
+            </w:r>
+            <w:proofErr w:type="gramStart"/>
+            <w:r>
+              <w:rPr>
+                <w:rFonts w:eastAsia="Times New Roman" w:cs="Calibri"/>
+                <w:color w:val="000000"/>
+                <w:lang w:val="en-US" w:eastAsia="zh-CN"/>
+              </w:rPr>
+              <w:t>back end</w:t>
+            </w:r>
+            <w:proofErr w:type="gramEnd"/>
+            <w:r>
+              <w:rPr>
+                <w:rFonts w:eastAsia="Times New Roman" w:cs="Calibri"/>
+                <w:color w:val="000000"/>
+                <w:lang w:val="en-US" w:eastAsia="zh-CN"/>
+              </w:rPr>
+              <w:t xml:space="preserve"> code and </w:t>
+            </w:r>
+            <w:proofErr w:type="spellStart"/>
+            <w:r>
+              <w:rPr>
+                <w:rFonts w:eastAsia="Times New Roman" w:cs="Calibri"/>
+                <w:color w:val="000000"/>
+                <w:lang w:val="en-US" w:eastAsia="zh-CN"/>
+              </w:rPr>
+              <w:t>Github</w:t>
+            </w:r>
+            <w:proofErr w:type="spellEnd"/>
+            <w:r>
+              <w:rPr>
+                <w:rFonts w:eastAsia="Times New Roman" w:cs="Calibri"/>
+                <w:color w:val="000000"/>
+                <w:lang w:val="en-US" w:eastAsia="zh-CN"/>
+              </w:rPr>
+              <w:t xml:space="preserve"> repository</w:t>
             </w:r>
           </w:p>
         </w:tc>
@@ -20486,7 +23444,43 @@
                 <w:color w:val="000000"/>
                 <w:lang w:val="en-US" w:eastAsia="zh-CN"/>
               </w:rPr>
-              <w:t>Set up the starter back end code and Github repository, Add a text resizing feature on the main screen</w:t>
+              <w:t xml:space="preserve">Set up the starter </w:t>
+            </w:r>
+            <w:proofErr w:type="gramStart"/>
+            <w:r>
+              <w:rPr>
+                <w:rFonts w:eastAsia="Times New Roman" w:cs="Calibri"/>
+                <w:color w:val="000000"/>
+                <w:lang w:val="en-US" w:eastAsia="zh-CN"/>
+              </w:rPr>
+              <w:t>back end</w:t>
+            </w:r>
+            <w:proofErr w:type="gramEnd"/>
+            <w:r>
+              <w:rPr>
+                <w:rFonts w:eastAsia="Times New Roman" w:cs="Calibri"/>
+                <w:color w:val="000000"/>
+                <w:lang w:val="en-US" w:eastAsia="zh-CN"/>
+              </w:rPr>
+              <w:t xml:space="preserve"> code and </w:t>
+            </w:r>
+            <w:proofErr w:type="spellStart"/>
+            <w:r>
+              <w:rPr>
+                <w:rFonts w:eastAsia="Times New Roman" w:cs="Calibri"/>
+                <w:color w:val="000000"/>
+                <w:lang w:val="en-US" w:eastAsia="zh-CN"/>
+              </w:rPr>
+              <w:t>Github</w:t>
+            </w:r>
+            <w:proofErr w:type="spellEnd"/>
+            <w:r>
+              <w:rPr>
+                <w:rFonts w:eastAsia="Times New Roman" w:cs="Calibri"/>
+                <w:color w:val="000000"/>
+                <w:lang w:val="en-US" w:eastAsia="zh-CN"/>
+              </w:rPr>
+              <w:t xml:space="preserve"> repository, Add a text resizing feature on the main screen</w:t>
             </w:r>
           </w:p>
         </w:tc>
@@ -20684,7 +23678,43 @@
                 <w:color w:val="000000"/>
                 <w:lang w:val="en-US" w:eastAsia="zh-CN"/>
               </w:rPr>
-              <w:t>Set up the starter back end code and Github repository</w:t>
+              <w:t xml:space="preserve">Set up the starter </w:t>
+            </w:r>
+            <w:proofErr w:type="gramStart"/>
+            <w:r>
+              <w:rPr>
+                <w:rFonts w:eastAsia="Times New Roman" w:cs="Calibri"/>
+                <w:color w:val="000000"/>
+                <w:lang w:val="en-US" w:eastAsia="zh-CN"/>
+              </w:rPr>
+              <w:t>back end</w:t>
+            </w:r>
+            <w:proofErr w:type="gramEnd"/>
+            <w:r>
+              <w:rPr>
+                <w:rFonts w:eastAsia="Times New Roman" w:cs="Calibri"/>
+                <w:color w:val="000000"/>
+                <w:lang w:val="en-US" w:eastAsia="zh-CN"/>
+              </w:rPr>
+              <w:t xml:space="preserve"> code and </w:t>
+            </w:r>
+            <w:proofErr w:type="spellStart"/>
+            <w:r>
+              <w:rPr>
+                <w:rFonts w:eastAsia="Times New Roman" w:cs="Calibri"/>
+                <w:color w:val="000000"/>
+                <w:lang w:val="en-US" w:eastAsia="zh-CN"/>
+              </w:rPr>
+              <w:t>Github</w:t>
+            </w:r>
+            <w:proofErr w:type="spellEnd"/>
+            <w:r>
+              <w:rPr>
+                <w:rFonts w:eastAsia="Times New Roman" w:cs="Calibri"/>
+                <w:color w:val="000000"/>
+                <w:lang w:val="en-US" w:eastAsia="zh-CN"/>
+              </w:rPr>
+              <w:t xml:space="preserve"> repository</w:t>
             </w:r>
           </w:p>
         </w:tc>
@@ -20882,7 +23912,43 @@
                 <w:color w:val="000000"/>
                 <w:lang w:val="en-US" w:eastAsia="zh-CN"/>
               </w:rPr>
-              <w:t>Set up the starter back end code and Github repository</w:t>
+              <w:t xml:space="preserve">Set up the starter </w:t>
+            </w:r>
+            <w:proofErr w:type="gramStart"/>
+            <w:r>
+              <w:rPr>
+                <w:rFonts w:eastAsia="Times New Roman" w:cs="Calibri"/>
+                <w:color w:val="000000"/>
+                <w:lang w:val="en-US" w:eastAsia="zh-CN"/>
+              </w:rPr>
+              <w:t>back end</w:t>
+            </w:r>
+            <w:proofErr w:type="gramEnd"/>
+            <w:r>
+              <w:rPr>
+                <w:rFonts w:eastAsia="Times New Roman" w:cs="Calibri"/>
+                <w:color w:val="000000"/>
+                <w:lang w:val="en-US" w:eastAsia="zh-CN"/>
+              </w:rPr>
+              <w:t xml:space="preserve"> code and </w:t>
+            </w:r>
+            <w:proofErr w:type="spellStart"/>
+            <w:r>
+              <w:rPr>
+                <w:rFonts w:eastAsia="Times New Roman" w:cs="Calibri"/>
+                <w:color w:val="000000"/>
+                <w:lang w:val="en-US" w:eastAsia="zh-CN"/>
+              </w:rPr>
+              <w:t>Github</w:t>
+            </w:r>
+            <w:proofErr w:type="spellEnd"/>
+            <w:r>
+              <w:rPr>
+                <w:rFonts w:eastAsia="Times New Roman" w:cs="Calibri"/>
+                <w:color w:val="000000"/>
+                <w:lang w:val="en-US" w:eastAsia="zh-CN"/>
+              </w:rPr>
+              <w:t xml:space="preserve"> repository</w:t>
             </w:r>
           </w:p>
         </w:tc>
@@ -21080,7 +24146,43 @@
                 <w:color w:val="000000"/>
                 <w:lang w:val="en-US" w:eastAsia="zh-CN"/>
               </w:rPr>
-              <w:t>Set up the starter back end code and Github repository</w:t>
+              <w:t xml:space="preserve">Set up the starter </w:t>
+            </w:r>
+            <w:proofErr w:type="gramStart"/>
+            <w:r>
+              <w:rPr>
+                <w:rFonts w:eastAsia="Times New Roman" w:cs="Calibri"/>
+                <w:color w:val="000000"/>
+                <w:lang w:val="en-US" w:eastAsia="zh-CN"/>
+              </w:rPr>
+              <w:t>back end</w:t>
+            </w:r>
+            <w:proofErr w:type="gramEnd"/>
+            <w:r>
+              <w:rPr>
+                <w:rFonts w:eastAsia="Times New Roman" w:cs="Calibri"/>
+                <w:color w:val="000000"/>
+                <w:lang w:val="en-US" w:eastAsia="zh-CN"/>
+              </w:rPr>
+              <w:t xml:space="preserve"> code and </w:t>
+            </w:r>
+            <w:proofErr w:type="spellStart"/>
+            <w:r>
+              <w:rPr>
+                <w:rFonts w:eastAsia="Times New Roman" w:cs="Calibri"/>
+                <w:color w:val="000000"/>
+                <w:lang w:val="en-US" w:eastAsia="zh-CN"/>
+              </w:rPr>
+              <w:t>Github</w:t>
+            </w:r>
+            <w:proofErr w:type="spellEnd"/>
+            <w:r>
+              <w:rPr>
+                <w:rFonts w:eastAsia="Times New Roman" w:cs="Calibri"/>
+                <w:color w:val="000000"/>
+                <w:lang w:val="en-US" w:eastAsia="zh-CN"/>
+              </w:rPr>
+              <w:t xml:space="preserve"> repository</w:t>
             </w:r>
           </w:p>
         </w:tc>
@@ -21278,7 +24380,43 @@
                 <w:color w:val="000000"/>
                 <w:lang w:val="en-US" w:eastAsia="zh-CN"/>
               </w:rPr>
-              <w:t>Set up the starter back end code and Github repository</w:t>
+              <w:t xml:space="preserve">Set up the starter </w:t>
+            </w:r>
+            <w:proofErr w:type="gramStart"/>
+            <w:r>
+              <w:rPr>
+                <w:rFonts w:eastAsia="Times New Roman" w:cs="Calibri"/>
+                <w:color w:val="000000"/>
+                <w:lang w:val="en-US" w:eastAsia="zh-CN"/>
+              </w:rPr>
+              <w:t>back end</w:t>
+            </w:r>
+            <w:proofErr w:type="gramEnd"/>
+            <w:r>
+              <w:rPr>
+                <w:rFonts w:eastAsia="Times New Roman" w:cs="Calibri"/>
+                <w:color w:val="000000"/>
+                <w:lang w:val="en-US" w:eastAsia="zh-CN"/>
+              </w:rPr>
+              <w:t xml:space="preserve"> code and </w:t>
+            </w:r>
+            <w:proofErr w:type="spellStart"/>
+            <w:r>
+              <w:rPr>
+                <w:rFonts w:eastAsia="Times New Roman" w:cs="Calibri"/>
+                <w:color w:val="000000"/>
+                <w:lang w:val="en-US" w:eastAsia="zh-CN"/>
+              </w:rPr>
+              <w:t>Github</w:t>
+            </w:r>
+            <w:proofErr w:type="spellEnd"/>
+            <w:r>
+              <w:rPr>
+                <w:rFonts w:eastAsia="Times New Roman" w:cs="Calibri"/>
+                <w:color w:val="000000"/>
+                <w:lang w:val="en-US" w:eastAsia="zh-CN"/>
+              </w:rPr>
+              <w:t xml:space="preserve"> repository</w:t>
             </w:r>
           </w:p>
         </w:tc>
@@ -21476,7 +24614,43 @@
                 <w:color w:val="000000"/>
                 <w:lang w:val="en-US" w:eastAsia="zh-CN"/>
               </w:rPr>
-              <w:t>Set up the starter back end code and Github repository</w:t>
+              <w:t xml:space="preserve">Set up the starter </w:t>
+            </w:r>
+            <w:proofErr w:type="gramStart"/>
+            <w:r>
+              <w:rPr>
+                <w:rFonts w:eastAsia="Times New Roman" w:cs="Calibri"/>
+                <w:color w:val="000000"/>
+                <w:lang w:val="en-US" w:eastAsia="zh-CN"/>
+              </w:rPr>
+              <w:t>back end</w:t>
+            </w:r>
+            <w:proofErr w:type="gramEnd"/>
+            <w:r>
+              <w:rPr>
+                <w:rFonts w:eastAsia="Times New Roman" w:cs="Calibri"/>
+                <w:color w:val="000000"/>
+                <w:lang w:val="en-US" w:eastAsia="zh-CN"/>
+              </w:rPr>
+              <w:t xml:space="preserve"> code and </w:t>
+            </w:r>
+            <w:proofErr w:type="spellStart"/>
+            <w:r>
+              <w:rPr>
+                <w:rFonts w:eastAsia="Times New Roman" w:cs="Calibri"/>
+                <w:color w:val="000000"/>
+                <w:lang w:val="en-US" w:eastAsia="zh-CN"/>
+              </w:rPr>
+              <w:t>Github</w:t>
+            </w:r>
+            <w:proofErr w:type="spellEnd"/>
+            <w:r>
+              <w:rPr>
+                <w:rFonts w:eastAsia="Times New Roman" w:cs="Calibri"/>
+                <w:color w:val="000000"/>
+                <w:lang w:val="en-US" w:eastAsia="zh-CN"/>
+              </w:rPr>
+              <w:t xml:space="preserve"> repository</w:t>
             </w:r>
           </w:p>
         </w:tc>
@@ -21674,7 +24848,43 @@
                 <w:color w:val="000000"/>
                 <w:lang w:val="en-US" w:eastAsia="zh-CN"/>
               </w:rPr>
-              <w:t>Set up the starter back end code and Github repository</w:t>
+              <w:t xml:space="preserve">Set up the starter </w:t>
+            </w:r>
+            <w:proofErr w:type="gramStart"/>
+            <w:r>
+              <w:rPr>
+                <w:rFonts w:eastAsia="Times New Roman" w:cs="Calibri"/>
+                <w:color w:val="000000"/>
+                <w:lang w:val="en-US" w:eastAsia="zh-CN"/>
+              </w:rPr>
+              <w:t>back end</w:t>
+            </w:r>
+            <w:proofErr w:type="gramEnd"/>
+            <w:r>
+              <w:rPr>
+                <w:rFonts w:eastAsia="Times New Roman" w:cs="Calibri"/>
+                <w:color w:val="000000"/>
+                <w:lang w:val="en-US" w:eastAsia="zh-CN"/>
+              </w:rPr>
+              <w:t xml:space="preserve"> code and </w:t>
+            </w:r>
+            <w:proofErr w:type="spellStart"/>
+            <w:r>
+              <w:rPr>
+                <w:rFonts w:eastAsia="Times New Roman" w:cs="Calibri"/>
+                <w:color w:val="000000"/>
+                <w:lang w:val="en-US" w:eastAsia="zh-CN"/>
+              </w:rPr>
+              <w:t>Github</w:t>
+            </w:r>
+            <w:proofErr w:type="spellEnd"/>
+            <w:r>
+              <w:rPr>
+                <w:rFonts w:eastAsia="Times New Roman" w:cs="Calibri"/>
+                <w:color w:val="000000"/>
+                <w:lang w:val="en-US" w:eastAsia="zh-CN"/>
+              </w:rPr>
+              <w:t xml:space="preserve"> repository</w:t>
             </w:r>
           </w:p>
         </w:tc>
@@ -21872,7 +25082,43 @@
                 <w:color w:val="000000"/>
                 <w:lang w:val="en-US" w:eastAsia="zh-CN"/>
               </w:rPr>
-              <w:t>Set up the starter back end code and Github repository</w:t>
+              <w:t xml:space="preserve">Set up the starter </w:t>
+            </w:r>
+            <w:proofErr w:type="gramStart"/>
+            <w:r>
+              <w:rPr>
+                <w:rFonts w:eastAsia="Times New Roman" w:cs="Calibri"/>
+                <w:color w:val="000000"/>
+                <w:lang w:val="en-US" w:eastAsia="zh-CN"/>
+              </w:rPr>
+              <w:t>back end</w:t>
+            </w:r>
+            <w:proofErr w:type="gramEnd"/>
+            <w:r>
+              <w:rPr>
+                <w:rFonts w:eastAsia="Times New Roman" w:cs="Calibri"/>
+                <w:color w:val="000000"/>
+                <w:lang w:val="en-US" w:eastAsia="zh-CN"/>
+              </w:rPr>
+              <w:t xml:space="preserve"> code and </w:t>
+            </w:r>
+            <w:proofErr w:type="spellStart"/>
+            <w:r>
+              <w:rPr>
+                <w:rFonts w:eastAsia="Times New Roman" w:cs="Calibri"/>
+                <w:color w:val="000000"/>
+                <w:lang w:val="en-US" w:eastAsia="zh-CN"/>
+              </w:rPr>
+              <w:t>Github</w:t>
+            </w:r>
+            <w:proofErr w:type="spellEnd"/>
+            <w:r>
+              <w:rPr>
+                <w:rFonts w:eastAsia="Times New Roman" w:cs="Calibri"/>
+                <w:color w:val="000000"/>
+                <w:lang w:val="en-US" w:eastAsia="zh-CN"/>
+              </w:rPr>
+              <w:t xml:space="preserve"> repository</w:t>
             </w:r>
           </w:p>
         </w:tc>
@@ -22070,7 +25316,43 @@
                 <w:color w:val="000000"/>
                 <w:lang w:val="en-US" w:eastAsia="zh-CN"/>
               </w:rPr>
-              <w:t>Set up the starter back end code and Github repository</w:t>
+              <w:t xml:space="preserve">Set up the starter </w:t>
+            </w:r>
+            <w:proofErr w:type="gramStart"/>
+            <w:r>
+              <w:rPr>
+                <w:rFonts w:eastAsia="Times New Roman" w:cs="Calibri"/>
+                <w:color w:val="000000"/>
+                <w:lang w:val="en-US" w:eastAsia="zh-CN"/>
+              </w:rPr>
+              <w:t>back end</w:t>
+            </w:r>
+            <w:proofErr w:type="gramEnd"/>
+            <w:r>
+              <w:rPr>
+                <w:rFonts w:eastAsia="Times New Roman" w:cs="Calibri"/>
+                <w:color w:val="000000"/>
+                <w:lang w:val="en-US" w:eastAsia="zh-CN"/>
+              </w:rPr>
+              <w:t xml:space="preserve"> code and </w:t>
+            </w:r>
+            <w:proofErr w:type="spellStart"/>
+            <w:r>
+              <w:rPr>
+                <w:rFonts w:eastAsia="Times New Roman" w:cs="Calibri"/>
+                <w:color w:val="000000"/>
+                <w:lang w:val="en-US" w:eastAsia="zh-CN"/>
+              </w:rPr>
+              <w:t>Github</w:t>
+            </w:r>
+            <w:proofErr w:type="spellEnd"/>
+            <w:r>
+              <w:rPr>
+                <w:rFonts w:eastAsia="Times New Roman" w:cs="Calibri"/>
+                <w:color w:val="000000"/>
+                <w:lang w:val="en-US" w:eastAsia="zh-CN"/>
+              </w:rPr>
+              <w:t xml:space="preserve"> repository</w:t>
             </w:r>
           </w:p>
         </w:tc>
@@ -22268,7 +25550,43 @@
                 <w:color w:val="000000"/>
                 <w:lang w:val="en-US" w:eastAsia="zh-CN"/>
               </w:rPr>
-              <w:t>Set up the starter back end code and Github repository</w:t>
+              <w:t xml:space="preserve">Set up the starter </w:t>
+            </w:r>
+            <w:proofErr w:type="gramStart"/>
+            <w:r>
+              <w:rPr>
+                <w:rFonts w:eastAsia="Times New Roman" w:cs="Calibri"/>
+                <w:color w:val="000000"/>
+                <w:lang w:val="en-US" w:eastAsia="zh-CN"/>
+              </w:rPr>
+              <w:t>back end</w:t>
+            </w:r>
+            <w:proofErr w:type="gramEnd"/>
+            <w:r>
+              <w:rPr>
+                <w:rFonts w:eastAsia="Times New Roman" w:cs="Calibri"/>
+                <w:color w:val="000000"/>
+                <w:lang w:val="en-US" w:eastAsia="zh-CN"/>
+              </w:rPr>
+              <w:t xml:space="preserve"> code and </w:t>
+            </w:r>
+            <w:proofErr w:type="spellStart"/>
+            <w:r>
+              <w:rPr>
+                <w:rFonts w:eastAsia="Times New Roman" w:cs="Calibri"/>
+                <w:color w:val="000000"/>
+                <w:lang w:val="en-US" w:eastAsia="zh-CN"/>
+              </w:rPr>
+              <w:t>Github</w:t>
+            </w:r>
+            <w:proofErr w:type="spellEnd"/>
+            <w:r>
+              <w:rPr>
+                <w:rFonts w:eastAsia="Times New Roman" w:cs="Calibri"/>
+                <w:color w:val="000000"/>
+                <w:lang w:val="en-US" w:eastAsia="zh-CN"/>
+              </w:rPr>
+              <w:t xml:space="preserve"> repository</w:t>
             </w:r>
           </w:p>
         </w:tc>
@@ -22467,7 +25785,43 @@
                 <w:color w:val="000000"/>
                 <w:lang w:val="en-US" w:eastAsia="zh-CN"/>
               </w:rPr>
-              <w:t>Set up the starter back end code and Github repository</w:t>
+              <w:t xml:space="preserve">Set up the starter </w:t>
+            </w:r>
+            <w:proofErr w:type="gramStart"/>
+            <w:r>
+              <w:rPr>
+                <w:rFonts w:eastAsia="Times New Roman" w:cs="Calibri"/>
+                <w:color w:val="000000"/>
+                <w:lang w:val="en-US" w:eastAsia="zh-CN"/>
+              </w:rPr>
+              <w:t>back end</w:t>
+            </w:r>
+            <w:proofErr w:type="gramEnd"/>
+            <w:r>
+              <w:rPr>
+                <w:rFonts w:eastAsia="Times New Roman" w:cs="Calibri"/>
+                <w:color w:val="000000"/>
+                <w:lang w:val="en-US" w:eastAsia="zh-CN"/>
+              </w:rPr>
+              <w:t xml:space="preserve"> code and </w:t>
+            </w:r>
+            <w:proofErr w:type="spellStart"/>
+            <w:r>
+              <w:rPr>
+                <w:rFonts w:eastAsia="Times New Roman" w:cs="Calibri"/>
+                <w:color w:val="000000"/>
+                <w:lang w:val="en-US" w:eastAsia="zh-CN"/>
+              </w:rPr>
+              <w:t>Github</w:t>
+            </w:r>
+            <w:proofErr w:type="spellEnd"/>
+            <w:r>
+              <w:rPr>
+                <w:rFonts w:eastAsia="Times New Roman" w:cs="Calibri"/>
+                <w:color w:val="000000"/>
+                <w:lang w:val="en-US" w:eastAsia="zh-CN"/>
+              </w:rPr>
+              <w:t xml:space="preserve"> repository</w:t>
             </w:r>
           </w:p>
         </w:tc>
@@ -22665,7 +26019,43 @@
                 <w:color w:val="000000"/>
                 <w:lang w:val="en-US" w:eastAsia="zh-CN"/>
               </w:rPr>
-              <w:t>Set up the starter back end code and Github repository</w:t>
+              <w:t xml:space="preserve">Set up the starter </w:t>
+            </w:r>
+            <w:proofErr w:type="gramStart"/>
+            <w:r>
+              <w:rPr>
+                <w:rFonts w:eastAsia="Times New Roman" w:cs="Calibri"/>
+                <w:color w:val="000000"/>
+                <w:lang w:val="en-US" w:eastAsia="zh-CN"/>
+              </w:rPr>
+              <w:t>back end</w:t>
+            </w:r>
+            <w:proofErr w:type="gramEnd"/>
+            <w:r>
+              <w:rPr>
+                <w:rFonts w:eastAsia="Times New Roman" w:cs="Calibri"/>
+                <w:color w:val="000000"/>
+                <w:lang w:val="en-US" w:eastAsia="zh-CN"/>
+              </w:rPr>
+              <w:t xml:space="preserve"> code and </w:t>
+            </w:r>
+            <w:proofErr w:type="spellStart"/>
+            <w:r>
+              <w:rPr>
+                <w:rFonts w:eastAsia="Times New Roman" w:cs="Calibri"/>
+                <w:color w:val="000000"/>
+                <w:lang w:val="en-US" w:eastAsia="zh-CN"/>
+              </w:rPr>
+              <w:t>Github</w:t>
+            </w:r>
+            <w:proofErr w:type="spellEnd"/>
+            <w:r>
+              <w:rPr>
+                <w:rFonts w:eastAsia="Times New Roman" w:cs="Calibri"/>
+                <w:color w:val="000000"/>
+                <w:lang w:val="en-US" w:eastAsia="zh-CN"/>
+              </w:rPr>
+              <w:t xml:space="preserve"> repository</w:t>
             </w:r>
           </w:p>
         </w:tc>
@@ -22696,13 +26086,23 @@
                 <w:lang w:val="en-US" w:eastAsia="zh-CN"/>
               </w:rPr>
             </w:pPr>
-            <w:r>
-              <w:rPr>
-                <w:rFonts w:eastAsia="Times New Roman" w:cs="Calibri"/>
-                <w:color w:val="000000"/>
-                <w:lang w:val="en-US" w:eastAsia="zh-CN"/>
-              </w:rPr>
-              <w:t>Implement Auto-Scroll or Slide Features</w:t>
+            <w:proofErr w:type="gramStart"/>
+            <w:r>
+              <w:rPr>
+                <w:rFonts w:eastAsia="Times New Roman" w:cs="Calibri"/>
+                <w:color w:val="000000"/>
+                <w:lang w:val="en-US" w:eastAsia="zh-CN"/>
+              </w:rPr>
+              <w:t>Implement</w:t>
+            </w:r>
+            <w:proofErr w:type="gramEnd"/>
+            <w:r>
+              <w:rPr>
+                <w:rFonts w:eastAsia="Times New Roman" w:cs="Calibri"/>
+                <w:color w:val="000000"/>
+                <w:lang w:val="en-US" w:eastAsia="zh-CN"/>
+              </w:rPr>
+              <w:t xml:space="preserve"> Auto-Scroll or Slide Features</w:t>
             </w:r>
           </w:p>
         </w:tc>
@@ -22863,7 +26263,43 @@
                 <w:color w:val="000000"/>
                 <w:lang w:val="en-US" w:eastAsia="zh-CN"/>
               </w:rPr>
-              <w:t>Set up the starter back end code and Github repository</w:t>
+              <w:t xml:space="preserve">Set up the starter </w:t>
+            </w:r>
+            <w:proofErr w:type="gramStart"/>
+            <w:r>
+              <w:rPr>
+                <w:rFonts w:eastAsia="Times New Roman" w:cs="Calibri"/>
+                <w:color w:val="000000"/>
+                <w:lang w:val="en-US" w:eastAsia="zh-CN"/>
+              </w:rPr>
+              <w:t>back end</w:t>
+            </w:r>
+            <w:proofErr w:type="gramEnd"/>
+            <w:r>
+              <w:rPr>
+                <w:rFonts w:eastAsia="Times New Roman" w:cs="Calibri"/>
+                <w:color w:val="000000"/>
+                <w:lang w:val="en-US" w:eastAsia="zh-CN"/>
+              </w:rPr>
+              <w:t xml:space="preserve"> code and </w:t>
+            </w:r>
+            <w:proofErr w:type="spellStart"/>
+            <w:r>
+              <w:rPr>
+                <w:rFonts w:eastAsia="Times New Roman" w:cs="Calibri"/>
+                <w:color w:val="000000"/>
+                <w:lang w:val="en-US" w:eastAsia="zh-CN"/>
+              </w:rPr>
+              <w:t>Github</w:t>
+            </w:r>
+            <w:proofErr w:type="spellEnd"/>
+            <w:r>
+              <w:rPr>
+                <w:rFonts w:eastAsia="Times New Roman" w:cs="Calibri"/>
+                <w:color w:val="000000"/>
+                <w:lang w:val="en-US" w:eastAsia="zh-CN"/>
+              </w:rPr>
+              <w:t xml:space="preserve"> repository</w:t>
             </w:r>
           </w:p>
         </w:tc>
@@ -23061,7 +26497,43 @@
                 <w:color w:val="000000"/>
                 <w:lang w:val="en-US" w:eastAsia="zh-CN"/>
               </w:rPr>
-              <w:t>Set up the starter back end code and Github repository</w:t>
+              <w:t xml:space="preserve">Set up the starter </w:t>
+            </w:r>
+            <w:proofErr w:type="gramStart"/>
+            <w:r>
+              <w:rPr>
+                <w:rFonts w:eastAsia="Times New Roman" w:cs="Calibri"/>
+                <w:color w:val="000000"/>
+                <w:lang w:val="en-US" w:eastAsia="zh-CN"/>
+              </w:rPr>
+              <w:t>back end</w:t>
+            </w:r>
+            <w:proofErr w:type="gramEnd"/>
+            <w:r>
+              <w:rPr>
+                <w:rFonts w:eastAsia="Times New Roman" w:cs="Calibri"/>
+                <w:color w:val="000000"/>
+                <w:lang w:val="en-US" w:eastAsia="zh-CN"/>
+              </w:rPr>
+              <w:t xml:space="preserve"> code and </w:t>
+            </w:r>
+            <w:proofErr w:type="spellStart"/>
+            <w:r>
+              <w:rPr>
+                <w:rFonts w:eastAsia="Times New Roman" w:cs="Calibri"/>
+                <w:color w:val="000000"/>
+                <w:lang w:val="en-US" w:eastAsia="zh-CN"/>
+              </w:rPr>
+              <w:t>Github</w:t>
+            </w:r>
+            <w:proofErr w:type="spellEnd"/>
+            <w:r>
+              <w:rPr>
+                <w:rFonts w:eastAsia="Times New Roman" w:cs="Calibri"/>
+                <w:color w:val="000000"/>
+                <w:lang w:val="en-US" w:eastAsia="zh-CN"/>
+              </w:rPr>
+              <w:t xml:space="preserve"> repository</w:t>
             </w:r>
           </w:p>
         </w:tc>
@@ -23285,7 +26757,15 @@
       <w:bookmarkStart w:id="5" w:name="_dqavqb5uxw9y" w:colFirst="0" w:colLast="0"/>
       <w:bookmarkEnd w:id="5"/>
       <w:r>
-        <w:t>As the Panda Express Owner, I want a Complete Project Design, so that I can view your proposed work for the POS System Improvement</w:t>
+        <w:t xml:space="preserve">As the Panda Express Owner, I want </w:t>
+      </w:r>
+      <w:proofErr w:type="gramStart"/>
+      <w:r>
+        <w:t>a Complete</w:t>
+      </w:r>
+      <w:proofErr w:type="gramEnd"/>
+      <w:r>
+        <w:t xml:space="preserve"> Project Design, so that I can view your proposed work for the POS System Improvement</w:t>
       </w:r>
     </w:p>
     <w:p>
@@ -23582,8 +27062,13 @@
           <w:numId w:val="8"/>
         </w:numPr>
       </w:pPr>
+      <w:proofErr w:type="gramStart"/>
       <w:r>
-        <w:t>Assignees: Aidan Thomas</w:t>
+        <w:t>Assignees</w:t>
+      </w:r>
+      <w:proofErr w:type="gramEnd"/>
+      <w:r>
+        <w:t>: Aidan Thomas</w:t>
       </w:r>
     </w:p>
     <w:p>
@@ -23897,7 +27382,15 @@
     <w:p/>
     <w:p>
       <w:r>
-        <w:t>As the developer, I want to start the code in a Github repository, so I can make updates to the code.</w:t>
+        <w:t xml:space="preserve">As the developer, I want to start the code in a </w:t>
+      </w:r>
+      <w:proofErr w:type="spellStart"/>
+      <w:r>
+        <w:t>Github</w:t>
+      </w:r>
+      <w:proofErr w:type="spellEnd"/>
+      <w:r>
+        <w:t xml:space="preserve"> repository, so I can make updates to the code.</w:t>
       </w:r>
     </w:p>
     <w:p>
@@ -23908,7 +27401,15 @@
         </w:numPr>
       </w:pPr>
       <w:r>
-        <w:t>Set up the starter front end code and Github repository</w:t>
+        <w:t xml:space="preserve">Set up the starter front end code and </w:t>
+      </w:r>
+      <w:proofErr w:type="spellStart"/>
+      <w:r>
+        <w:t>Github</w:t>
+      </w:r>
+      <w:proofErr w:type="spellEnd"/>
+      <w:r>
+        <w:t xml:space="preserve"> repository</w:t>
       </w:r>
     </w:p>
     <w:p>
@@ -23918,8 +27419,13 @@
           <w:numId w:val="9"/>
         </w:numPr>
       </w:pPr>
+      <w:proofErr w:type="gramStart"/>
       <w:r>
-        <w:t>Assignees: Aidan Thomas</w:t>
+        <w:t>Assignees</w:t>
+      </w:r>
+      <w:proofErr w:type="gramEnd"/>
+      <w:r>
+        <w:t>: Aidan Thomas</w:t>
       </w:r>
     </w:p>
     <w:p>
@@ -23963,7 +27469,23 @@
         </w:numPr>
       </w:pPr>
       <w:r>
-        <w:t>Set up the starter back end code and Github repository</w:t>
+        <w:t xml:space="preserve">Set up the starter </w:t>
+      </w:r>
+      <w:proofErr w:type="gramStart"/>
+      <w:r>
+        <w:t>back end</w:t>
+      </w:r>
+      <w:proofErr w:type="gramEnd"/>
+      <w:r>
+        <w:t xml:space="preserve"> code and </w:t>
+      </w:r>
+      <w:proofErr w:type="spellStart"/>
+      <w:r>
+        <w:t>Github</w:t>
+      </w:r>
+      <w:proofErr w:type="spellEnd"/>
+      <w:r>
+        <w:t xml:space="preserve"> repository</w:t>
       </w:r>
     </w:p>
     <w:p>
@@ -23973,8 +27495,13 @@
           <w:numId w:val="9"/>
         </w:numPr>
       </w:pPr>
+      <w:proofErr w:type="gramStart"/>
       <w:r>
-        <w:t>Assignees: Aidan Thomas</w:t>
+        <w:t>Assignees</w:t>
+      </w:r>
+      <w:proofErr w:type="gramEnd"/>
+      <w:r>
+        <w:t>: Aidan Thomas</w:t>
       </w:r>
     </w:p>
     <w:p>
@@ -24134,8 +27661,13 @@
           <w:numId w:val="10"/>
         </w:numPr>
       </w:pPr>
+      <w:proofErr w:type="gramStart"/>
       <w:r>
-        <w:t>Design the Landing Page for Self-Service Order</w:t>
+        <w:t>Design</w:t>
+      </w:r>
+      <w:proofErr w:type="gramEnd"/>
+      <w:r>
+        <w:t xml:space="preserve"> the Landing Page for Self-Service Order</w:t>
       </w:r>
     </w:p>
     <w:p>
@@ -24711,7 +28243,15 @@
         </w:numPr>
       </w:pPr>
       <w:r>
-        <w:t>Create the manager landing page</w:t>
+        <w:t xml:space="preserve">Create the </w:t>
+      </w:r>
+      <w:proofErr w:type="gramStart"/>
+      <w:r>
+        <w:t>manager</w:t>
+      </w:r>
+      <w:proofErr w:type="gramEnd"/>
+      <w:r>
+        <w:t xml:space="preserve"> landing page</w:t>
       </w:r>
     </w:p>
     <w:p>
@@ -25268,10 +28808,19 @@
         <w:spacing w:before="180" w:after="180"/>
       </w:pPr>
       <w:r>
-        <w:t xml:space="preserve">Third Scrum Meeting: Friday, </w:t>
+        <w:t xml:space="preserve">Third Scrum Meeting: </w:t>
       </w:r>
       <w:r>
-        <w:t>November 15</w:t>
+        <w:t>Monday</w:t>
+      </w:r>
+      <w:r>
+        <w:t xml:space="preserve">, </w:t>
+      </w:r>
+      <w:r>
+        <w:t>November 1</w:t>
+      </w:r>
+      <w:r>
+        <w:t>8</w:t>
       </w:r>
       <w:r>
         <w:rPr>
@@ -25826,7 +29375,15 @@
           </w:tcPr>
           <w:p>
             <w:r>
-              <w:t>Set up the starter front end code and Github repository</w:t>
+              <w:t xml:space="preserve">Set up the starter front end code and </w:t>
+            </w:r>
+            <w:proofErr w:type="spellStart"/>
+            <w:r>
+              <w:t>Github</w:t>
+            </w:r>
+            <w:proofErr w:type="spellEnd"/>
+            <w:r>
+              <w:t xml:space="preserve"> repository</w:t>
             </w:r>
           </w:p>
           <w:p/>
@@ -25902,7 +29459,23 @@
           </w:tcPr>
           <w:p>
             <w:r>
-              <w:t>Set up the starter back end code and Github repository</w:t>
+              <w:t xml:space="preserve">Set up the starter </w:t>
+            </w:r>
+            <w:proofErr w:type="gramStart"/>
+            <w:r>
+              <w:t>back end</w:t>
+            </w:r>
+            <w:proofErr w:type="gramEnd"/>
+            <w:r>
+              <w:t xml:space="preserve"> code and </w:t>
+            </w:r>
+            <w:proofErr w:type="spellStart"/>
+            <w:r>
+              <w:t>Github</w:t>
+            </w:r>
+            <w:proofErr w:type="spellEnd"/>
+            <w:r>
+              <w:t xml:space="preserve"> repository</w:t>
             </w:r>
           </w:p>
           <w:p/>
@@ -26089,8 +29662,13 @@
             </w:tcMar>
           </w:tcPr>
           <w:p>
-            <w:r>
-              <w:t>Design the Landing Page for Self-Service Order</w:t>
+            <w:proofErr w:type="gramStart"/>
+            <w:r>
+              <w:t>Design</w:t>
+            </w:r>
+            <w:proofErr w:type="gramEnd"/>
+            <w:r>
+              <w:t xml:space="preserve"> the Landing Page for Self-Service Order</w:t>
             </w:r>
           </w:p>
         </w:tc>
@@ -26451,7 +30029,15 @@
         </w:numPr>
       </w:pPr>
       <w:r>
-        <w:t>Updates of completed tasks for the github release</w:t>
+        <w:t xml:space="preserve">Updates of completed tasks for the </w:t>
+      </w:r>
+      <w:proofErr w:type="spellStart"/>
+      <w:r>
+        <w:t>github</w:t>
+      </w:r>
+      <w:proofErr w:type="spellEnd"/>
+      <w:r>
+        <w:t xml:space="preserve"> release</w:t>
       </w:r>
     </w:p>
     <w:p>
@@ -26462,7 +30048,15 @@
         </w:numPr>
       </w:pPr>
       <w:r>
-        <w:t>Update actual time taken to complete task</w:t>
+        <w:t xml:space="preserve">Update </w:t>
+      </w:r>
+      <w:proofErr w:type="gramStart"/>
+      <w:r>
+        <w:t>actual</w:t>
+      </w:r>
+      <w:proofErr w:type="gramEnd"/>
+      <w:r>
+        <w:t xml:space="preserve"> time taken to complete task</w:t>
       </w:r>
     </w:p>
     <w:p>
@@ -26473,7 +30067,15 @@
         </w:numPr>
       </w:pPr>
       <w:r>
-        <w:t>Work needed to be done before the end of next scrum meeting</w:t>
+        <w:t xml:space="preserve">Work needed to be done before the end of </w:t>
+      </w:r>
+      <w:proofErr w:type="gramStart"/>
+      <w:r>
+        <w:t>next</w:t>
+      </w:r>
+      <w:proofErr w:type="gramEnd"/>
+      <w:r>
+        <w:t xml:space="preserve"> scrum meeting</w:t>
       </w:r>
     </w:p>
     <w:p>
@@ -27521,7 +31123,15 @@
           </w:tcPr>
           <w:p>
             <w:r>
-              <w:t>Create Cashier specific layout</w:t>
+              <w:t xml:space="preserve">Create </w:t>
+            </w:r>
+            <w:proofErr w:type="gramStart"/>
+            <w:r>
+              <w:t>Cashier</w:t>
+            </w:r>
+            <w:proofErr w:type="gramEnd"/>
+            <w:r>
+              <w:t xml:space="preserve"> specific layout</w:t>
             </w:r>
           </w:p>
         </w:tc>

</xml_diff>